<commit_message>
Add part 3 and 4 of exercise 04
</commit_message>
<xml_diff>
--- a/exercise_handout.docx
+++ b/exercise_handout.docx
@@ -946,7 +946,7 @@
                     <pic:cNvPicPr/>
                   </pic:nvPicPr>
                   <pic:blipFill>
-                    <a:blip r:embed="rId4">
+                    <a:blip r:embed="rId5">
                       <a:extLst>
                         <a:ext uri="{28A0092B-C50C-407E-A947-70E740481C1C}">
                           <a14:useLocalDpi xmlns:a14="http://schemas.microsoft.com/office/drawing/2010/main" val="0"/>
@@ -1168,7 +1168,7 @@
                     <pic:cNvPicPr/>
                   </pic:nvPicPr>
                   <pic:blipFill>
-                    <a:blip r:embed="rId5">
+                    <a:blip r:embed="rId6">
                       <a:extLst>
                         <a:ext uri="{28A0092B-C50C-407E-A947-70E740481C1C}">
                           <a14:useLocalDpi xmlns:a14="http://schemas.microsoft.com/office/drawing/2010/main" val="0"/>
@@ -2377,6 +2377,296 @@
           <w:lang w:bidi="fa-IR"/>
         </w:rPr>
         <w:t>.</w:t>
+      </w:r>
+    </w:p>
+    <w:p>
+      <w:pPr>
+        <w:bidi/>
+        <w:spacing w:after="0"/>
+        <w:jc w:val="both"/>
+        <w:rPr>
+          <w:rFonts w:ascii="Berlin Sans FB Demi" w:hAnsi="Berlin Sans FB Demi" w:cs="B Koodak"/>
+          <w:sz w:val="32"/>
+          <w:szCs w:val="32"/>
+          <w:rtl/>
+          <w:lang w:bidi="fa-IR"/>
+        </w:rPr>
+      </w:pPr>
+      <w:r>
+        <w:rPr>
+          <w:rFonts w:ascii="Berlin Sans FB Demi" w:hAnsi="Berlin Sans FB Demi" w:cs="B Koodak" w:hint="cs"/>
+          <w:sz w:val="32"/>
+          <w:szCs w:val="32"/>
+          <w:rtl/>
+          <w:lang w:bidi="fa-IR"/>
+        </w:rPr>
+        <w:t>4. محاسبه تعداد اس</w:t>
+      </w:r>
+      <w:r>
+        <w:rPr>
+          <w:rFonts w:ascii="Berlin Sans FB Demi" w:hAnsi="Berlin Sans FB Demi" w:cs="B Koodak" w:hint="cs"/>
+          <w:sz w:val="32"/>
+          <w:szCs w:val="32"/>
+          <w:rtl/>
+          <w:lang w:bidi="fa-IR"/>
+        </w:rPr>
+        <w:t xml:space="preserve">کناس ها: این تابع میگه که، چه تعداد اسکناس کامل در مبلغ اولیه جا میشه؟ یعنی من 50 تومن دارم، به </w:t>
+      </w:r>
+      <w:proofErr w:type="spellStart"/>
+      <w:r>
+        <w:rPr>
+          <w:rFonts w:ascii="Berlin Sans FB Demi" w:hAnsi="Berlin Sans FB Demi" w:cs="B Koodak" w:hint="cs"/>
+          <w:sz w:val="32"/>
+          <w:szCs w:val="32"/>
+          <w:rtl/>
+          <w:lang w:bidi="fa-IR"/>
+        </w:rPr>
+        <w:t>صرافی</w:t>
+      </w:r>
+      <w:proofErr w:type="spellEnd"/>
+      <w:r>
+        <w:rPr>
+          <w:rFonts w:ascii="Berlin Sans FB Demi" w:hAnsi="Berlin Sans FB Demi" w:cs="B Koodak" w:hint="cs"/>
+          <w:sz w:val="32"/>
+          <w:szCs w:val="32"/>
+          <w:rtl/>
+          <w:lang w:bidi="fa-IR"/>
+        </w:rPr>
+        <w:t xml:space="preserve"> پول بدیم به </w:t>
+      </w:r>
+      <w:proofErr w:type="spellStart"/>
+      <w:r>
+        <w:rPr>
+          <w:rFonts w:ascii="Berlin Sans FB Demi" w:hAnsi="Berlin Sans FB Demi" w:cs="B Koodak" w:hint="cs"/>
+          <w:sz w:val="32"/>
+          <w:szCs w:val="32"/>
+          <w:rtl/>
+          <w:lang w:bidi="fa-IR"/>
+        </w:rPr>
+        <w:t>ازای</w:t>
+      </w:r>
+      <w:proofErr w:type="spellEnd"/>
+      <w:r>
+        <w:rPr>
+          <w:rFonts w:ascii="Berlin Sans FB Demi" w:hAnsi="Berlin Sans FB Demi" w:cs="B Koodak" w:hint="cs"/>
+          <w:sz w:val="32"/>
+          <w:szCs w:val="32"/>
+          <w:rtl/>
+          <w:lang w:bidi="fa-IR"/>
+        </w:rPr>
+        <w:t xml:space="preserve"> هر 10 اسکناس یک اسکناس با ارز مد نظر به میده. پس میشه 5 تا.</w:t>
+      </w:r>
+    </w:p>
+    <w:p>
+      <w:pPr>
+        <w:bidi/>
+        <w:spacing w:after="0"/>
+        <w:jc w:val="both"/>
+        <w:rPr>
+          <w:rFonts w:ascii="Berlin Sans FB Demi" w:hAnsi="Berlin Sans FB Demi" w:cs="B Koodak"/>
+          <w:sz w:val="32"/>
+          <w:szCs w:val="32"/>
+          <w:lang w:bidi="fa-IR"/>
+        </w:rPr>
+      </w:pPr>
+      <w:r>
+        <w:rPr>
+          <w:rFonts w:ascii="Berlin Sans FB Demi" w:hAnsi="Berlin Sans FB Demi" w:cs="B Koodak" w:hint="cs"/>
+          <w:sz w:val="32"/>
+          <w:szCs w:val="32"/>
+          <w:rtl/>
+          <w:lang w:bidi="fa-IR"/>
+        </w:rPr>
+        <w:t>این هم یادت باشه، که اعشاری معنی نداره، گرد کنیم به سمت پایین و عدد صحیح باید نشون بدیم.</w:t>
+      </w:r>
+    </w:p>
+    <w:p>
+      <w:pPr>
+        <w:bidi/>
+        <w:spacing w:after="0"/>
+        <w:jc w:val="both"/>
+        <w:rPr>
+          <w:rFonts w:ascii="Berlin Sans FB Demi" w:hAnsi="Berlin Sans FB Demi" w:cs="B Koodak" w:hint="cs"/>
+          <w:sz w:val="32"/>
+          <w:szCs w:val="32"/>
+          <w:rtl/>
+          <w:lang w:bidi="fa-IR"/>
+        </w:rPr>
+      </w:pPr>
+      <w:r>
+        <w:rPr>
+          <w:rFonts w:ascii="Berlin Sans FB Demi" w:hAnsi="Berlin Sans FB Demi" w:cs="B Koodak" w:hint="cs"/>
+          <w:sz w:val="32"/>
+          <w:szCs w:val="32"/>
+          <w:rtl/>
+          <w:lang w:bidi="fa-IR"/>
+        </w:rPr>
+        <w:t xml:space="preserve">5. مقدار پولی که میمونه توی </w:t>
+      </w:r>
+      <w:proofErr w:type="spellStart"/>
+      <w:r>
+        <w:rPr>
+          <w:rFonts w:ascii="Berlin Sans FB Demi" w:hAnsi="Berlin Sans FB Demi" w:cs="B Koodak" w:hint="cs"/>
+          <w:sz w:val="32"/>
+          <w:szCs w:val="32"/>
+          <w:rtl/>
+          <w:lang w:bidi="fa-IR"/>
+        </w:rPr>
+        <w:t>صرافی</w:t>
+      </w:r>
+      <w:proofErr w:type="spellEnd"/>
+      <w:r>
+        <w:rPr>
+          <w:rFonts w:ascii="Berlin Sans FB Demi" w:hAnsi="Berlin Sans FB Demi" w:cs="B Koodak" w:hint="cs"/>
+          <w:sz w:val="32"/>
+          <w:szCs w:val="32"/>
+          <w:rtl/>
+          <w:lang w:bidi="fa-IR"/>
+        </w:rPr>
+        <w:t xml:space="preserve">: این تابع دو تا پارامتر </w:t>
+      </w:r>
+      <w:proofErr w:type="spellStart"/>
+      <w:r>
+        <w:rPr>
+          <w:rFonts w:ascii="Berlin Sans FB Demi" w:hAnsi="Berlin Sans FB Demi" w:cs="B Koodak" w:hint="cs"/>
+          <w:sz w:val="32"/>
+          <w:szCs w:val="32"/>
+          <w:rtl/>
+          <w:lang w:bidi="fa-IR"/>
+        </w:rPr>
+        <w:t>داره</w:t>
+      </w:r>
+      <w:proofErr w:type="spellEnd"/>
+      <w:r>
+        <w:rPr>
+          <w:rFonts w:ascii="Berlin Sans FB Demi" w:hAnsi="Berlin Sans FB Demi" w:cs="B Koodak" w:hint="cs"/>
+          <w:sz w:val="32"/>
+          <w:szCs w:val="32"/>
+          <w:rtl/>
+          <w:lang w:bidi="fa-IR"/>
+        </w:rPr>
+        <w:t>، اولی مقدار اولیه پول، دومی ارزش هر اسکناس هست.</w:t>
+      </w:r>
+    </w:p>
+    <w:p>
+      <w:pPr>
+        <w:bidi/>
+        <w:spacing w:after="0"/>
+        <w:jc w:val="both"/>
+        <w:rPr>
+          <w:rFonts w:ascii="Berlin Sans FB Demi" w:hAnsi="Berlin Sans FB Demi" w:cs="B Koodak"/>
+          <w:sz w:val="32"/>
+          <w:szCs w:val="32"/>
+          <w:lang w:bidi="fa-IR"/>
+        </w:rPr>
+      </w:pPr>
+      <w:r>
+        <w:rPr>
+          <w:rFonts w:ascii="Berlin Sans FB Demi" w:hAnsi="Berlin Sans FB Demi" w:cs="B Koodak" w:hint="cs"/>
+          <w:sz w:val="32"/>
+          <w:szCs w:val="32"/>
+          <w:rtl/>
+          <w:lang w:bidi="fa-IR"/>
+        </w:rPr>
+        <w:t xml:space="preserve">این همون اعشاری هست که </w:t>
+      </w:r>
+      <w:proofErr w:type="spellStart"/>
+      <w:r>
+        <w:rPr>
+          <w:rFonts w:ascii="Berlin Sans FB Demi" w:hAnsi="Berlin Sans FB Demi" w:cs="B Koodak" w:hint="cs"/>
+          <w:sz w:val="32"/>
+          <w:szCs w:val="32"/>
+          <w:rtl/>
+          <w:lang w:bidi="fa-IR"/>
+        </w:rPr>
+        <w:t>صرافی</w:t>
+      </w:r>
+      <w:proofErr w:type="spellEnd"/>
+      <w:r>
+        <w:rPr>
+          <w:rFonts w:ascii="Berlin Sans FB Demi" w:hAnsi="Berlin Sans FB Demi" w:cs="B Koodak" w:hint="cs"/>
+          <w:sz w:val="32"/>
+          <w:szCs w:val="32"/>
+          <w:rtl/>
+          <w:lang w:bidi="fa-IR"/>
+        </w:rPr>
+        <w:t xml:space="preserve"> پیش خودش نگه </w:t>
+      </w:r>
+      <w:proofErr w:type="spellStart"/>
+      <w:r>
+        <w:rPr>
+          <w:rFonts w:ascii="Berlin Sans FB Demi" w:hAnsi="Berlin Sans FB Demi" w:cs="B Koodak" w:hint="cs"/>
+          <w:sz w:val="32"/>
+          <w:szCs w:val="32"/>
+          <w:rtl/>
+          <w:lang w:bidi="fa-IR"/>
+        </w:rPr>
+        <w:t>میداره</w:t>
+      </w:r>
+      <w:proofErr w:type="spellEnd"/>
+      <w:r>
+        <w:rPr>
+          <w:rFonts w:ascii="Berlin Sans FB Demi" w:hAnsi="Berlin Sans FB Demi" w:cs="B Koodak" w:hint="cs"/>
+          <w:sz w:val="32"/>
+          <w:szCs w:val="32"/>
+          <w:rtl/>
+          <w:lang w:bidi="fa-IR"/>
+        </w:rPr>
+        <w:t xml:space="preserve">. با این تابع باید اینو بدست </w:t>
+      </w:r>
+      <w:proofErr w:type="spellStart"/>
+      <w:r>
+        <w:rPr>
+          <w:rFonts w:ascii="Berlin Sans FB Demi" w:hAnsi="Berlin Sans FB Demi" w:cs="B Koodak" w:hint="cs"/>
+          <w:sz w:val="32"/>
+          <w:szCs w:val="32"/>
+          <w:rtl/>
+          <w:lang w:bidi="fa-IR"/>
+        </w:rPr>
+        <w:t>بیاریم</w:t>
+      </w:r>
+      <w:proofErr w:type="spellEnd"/>
+      <w:r>
+        <w:rPr>
+          <w:rFonts w:ascii="Berlin Sans FB Demi" w:hAnsi="Berlin Sans FB Demi" w:cs="B Koodak" w:hint="cs"/>
+          <w:sz w:val="32"/>
+          <w:szCs w:val="32"/>
+          <w:rtl/>
+          <w:lang w:bidi="fa-IR"/>
+        </w:rPr>
+        <w:t>.</w:t>
+      </w:r>
+      <w:r>
+        <w:rPr>
+          <w:rFonts w:ascii="Berlin Sans FB Demi" w:hAnsi="Berlin Sans FB Demi" w:cs="B Koodak" w:hint="cs"/>
+          <w:sz w:val="32"/>
+          <w:szCs w:val="32"/>
+          <w:rtl/>
+          <w:lang w:bidi="fa-IR"/>
+        </w:rPr>
+        <w:t xml:space="preserve"> خب، </w:t>
+      </w:r>
+      <w:proofErr w:type="spellStart"/>
+      <w:r>
+        <w:rPr>
+          <w:rFonts w:ascii="Berlin Sans FB Demi" w:hAnsi="Berlin Sans FB Demi" w:cs="B Koodak" w:hint="cs"/>
+          <w:sz w:val="32"/>
+          <w:szCs w:val="32"/>
+          <w:rtl/>
+          <w:lang w:bidi="fa-IR"/>
+        </w:rPr>
+        <w:t>طبیعتا</w:t>
+      </w:r>
+      <w:proofErr w:type="spellEnd"/>
+      <w:r>
+        <w:rPr>
+          <w:rFonts w:ascii="Berlin Sans FB Demi" w:hAnsi="Berlin Sans FB Demi" w:cs="B Koodak" w:hint="cs"/>
+          <w:sz w:val="32"/>
+          <w:szCs w:val="32"/>
+          <w:rtl/>
+          <w:lang w:bidi="fa-IR"/>
+        </w:rPr>
+        <w:t xml:space="preserve"> این یک اسکناس کامل نیست.</w:t>
       </w:r>
       <w:bookmarkStart w:id="0" w:name="_GoBack"/>
       <w:bookmarkEnd w:id="0"/>
@@ -3084,4 +3374,16 @@
     </a:ext>
   </a:extLst>
 </a:theme>
+</file>
+
+<file path=customXml/item1.xml><?xml version="1.0" encoding="utf-8"?>
+<b:Sources xmlns:b="http://schemas.openxmlformats.org/officeDocument/2006/bibliography" xmlns="http://schemas.openxmlformats.org/officeDocument/2006/bibliography" SelectedStyle="\APASixthEditionOfficeOnline.xsl" StyleName="APA" Version="6"/>
+</file>
+
+<file path=customXml/itemProps1.xml><?xml version="1.0" encoding="utf-8"?>
+<ds:datastoreItem xmlns:ds="http://schemas.openxmlformats.org/officeDocument/2006/customXml" ds:itemID="{9AE05B9C-F11E-48AA-A032-D06698FF89AD}">
+  <ds:schemaRefs>
+    <ds:schemaRef ds:uri="http://schemas.openxmlformats.org/officeDocument/2006/bibliography"/>
+  </ds:schemaRefs>
+</ds:datastoreItem>
 </file>
</xml_diff>

<commit_message>
Compelete Exercise 4 for Coding
</commit_message>
<xml_diff>
--- a/exercise_handout.docx
+++ b/exercise_handout.docx
@@ -2263,7 +2263,7 @@
         <w:spacing w:after="0"/>
         <w:jc w:val="both"/>
         <w:rPr>
-          <w:rFonts w:ascii="Berlin Sans FB Demi" w:hAnsi="Berlin Sans FB Demi" w:cs="B Koodak" w:hint="cs"/>
+          <w:rFonts w:ascii="Berlin Sans FB Demi" w:hAnsi="Berlin Sans FB Demi" w:cs="B Koodak"/>
           <w:sz w:val="32"/>
           <w:szCs w:val="32"/>
           <w:rtl/>
@@ -2486,7 +2486,7 @@
         <w:spacing w:after="0"/>
         <w:jc w:val="both"/>
         <w:rPr>
-          <w:rFonts w:ascii="Berlin Sans FB Demi" w:hAnsi="Berlin Sans FB Demi" w:cs="B Koodak" w:hint="cs"/>
+          <w:rFonts w:ascii="Berlin Sans FB Demi" w:hAnsi="Berlin Sans FB Demi" w:cs="B Koodak"/>
           <w:sz w:val="32"/>
           <w:szCs w:val="32"/>
           <w:rtl/>
@@ -2557,6 +2557,7 @@
           <w:rFonts w:ascii="Berlin Sans FB Demi" w:hAnsi="Berlin Sans FB Demi" w:cs="B Koodak"/>
           <w:sz w:val="32"/>
           <w:szCs w:val="32"/>
+          <w:rtl/>
           <w:lang w:bidi="fa-IR"/>
         </w:rPr>
       </w:pPr>
@@ -2667,6 +2668,199 @@
           <w:lang w:bidi="fa-IR"/>
         </w:rPr>
         <w:t xml:space="preserve"> این یک اسکناس کامل نیست.</w:t>
+      </w:r>
+    </w:p>
+    <w:p>
+      <w:pPr>
+        <w:bidi/>
+        <w:spacing w:after="0"/>
+        <w:jc w:val="both"/>
+        <w:rPr>
+          <w:rFonts w:ascii="Berlin Sans FB Demi" w:hAnsi="Berlin Sans FB Demi" w:cs="B Koodak"/>
+          <w:sz w:val="32"/>
+          <w:szCs w:val="32"/>
+          <w:lang w:bidi="fa-IR"/>
+        </w:rPr>
+      </w:pPr>
+      <w:r>
+        <w:rPr>
+          <w:rFonts w:ascii="Berlin Sans FB Demi" w:hAnsi="Berlin Sans FB Demi" w:cs="B Koodak" w:hint="cs"/>
+          <w:sz w:val="32"/>
+          <w:szCs w:val="32"/>
+          <w:rtl/>
+          <w:lang w:bidi="fa-IR"/>
+        </w:rPr>
+        <w:t xml:space="preserve">6. محاسبه مقدار قابل دریافت پس از تبدیل ارز: این تابع چهار ورودی دارد، اولی مقدار پول اولیه، دومی نرخ تبدیل ارز، سومی درصد </w:t>
+      </w:r>
+      <w:proofErr w:type="spellStart"/>
+      <w:r>
+        <w:rPr>
+          <w:rFonts w:ascii="Berlin Sans FB Demi" w:hAnsi="Berlin Sans FB Demi" w:cs="B Koodak" w:hint="cs"/>
+          <w:sz w:val="32"/>
+          <w:szCs w:val="32"/>
+          <w:rtl/>
+          <w:lang w:bidi="fa-IR"/>
+        </w:rPr>
+        <w:t>کارمزد</w:t>
+      </w:r>
+      <w:proofErr w:type="spellEnd"/>
+      <w:r>
+        <w:rPr>
+          <w:rFonts w:ascii="Berlin Sans FB Demi" w:hAnsi="Berlin Sans FB Demi" w:cs="B Koodak" w:hint="cs"/>
+          <w:sz w:val="32"/>
+          <w:szCs w:val="32"/>
+          <w:rtl/>
+          <w:lang w:bidi="fa-IR"/>
+        </w:rPr>
+        <w:t xml:space="preserve"> ( به صورت عدد صحیح می باشد)، چهارمی ارزش هر واحد اسکناس در ارز جدید.</w:t>
+      </w:r>
+    </w:p>
+    <w:p>
+      <w:pPr>
+        <w:bidi/>
+        <w:spacing w:after="0"/>
+        <w:jc w:val="both"/>
+        <w:rPr>
+          <w:rFonts w:ascii="Berlin Sans FB Demi" w:hAnsi="Berlin Sans FB Demi" w:cs="B Koodak" w:hint="cs"/>
+          <w:sz w:val="32"/>
+          <w:szCs w:val="32"/>
+          <w:rtl/>
+          <w:lang w:bidi="fa-IR"/>
+        </w:rPr>
+      </w:pPr>
+      <w:r>
+        <w:rPr>
+          <w:rFonts w:ascii="Berlin Sans FB Demi" w:hAnsi="Berlin Sans FB Demi" w:cs="B Koodak" w:hint="cs"/>
+          <w:color w:val="FF0000"/>
+          <w:sz w:val="32"/>
+          <w:szCs w:val="32"/>
+          <w:rtl/>
+          <w:lang w:bidi="fa-IR"/>
+        </w:rPr>
+        <w:lastRenderedPageBreak/>
+        <w:t xml:space="preserve">نکات مهم: </w:t>
+      </w:r>
+      <w:r>
+        <w:rPr>
+          <w:rFonts w:ascii="Berlin Sans FB Demi" w:hAnsi="Berlin Sans FB Demi" w:cs="B Koodak" w:hint="cs"/>
+          <w:sz w:val="32"/>
+          <w:szCs w:val="32"/>
+          <w:rtl/>
+          <w:lang w:bidi="fa-IR"/>
+        </w:rPr>
+        <w:t xml:space="preserve">اول اینکه این درصد </w:t>
+      </w:r>
+      <w:proofErr w:type="spellStart"/>
+      <w:r>
+        <w:rPr>
+          <w:rFonts w:ascii="Berlin Sans FB Demi" w:hAnsi="Berlin Sans FB Demi" w:cs="B Koodak" w:hint="cs"/>
+          <w:sz w:val="32"/>
+          <w:szCs w:val="32"/>
+          <w:rtl/>
+          <w:lang w:bidi="fa-IR"/>
+        </w:rPr>
+        <w:t>کارمزد</w:t>
+      </w:r>
+      <w:proofErr w:type="spellEnd"/>
+      <w:r>
+        <w:rPr>
+          <w:rFonts w:ascii="Berlin Sans FB Demi" w:hAnsi="Berlin Sans FB Demi" w:cs="B Koodak" w:hint="cs"/>
+          <w:sz w:val="32"/>
+          <w:szCs w:val="32"/>
+          <w:rtl/>
+          <w:lang w:bidi="fa-IR"/>
+        </w:rPr>
+        <w:t xml:space="preserve"> گفتیم به عنوان ورودی هست، پس به صورت عدد صحیح میده، ما باید تقسیم بر 100 کنیم و </w:t>
+      </w:r>
+      <w:proofErr w:type="spellStart"/>
+      <w:r>
+        <w:rPr>
+          <w:rFonts w:ascii="Berlin Sans FB Demi" w:hAnsi="Berlin Sans FB Demi" w:cs="B Koodak" w:hint="cs"/>
+          <w:sz w:val="32"/>
+          <w:szCs w:val="32"/>
+          <w:rtl/>
+          <w:lang w:bidi="fa-IR"/>
+        </w:rPr>
+        <w:t>ضربدر</w:t>
+      </w:r>
+      <w:proofErr w:type="spellEnd"/>
+      <w:r>
+        <w:rPr>
+          <w:rFonts w:ascii="Berlin Sans FB Demi" w:hAnsi="Berlin Sans FB Demi" w:cs="B Koodak" w:hint="cs"/>
+          <w:sz w:val="32"/>
+          <w:szCs w:val="32"/>
+          <w:rtl/>
+          <w:lang w:bidi="fa-IR"/>
+        </w:rPr>
+        <w:t xml:space="preserve"> تبدیل نرخ ارز کنیم تا مقدار اون قیمت اضافی که </w:t>
+      </w:r>
+      <w:proofErr w:type="spellStart"/>
+      <w:r>
+        <w:rPr>
+          <w:rFonts w:ascii="Berlin Sans FB Demi" w:hAnsi="Berlin Sans FB Demi" w:cs="B Koodak" w:hint="cs"/>
+          <w:sz w:val="32"/>
+          <w:szCs w:val="32"/>
+          <w:rtl/>
+          <w:lang w:bidi="fa-IR"/>
+        </w:rPr>
+        <w:t>صرافی</w:t>
+      </w:r>
+      <w:proofErr w:type="spellEnd"/>
+      <w:r>
+        <w:rPr>
+          <w:rFonts w:ascii="Berlin Sans FB Demi" w:hAnsi="Berlin Sans FB Demi" w:cs="B Koodak" w:hint="cs"/>
+          <w:sz w:val="32"/>
+          <w:szCs w:val="32"/>
+          <w:rtl/>
+          <w:lang w:bidi="fa-IR"/>
+        </w:rPr>
+        <w:t xml:space="preserve"> برای تبدیل ارز میگیره مشخص بشه و بعد به علاوه نرخ ارز می کنیم.</w:t>
+      </w:r>
+    </w:p>
+    <w:p>
+      <w:pPr>
+        <w:bidi/>
+        <w:spacing w:after="0"/>
+        <w:jc w:val="both"/>
+        <w:rPr>
+          <w:rFonts w:ascii="Berlin Sans FB Demi" w:hAnsi="Berlin Sans FB Demi" w:cs="B Koodak" w:hint="cs"/>
+          <w:sz w:val="32"/>
+          <w:szCs w:val="32"/>
+          <w:rtl/>
+          <w:lang w:bidi="fa-IR"/>
+        </w:rPr>
+      </w:pPr>
+      <w:r>
+        <w:rPr>
+          <w:rFonts w:ascii="Berlin Sans FB Demi" w:hAnsi="Berlin Sans FB Demi" w:cs="B Koodak" w:hint="cs"/>
+          <w:sz w:val="32"/>
+          <w:szCs w:val="32"/>
+          <w:rtl/>
+          <w:lang w:bidi="fa-IR"/>
+        </w:rPr>
+        <w:t xml:space="preserve">بعدی، اسکناس کامل ما 5 دلاری هست، یعنی 10 دلار میشه 2 تا 5 دلاری. 12 دلار میشه 2 تا 5 دلاری و 2 دلار میشه پیشه </w:t>
+      </w:r>
+      <w:proofErr w:type="spellStart"/>
+      <w:r>
+        <w:rPr>
+          <w:rFonts w:ascii="Berlin Sans FB Demi" w:hAnsi="Berlin Sans FB Demi" w:cs="B Koodak" w:hint="cs"/>
+          <w:sz w:val="32"/>
+          <w:szCs w:val="32"/>
+          <w:rtl/>
+          <w:lang w:bidi="fa-IR"/>
+        </w:rPr>
+        <w:t>صرافی</w:t>
+      </w:r>
+      <w:proofErr w:type="spellEnd"/>
+      <w:r>
+        <w:rPr>
+          <w:rFonts w:ascii="Berlin Sans FB Demi" w:hAnsi="Berlin Sans FB Demi" w:cs="B Koodak" w:hint="cs"/>
+          <w:sz w:val="32"/>
+          <w:szCs w:val="32"/>
+          <w:rtl/>
+          <w:lang w:bidi="fa-IR"/>
+        </w:rPr>
+        <w:t xml:space="preserve">. </w:t>
       </w:r>
       <w:bookmarkStart w:id="0" w:name="_GoBack"/>
       <w:bookmarkEnd w:id="0"/>
@@ -3381,7 +3575,7 @@
 </file>
 
 <file path=customXml/itemProps1.xml><?xml version="1.0" encoding="utf-8"?>
-<ds:datastoreItem xmlns:ds="http://schemas.openxmlformats.org/officeDocument/2006/customXml" ds:itemID="{9AE05B9C-F11E-48AA-A032-D06698FF89AD}">
+<ds:datastoreItem xmlns:ds="http://schemas.openxmlformats.org/officeDocument/2006/customXml" ds:itemID="{0E09AFBB-A02F-48F3-BD54-B7DA788360FA}">
   <ds:schemaRefs>
     <ds:schemaRef ds:uri="http://schemas.openxmlformats.org/officeDocument/2006/bibliography"/>
   </ds:schemaRefs>

</xml_diff>

<commit_message>
Explain Exercise 4 part 6
</commit_message>
<xml_diff>
--- a/exercise_handout.docx
+++ b/exercise_handout.docx
@@ -2721,7 +2721,7 @@
         <w:spacing w:after="0"/>
         <w:jc w:val="both"/>
         <w:rPr>
-          <w:rFonts w:ascii="Berlin Sans FB Demi" w:hAnsi="Berlin Sans FB Demi" w:cs="B Koodak" w:hint="cs"/>
+          <w:rFonts w:ascii="Berlin Sans FB Demi" w:hAnsi="Berlin Sans FB Demi" w:cs="B Koodak"/>
           <w:sz w:val="32"/>
           <w:szCs w:val="32"/>
           <w:rtl/>
@@ -2823,10 +2823,9 @@
         <w:spacing w:after="0"/>
         <w:jc w:val="both"/>
         <w:rPr>
-          <w:rFonts w:ascii="Berlin Sans FB Demi" w:hAnsi="Berlin Sans FB Demi" w:cs="B Koodak" w:hint="cs"/>
-          <w:sz w:val="32"/>
-          <w:szCs w:val="32"/>
-          <w:rtl/>
+          <w:rFonts w:ascii="Berlin Sans FB Demi" w:hAnsi="Berlin Sans FB Demi" w:cs="B Koodak"/>
+          <w:sz w:val="32"/>
+          <w:szCs w:val="32"/>
           <w:lang w:bidi="fa-IR"/>
         </w:rPr>
       </w:pPr>
@@ -2861,6 +2860,481 @@
           <w:lang w:bidi="fa-IR"/>
         </w:rPr>
         <w:t xml:space="preserve">. </w:t>
+      </w:r>
+    </w:p>
+    <w:p>
+      <w:pPr>
+        <w:bidi/>
+        <w:spacing w:after="0"/>
+        <w:jc w:val="both"/>
+        <w:rPr>
+          <w:rFonts w:ascii="Berlin Sans FB Demi" w:hAnsi="Berlin Sans FB Demi" w:cs="B Koodak" w:hint="cs"/>
+          <w:sz w:val="32"/>
+          <w:szCs w:val="32"/>
+          <w:rtl/>
+          <w:lang w:bidi="fa-IR"/>
+        </w:rPr>
+      </w:pPr>
+      <w:r>
+        <w:rPr>
+          <w:rFonts w:ascii="Berlin Sans FB Demi" w:hAnsi="Berlin Sans FB Demi" w:cs="B Koodak" w:hint="cs"/>
+          <w:color w:val="FF0000"/>
+          <w:sz w:val="32"/>
+          <w:szCs w:val="32"/>
+          <w:rtl/>
+          <w:lang w:bidi="fa-IR"/>
+        </w:rPr>
+        <w:t xml:space="preserve">حل این تمرین: </w:t>
+      </w:r>
+      <w:r>
+        <w:rPr>
+          <w:rFonts w:ascii="Berlin Sans FB Demi" w:hAnsi="Berlin Sans FB Demi" w:cs="B Koodak" w:hint="cs"/>
+          <w:sz w:val="32"/>
+          <w:szCs w:val="32"/>
+          <w:rtl/>
+          <w:lang w:bidi="fa-IR"/>
+        </w:rPr>
+        <w:t xml:space="preserve">ببین ما توی این تمرین می خواهیم که تعداد اسکناس کاملی که بعد </w:t>
+      </w:r>
+      <w:proofErr w:type="spellStart"/>
+      <w:r>
+        <w:rPr>
+          <w:rFonts w:ascii="Berlin Sans FB Demi" w:hAnsi="Berlin Sans FB Demi" w:cs="B Koodak" w:hint="cs"/>
+          <w:sz w:val="32"/>
+          <w:szCs w:val="32"/>
+          <w:rtl/>
+          <w:lang w:bidi="fa-IR"/>
+        </w:rPr>
+        <w:t>چنج</w:t>
+      </w:r>
+      <w:proofErr w:type="spellEnd"/>
+      <w:r>
+        <w:rPr>
+          <w:rFonts w:ascii="Berlin Sans FB Demi" w:hAnsi="Berlin Sans FB Demi" w:cs="B Koodak" w:hint="cs"/>
+          <w:sz w:val="32"/>
+          <w:szCs w:val="32"/>
+          <w:rtl/>
+          <w:lang w:bidi="fa-IR"/>
+        </w:rPr>
+        <w:t xml:space="preserve"> کردن بدست میاد محاسبه کنیم خب.</w:t>
+      </w:r>
+    </w:p>
+    <w:p>
+      <w:pPr>
+        <w:bidi/>
+        <w:spacing w:after="0"/>
+        <w:jc w:val="both"/>
+        <w:rPr>
+          <w:rFonts w:ascii="Berlin Sans FB Demi" w:hAnsi="Berlin Sans FB Demi" w:cs="B Koodak" w:hint="cs"/>
+          <w:sz w:val="32"/>
+          <w:szCs w:val="32"/>
+          <w:rtl/>
+          <w:lang w:bidi="fa-IR"/>
+        </w:rPr>
+      </w:pPr>
+      <w:r>
+        <w:rPr>
+          <w:rFonts w:ascii="Berlin Sans FB Demi" w:hAnsi="Berlin Sans FB Demi" w:cs="B Koodak" w:hint="cs"/>
+          <w:sz w:val="32"/>
+          <w:szCs w:val="32"/>
+          <w:rtl/>
+          <w:lang w:bidi="fa-IR"/>
+        </w:rPr>
+        <w:t xml:space="preserve">با مثال میریم جلو: ما 100 یورو داریم، نرخ تبدیل </w:t>
+      </w:r>
+      <w:proofErr w:type="spellStart"/>
+      <w:r>
+        <w:rPr>
+          <w:rFonts w:ascii="Berlin Sans FB Demi" w:hAnsi="Berlin Sans FB Demi" w:cs="B Koodak" w:hint="cs"/>
+          <w:sz w:val="32"/>
+          <w:szCs w:val="32"/>
+          <w:rtl/>
+          <w:lang w:bidi="fa-IR"/>
+        </w:rPr>
+        <w:t>ارزمون</w:t>
+      </w:r>
+      <w:proofErr w:type="spellEnd"/>
+      <w:r>
+        <w:rPr>
+          <w:rFonts w:ascii="Berlin Sans FB Demi" w:hAnsi="Berlin Sans FB Demi" w:cs="B Koodak" w:hint="cs"/>
+          <w:sz w:val="32"/>
+          <w:szCs w:val="32"/>
+          <w:rtl/>
+          <w:lang w:bidi="fa-IR"/>
+        </w:rPr>
+        <w:t xml:space="preserve">: 1.20 هست. اون درصد اضافه که </w:t>
+      </w:r>
+      <w:proofErr w:type="spellStart"/>
+      <w:r>
+        <w:rPr>
+          <w:rFonts w:ascii="Berlin Sans FB Demi" w:hAnsi="Berlin Sans FB Demi" w:cs="B Koodak" w:hint="cs"/>
+          <w:sz w:val="32"/>
+          <w:szCs w:val="32"/>
+          <w:rtl/>
+          <w:lang w:bidi="fa-IR"/>
+        </w:rPr>
+        <w:t>صرافی</w:t>
+      </w:r>
+      <w:proofErr w:type="spellEnd"/>
+      <w:r>
+        <w:rPr>
+          <w:rFonts w:ascii="Berlin Sans FB Demi" w:hAnsi="Berlin Sans FB Demi" w:cs="B Koodak" w:hint="cs"/>
+          <w:sz w:val="32"/>
+          <w:szCs w:val="32"/>
+          <w:rtl/>
+          <w:lang w:bidi="fa-IR"/>
+        </w:rPr>
+        <w:t xml:space="preserve"> میگیره (</w:t>
+      </w:r>
+      <w:r>
+        <w:rPr>
+          <w:rFonts w:ascii="Berlin Sans FB Demi" w:hAnsi="Berlin Sans FB Demi" w:cs="B Koodak"/>
+          <w:sz w:val="32"/>
+          <w:szCs w:val="32"/>
+          <w:lang w:bidi="fa-IR"/>
+        </w:rPr>
+        <w:t>spread</w:t>
+      </w:r>
+      <w:r>
+        <w:rPr>
+          <w:rFonts w:ascii="Berlin Sans FB Demi" w:hAnsi="Berlin Sans FB Demi" w:cs="B Koodak" w:hint="cs"/>
+          <w:sz w:val="32"/>
+          <w:szCs w:val="32"/>
+          <w:rtl/>
+          <w:lang w:bidi="fa-IR"/>
+        </w:rPr>
+        <w:t xml:space="preserve">) هم 10 درصد هست. و ارزش هر اسکناس 5 هست (یعنی ما 1 دلاری و 2 دلاری و اینا نداریم  فقط 5 دلاری هست. ) ما باید ببینیم </w:t>
+      </w:r>
+      <w:proofErr w:type="spellStart"/>
+      <w:r>
+        <w:rPr>
+          <w:rFonts w:ascii="Berlin Sans FB Demi" w:hAnsi="Berlin Sans FB Demi" w:cs="B Koodak" w:hint="cs"/>
+          <w:sz w:val="32"/>
+          <w:szCs w:val="32"/>
+          <w:rtl/>
+          <w:lang w:bidi="fa-IR"/>
+        </w:rPr>
+        <w:t>چنتا</w:t>
+      </w:r>
+      <w:proofErr w:type="spellEnd"/>
+      <w:r>
+        <w:rPr>
+          <w:rFonts w:ascii="Berlin Sans FB Demi" w:hAnsi="Berlin Sans FB Demi" w:cs="B Koodak" w:hint="cs"/>
+          <w:sz w:val="32"/>
+          <w:szCs w:val="32"/>
+          <w:rtl/>
+          <w:lang w:bidi="fa-IR"/>
+        </w:rPr>
+        <w:t xml:space="preserve"> 5 دلاری توی </w:t>
+      </w:r>
+      <w:proofErr w:type="spellStart"/>
+      <w:r>
+        <w:rPr>
+          <w:rFonts w:ascii="Berlin Sans FB Demi" w:hAnsi="Berlin Sans FB Demi" w:cs="B Koodak" w:hint="cs"/>
+          <w:sz w:val="32"/>
+          <w:szCs w:val="32"/>
+          <w:rtl/>
+          <w:lang w:bidi="fa-IR"/>
+        </w:rPr>
+        <w:t>پولمون</w:t>
+      </w:r>
+      <w:proofErr w:type="spellEnd"/>
+      <w:r>
+        <w:rPr>
+          <w:rFonts w:ascii="Berlin Sans FB Demi" w:hAnsi="Berlin Sans FB Demi" w:cs="B Koodak" w:hint="cs"/>
+          <w:sz w:val="32"/>
+          <w:szCs w:val="32"/>
+          <w:rtl/>
+          <w:lang w:bidi="fa-IR"/>
+        </w:rPr>
+        <w:t xml:space="preserve"> هست.</w:t>
+      </w:r>
+    </w:p>
+    <w:p>
+      <w:pPr>
+        <w:bidi/>
+        <w:spacing w:after="0"/>
+        <w:jc w:val="both"/>
+        <w:rPr>
+          <w:rFonts w:ascii="Berlin Sans FB Demi" w:hAnsi="Berlin Sans FB Demi" w:cs="B Koodak"/>
+          <w:sz w:val="32"/>
+          <w:szCs w:val="32"/>
+          <w:lang w:bidi="fa-IR"/>
+        </w:rPr>
+      </w:pPr>
+      <w:r>
+        <w:rPr>
+          <w:rFonts w:ascii="Berlin Sans FB Demi" w:hAnsi="Berlin Sans FB Demi" w:cs="B Koodak" w:hint="cs"/>
+          <w:sz w:val="32"/>
+          <w:szCs w:val="32"/>
+          <w:rtl/>
+          <w:lang w:bidi="fa-IR"/>
+        </w:rPr>
+        <w:t xml:space="preserve">اول نرخ اضافی حساب می کنیم: </w:t>
+      </w:r>
+      <w:r>
+        <w:rPr>
+          <w:rFonts w:ascii="Berlin Sans FB Demi" w:hAnsi="Berlin Sans FB Demi" w:cs="B Koodak"/>
+          <w:sz w:val="32"/>
+          <w:szCs w:val="32"/>
+          <w:lang w:bidi="fa-IR"/>
+        </w:rPr>
+        <w:t>0.1 * 1.20 = 0.12</w:t>
+      </w:r>
+    </w:p>
+    <w:p>
+      <w:pPr>
+        <w:bidi/>
+        <w:spacing w:after="0"/>
+        <w:jc w:val="both"/>
+        <w:rPr>
+          <w:rFonts w:ascii="Berlin Sans FB Demi" w:hAnsi="Berlin Sans FB Demi" w:cs="B Koodak"/>
+          <w:sz w:val="32"/>
+          <w:szCs w:val="32"/>
+          <w:rtl/>
+          <w:lang w:bidi="fa-IR"/>
+        </w:rPr>
+      </w:pPr>
+      <w:r>
+        <w:rPr>
+          <w:rFonts w:ascii="Berlin Sans FB Demi" w:hAnsi="Berlin Sans FB Demi" w:cs="B Koodak" w:hint="cs"/>
+          <w:sz w:val="32"/>
+          <w:szCs w:val="32"/>
+          <w:rtl/>
+          <w:lang w:bidi="fa-IR"/>
+        </w:rPr>
+        <w:t xml:space="preserve">دوم </w:t>
+      </w:r>
+      <w:proofErr w:type="spellStart"/>
+      <w:r>
+        <w:rPr>
+          <w:rFonts w:ascii="Berlin Sans FB Demi" w:hAnsi="Berlin Sans FB Demi" w:cs="B Koodak" w:hint="cs"/>
+          <w:sz w:val="32"/>
+          <w:szCs w:val="32"/>
+          <w:rtl/>
+          <w:lang w:bidi="fa-IR"/>
+        </w:rPr>
+        <w:t>میایم</w:t>
+      </w:r>
+      <w:proofErr w:type="spellEnd"/>
+      <w:r>
+        <w:rPr>
+          <w:rFonts w:ascii="Berlin Sans FB Demi" w:hAnsi="Berlin Sans FB Demi" w:cs="B Koodak" w:hint="cs"/>
+          <w:sz w:val="32"/>
+          <w:szCs w:val="32"/>
+          <w:rtl/>
+          <w:lang w:bidi="fa-IR"/>
+        </w:rPr>
+        <w:t xml:space="preserve"> این نرخ اضافی به نرخ تبدیل </w:t>
+      </w:r>
+      <w:proofErr w:type="spellStart"/>
+      <w:r>
+        <w:rPr>
+          <w:rFonts w:ascii="Berlin Sans FB Demi" w:hAnsi="Berlin Sans FB Demi" w:cs="B Koodak" w:hint="cs"/>
+          <w:sz w:val="32"/>
+          <w:szCs w:val="32"/>
+          <w:rtl/>
+          <w:lang w:bidi="fa-IR"/>
+        </w:rPr>
+        <w:t>ارزمون</w:t>
+      </w:r>
+      <w:proofErr w:type="spellEnd"/>
+      <w:r>
+        <w:rPr>
+          <w:rFonts w:ascii="Berlin Sans FB Demi" w:hAnsi="Berlin Sans FB Demi" w:cs="B Koodak" w:hint="cs"/>
+          <w:sz w:val="32"/>
+          <w:szCs w:val="32"/>
+          <w:rtl/>
+          <w:lang w:bidi="fa-IR"/>
+        </w:rPr>
+        <w:t xml:space="preserve"> اضافه می کنیم: </w:t>
+      </w:r>
+      <w:r>
+        <w:rPr>
+          <w:rFonts w:ascii="Berlin Sans FB Demi" w:hAnsi="Berlin Sans FB Demi" w:cs="B Koodak"/>
+          <w:sz w:val="32"/>
+          <w:szCs w:val="32"/>
+          <w:lang w:bidi="fa-IR"/>
+        </w:rPr>
+        <w:t>1.20 + 0.12 = 1.32</w:t>
+      </w:r>
+    </w:p>
+    <w:p>
+      <w:pPr>
+        <w:bidi/>
+        <w:spacing w:after="0"/>
+        <w:jc w:val="both"/>
+        <w:rPr>
+          <w:rFonts w:ascii="Berlin Sans FB Demi" w:hAnsi="Berlin Sans FB Demi" w:cs="B Koodak"/>
+          <w:sz w:val="32"/>
+          <w:szCs w:val="32"/>
+          <w:rtl/>
+          <w:lang w:bidi="fa-IR"/>
+        </w:rPr>
+      </w:pPr>
+      <w:r>
+        <w:rPr>
+          <w:rFonts w:ascii="Berlin Sans FB Demi" w:hAnsi="Berlin Sans FB Demi" w:cs="B Koodak" w:hint="cs"/>
+          <w:sz w:val="32"/>
+          <w:szCs w:val="32"/>
+          <w:rtl/>
+          <w:lang w:bidi="fa-IR"/>
+        </w:rPr>
+        <w:t xml:space="preserve">سوم </w:t>
+      </w:r>
+      <w:proofErr w:type="spellStart"/>
+      <w:r>
+        <w:rPr>
+          <w:rFonts w:ascii="Berlin Sans FB Demi" w:hAnsi="Berlin Sans FB Demi" w:cs="B Koodak" w:hint="cs"/>
+          <w:sz w:val="32"/>
+          <w:szCs w:val="32"/>
+          <w:rtl/>
+          <w:lang w:bidi="fa-IR"/>
+        </w:rPr>
+        <w:t>میایم</w:t>
+      </w:r>
+      <w:proofErr w:type="spellEnd"/>
+      <w:r>
+        <w:rPr>
+          <w:rFonts w:ascii="Berlin Sans FB Demi" w:hAnsi="Berlin Sans FB Demi" w:cs="B Koodak" w:hint="cs"/>
+          <w:sz w:val="32"/>
+          <w:szCs w:val="32"/>
+          <w:rtl/>
+          <w:lang w:bidi="fa-IR"/>
+        </w:rPr>
+        <w:t xml:space="preserve"> مقدار دلار بعد تبدیل حساب می کنیم: </w:t>
+      </w:r>
+      <w:r>
+        <w:rPr>
+          <w:rFonts w:ascii="Berlin Sans FB Demi" w:hAnsi="Berlin Sans FB Demi" w:cs="B Koodak"/>
+          <w:sz w:val="32"/>
+          <w:szCs w:val="32"/>
+          <w:lang w:bidi="fa-IR"/>
+        </w:rPr>
+        <w:t>1.32 * 100 = 132</w:t>
+      </w:r>
+    </w:p>
+    <w:p>
+      <w:pPr>
+        <w:bidi/>
+        <w:spacing w:after="0"/>
+        <w:jc w:val="both"/>
+        <w:rPr>
+          <w:rFonts w:ascii="Berlin Sans FB Demi" w:hAnsi="Berlin Sans FB Demi" w:cs="B Koodak"/>
+          <w:sz w:val="32"/>
+          <w:szCs w:val="32"/>
+          <w:rtl/>
+          <w:lang w:bidi="fa-IR"/>
+        </w:rPr>
+      </w:pPr>
+      <w:r>
+        <w:rPr>
+          <w:rFonts w:ascii="Berlin Sans FB Demi" w:hAnsi="Berlin Sans FB Demi" w:cs="B Koodak" w:hint="cs"/>
+          <w:sz w:val="32"/>
+          <w:szCs w:val="32"/>
+          <w:rtl/>
+          <w:lang w:bidi="fa-IR"/>
+        </w:rPr>
+        <w:t xml:space="preserve">چهارم </w:t>
+      </w:r>
+      <w:proofErr w:type="spellStart"/>
+      <w:r>
+        <w:rPr>
+          <w:rFonts w:ascii="Berlin Sans FB Demi" w:hAnsi="Berlin Sans FB Demi" w:cs="B Koodak" w:hint="cs"/>
+          <w:sz w:val="32"/>
+          <w:szCs w:val="32"/>
+          <w:rtl/>
+          <w:lang w:bidi="fa-IR"/>
+        </w:rPr>
+        <w:t>میایم</w:t>
+      </w:r>
+      <w:proofErr w:type="spellEnd"/>
+      <w:r>
+        <w:rPr>
+          <w:rFonts w:ascii="Berlin Sans FB Demi" w:hAnsi="Berlin Sans FB Demi" w:cs="B Koodak" w:hint="cs"/>
+          <w:sz w:val="32"/>
+          <w:szCs w:val="32"/>
+          <w:rtl/>
+          <w:lang w:bidi="fa-IR"/>
+        </w:rPr>
+        <w:t xml:space="preserve"> تعداد اسکناس 5 دلاری توی این 132 دلار حساب می کنیم: </w:t>
+      </w:r>
+      <w:r>
+        <w:rPr>
+          <w:rFonts w:ascii="Berlin Sans FB Demi" w:hAnsi="Berlin Sans FB Demi" w:cs="B Koodak"/>
+          <w:sz w:val="32"/>
+          <w:szCs w:val="32"/>
+          <w:lang w:bidi="fa-IR"/>
+        </w:rPr>
+        <w:t>132 / 5 = 26.4</w:t>
+      </w:r>
+    </w:p>
+    <w:p>
+      <w:pPr>
+        <w:bidi/>
+        <w:spacing w:after="0"/>
+        <w:jc w:val="both"/>
+        <w:rPr>
+          <w:rFonts w:ascii="Berlin Sans FB Demi" w:hAnsi="Berlin Sans FB Demi" w:cs="B Koodak" w:hint="cs"/>
+          <w:sz w:val="32"/>
+          <w:szCs w:val="32"/>
+          <w:rtl/>
+          <w:lang w:bidi="fa-IR"/>
+        </w:rPr>
+      </w:pPr>
+      <w:r>
+        <w:rPr>
+          <w:rFonts w:ascii="Berlin Sans FB Demi" w:hAnsi="Berlin Sans FB Demi" w:cs="B Koodak" w:hint="cs"/>
+          <w:sz w:val="32"/>
+          <w:szCs w:val="32"/>
+          <w:rtl/>
+          <w:lang w:bidi="fa-IR"/>
+        </w:rPr>
+        <w:t xml:space="preserve">که ما عدد </w:t>
+      </w:r>
+      <w:proofErr w:type="spellStart"/>
+      <w:r>
+        <w:rPr>
+          <w:rFonts w:ascii="Berlin Sans FB Demi" w:hAnsi="Berlin Sans FB Demi" w:cs="B Koodak" w:hint="cs"/>
+          <w:sz w:val="32"/>
+          <w:szCs w:val="32"/>
+          <w:rtl/>
+          <w:lang w:bidi="fa-IR"/>
+        </w:rPr>
+        <w:t>صحیحش</w:t>
+      </w:r>
+      <w:proofErr w:type="spellEnd"/>
+      <w:r>
+        <w:rPr>
+          <w:rFonts w:ascii="Berlin Sans FB Demi" w:hAnsi="Berlin Sans FB Demi" w:cs="B Koodak" w:hint="cs"/>
+          <w:sz w:val="32"/>
+          <w:szCs w:val="32"/>
+          <w:rtl/>
+          <w:lang w:bidi="fa-IR"/>
+        </w:rPr>
+        <w:t xml:space="preserve"> </w:t>
+      </w:r>
+      <w:proofErr w:type="spellStart"/>
+      <w:r>
+        <w:rPr>
+          <w:rFonts w:ascii="Berlin Sans FB Demi" w:hAnsi="Berlin Sans FB Demi" w:cs="B Koodak" w:hint="cs"/>
+          <w:sz w:val="32"/>
+          <w:szCs w:val="32"/>
+          <w:rtl/>
+          <w:lang w:bidi="fa-IR"/>
+        </w:rPr>
+        <w:t>میخوایم</w:t>
+      </w:r>
+      <w:proofErr w:type="spellEnd"/>
+      <w:r>
+        <w:rPr>
+          <w:rFonts w:ascii="Berlin Sans FB Demi" w:hAnsi="Berlin Sans FB Demi" w:cs="B Koodak" w:hint="cs"/>
+          <w:sz w:val="32"/>
+          <w:szCs w:val="32"/>
+          <w:rtl/>
+          <w:lang w:bidi="fa-IR"/>
+        </w:rPr>
+        <w:t xml:space="preserve"> و به اعشاری کاری نداریم.</w:t>
       </w:r>
       <w:bookmarkStart w:id="0" w:name="_GoBack"/>
       <w:bookmarkEnd w:id="0"/>
@@ -3575,7 +4049,7 @@
 </file>
 
 <file path=customXml/itemProps1.xml><?xml version="1.0" encoding="utf-8"?>
-<ds:datastoreItem xmlns:ds="http://schemas.openxmlformats.org/officeDocument/2006/customXml" ds:itemID="{0E09AFBB-A02F-48F3-BD54-B7DA788360FA}">
+<ds:datastoreItem xmlns:ds="http://schemas.openxmlformats.org/officeDocument/2006/customXml" ds:itemID="{E4222A28-15AB-4BF5-94E5-152FF03787B9}">
   <ds:schemaRefs>
     <ds:schemaRef ds:uri="http://schemas.openxmlformats.org/officeDocument/2006/bibliography"/>
   </ds:schemaRefs>

</xml_diff>

<commit_message>
Explain Exercise 5 FIRST FUNCTION ((is_criticality_balanced))
</commit_message>
<xml_diff>
--- a/exercise_handout.docx
+++ b/exercise_handout.docx
@@ -946,7 +946,7 @@
                     <pic:cNvPicPr/>
                   </pic:nvPicPr>
                   <pic:blipFill>
-                    <a:blip r:embed="rId5">
+                    <a:blip r:embed="rId6">
                       <a:extLst>
                         <a:ext uri="{28A0092B-C50C-407E-A947-70E740481C1C}">
                           <a14:useLocalDpi xmlns:a14="http://schemas.microsoft.com/office/drawing/2010/main" val="0"/>
@@ -1168,7 +1168,7 @@
                     <pic:cNvPicPr/>
                   </pic:nvPicPr>
                   <pic:blipFill>
-                    <a:blip r:embed="rId6">
+                    <a:blip r:embed="rId7">
                       <a:extLst>
                         <a:ext uri="{28A0092B-C50C-407E-A947-70E740481C1C}">
                           <a14:useLocalDpi xmlns:a14="http://schemas.microsoft.com/office/drawing/2010/main" val="0"/>
@@ -3785,10 +3785,9 @@
         <w:spacing w:after="0"/>
         <w:jc w:val="both"/>
         <w:rPr>
-          <w:rFonts w:ascii="Berlin Sans FB Demi" w:hAnsi="Berlin Sans FB Demi" w:cs="B Koodak" w:hint="cs"/>
-          <w:sz w:val="32"/>
-          <w:szCs w:val="32"/>
-          <w:rtl/>
+          <w:rFonts w:ascii="Berlin Sans FB Demi" w:hAnsi="Berlin Sans FB Demi" w:cs="B Koodak"/>
+          <w:sz w:val="32"/>
+          <w:szCs w:val="32"/>
           <w:lang w:bidi="fa-IR"/>
         </w:rPr>
       </w:pPr>
@@ -4010,6 +4009,493 @@
           <w:lang w:bidi="fa-IR"/>
         </w:rPr>
         <w:t xml:space="preserve"> نرسد.</w:t>
+      </w:r>
+    </w:p>
+    <w:p>
+      <w:pPr>
+        <w:bidi/>
+        <w:spacing w:after="0"/>
+        <w:jc w:val="both"/>
+        <w:rPr>
+          <w:rFonts w:ascii="Berlin Sans FB Demi" w:hAnsi="Berlin Sans FB Demi" w:cs="B Koodak"/>
+          <w:sz w:val="32"/>
+          <w:szCs w:val="32"/>
+          <w:rtl/>
+          <w:lang w:bidi="fa-IR"/>
+        </w:rPr>
+      </w:pPr>
+      <w:r>
+        <w:rPr>
+          <w:rFonts w:ascii="Berlin Sans FB Demi" w:hAnsi="Berlin Sans FB Demi" w:cs="B Koodak" w:hint="cs"/>
+          <w:sz w:val="32"/>
+          <w:szCs w:val="32"/>
+          <w:rtl/>
+          <w:lang w:bidi="fa-IR"/>
+        </w:rPr>
+        <w:t>1. بررسی وضعیت بحرانی:</w:t>
+      </w:r>
+    </w:p>
+    <w:p>
+      <w:pPr>
+        <w:bidi/>
+        <w:spacing w:after="0"/>
+        <w:jc w:val="both"/>
+        <w:rPr>
+          <w:rFonts w:ascii="Berlin Sans FB Demi" w:hAnsi="Berlin Sans FB Demi" w:cs="B Koodak"/>
+          <w:sz w:val="32"/>
+          <w:szCs w:val="32"/>
+          <w:rtl/>
+          <w:lang w:bidi="fa-IR"/>
+        </w:rPr>
+      </w:pPr>
+      <w:r>
+        <w:rPr>
+          <w:rFonts w:ascii="Berlin Sans FB Demi" w:hAnsi="Berlin Sans FB Demi" w:cs="B Koodak" w:hint="cs"/>
+          <w:sz w:val="32"/>
+          <w:szCs w:val="32"/>
+          <w:rtl/>
+          <w:lang w:bidi="fa-IR"/>
+        </w:rPr>
+        <w:t xml:space="preserve">اولین چیز اینکه ما ببینیم، </w:t>
+      </w:r>
+      <w:proofErr w:type="spellStart"/>
+      <w:r>
+        <w:rPr>
+          <w:rFonts w:ascii="Berlin Sans FB Demi" w:hAnsi="Berlin Sans FB Demi" w:cs="B Koodak" w:hint="cs"/>
+          <w:sz w:val="32"/>
+          <w:szCs w:val="32"/>
+          <w:rtl/>
+          <w:lang w:bidi="fa-IR"/>
+        </w:rPr>
+        <w:t>راکتور</w:t>
+      </w:r>
+      <w:proofErr w:type="spellEnd"/>
+      <w:r>
+        <w:rPr>
+          <w:rFonts w:ascii="Berlin Sans FB Demi" w:hAnsi="Berlin Sans FB Demi" w:cs="B Koodak" w:hint="cs"/>
+          <w:sz w:val="32"/>
+          <w:szCs w:val="32"/>
+          <w:rtl/>
+          <w:lang w:bidi="fa-IR"/>
+        </w:rPr>
+        <w:t xml:space="preserve"> ما در شرایط بحرانی </w:t>
+      </w:r>
+      <w:proofErr w:type="spellStart"/>
+      <w:r>
+        <w:rPr>
+          <w:rFonts w:ascii="Berlin Sans FB Demi" w:hAnsi="Berlin Sans FB Demi" w:cs="B Koodak" w:hint="cs"/>
+          <w:sz w:val="32"/>
+          <w:szCs w:val="32"/>
+          <w:rtl/>
+          <w:lang w:bidi="fa-IR"/>
+        </w:rPr>
+        <w:t>بالانس</w:t>
+      </w:r>
+      <w:proofErr w:type="spellEnd"/>
+      <w:r>
+        <w:rPr>
+          <w:rFonts w:ascii="Berlin Sans FB Demi" w:hAnsi="Berlin Sans FB Demi" w:cs="B Koodak" w:hint="cs"/>
+          <w:sz w:val="32"/>
+          <w:szCs w:val="32"/>
+          <w:rtl/>
+          <w:lang w:bidi="fa-IR"/>
+        </w:rPr>
+        <w:t xml:space="preserve"> هست یا نه. حالا شرایط </w:t>
+      </w:r>
+      <w:proofErr w:type="spellStart"/>
+      <w:r>
+        <w:rPr>
+          <w:rFonts w:ascii="Berlin Sans FB Demi" w:hAnsi="Berlin Sans FB Demi" w:cs="B Koodak" w:hint="cs"/>
+          <w:sz w:val="32"/>
+          <w:szCs w:val="32"/>
+          <w:rtl/>
+          <w:lang w:bidi="fa-IR"/>
+        </w:rPr>
+        <w:t>بالانس</w:t>
+      </w:r>
+      <w:proofErr w:type="spellEnd"/>
+      <w:r>
+        <w:rPr>
+          <w:rFonts w:ascii="Berlin Sans FB Demi" w:hAnsi="Berlin Sans FB Demi" w:cs="B Koodak" w:hint="cs"/>
+          <w:sz w:val="32"/>
+          <w:szCs w:val="32"/>
+          <w:rtl/>
+          <w:lang w:bidi="fa-IR"/>
+        </w:rPr>
+        <w:t xml:space="preserve"> بحرانی به شرح زیر هست:</w:t>
+      </w:r>
+    </w:p>
+    <w:p>
+      <w:pPr>
+        <w:pStyle w:val="ListParagraph"/>
+        <w:numPr>
+          <w:ilvl w:val="0"/>
+          <w:numId w:val="1"/>
+        </w:numPr>
+        <w:bidi/>
+        <w:spacing w:after="0"/>
+        <w:jc w:val="both"/>
+        <w:rPr>
+          <w:rFonts w:ascii="Berlin Sans FB Demi" w:hAnsi="Berlin Sans FB Demi" w:cs="B Koodak" w:hint="cs"/>
+          <w:sz w:val="32"/>
+          <w:szCs w:val="32"/>
+          <w:lang w:bidi="fa-IR"/>
+        </w:rPr>
+      </w:pPr>
+      <w:r>
+        <w:rPr>
+          <w:rFonts w:ascii="Berlin Sans FB Demi" w:hAnsi="Berlin Sans FB Demi" w:cs="B Koodak" w:hint="cs"/>
+          <w:sz w:val="32"/>
+          <w:szCs w:val="32"/>
+          <w:rtl/>
+          <w:lang w:bidi="fa-IR"/>
+        </w:rPr>
+        <w:t xml:space="preserve">دما باید کمتر از 800 </w:t>
+      </w:r>
+      <w:proofErr w:type="spellStart"/>
+      <w:r>
+        <w:rPr>
+          <w:rFonts w:ascii="Berlin Sans FB Demi" w:hAnsi="Berlin Sans FB Demi" w:cs="B Koodak" w:hint="cs"/>
+          <w:sz w:val="32"/>
+          <w:szCs w:val="32"/>
+          <w:rtl/>
+          <w:lang w:bidi="fa-IR"/>
+        </w:rPr>
+        <w:t>کلوین</w:t>
+      </w:r>
+      <w:proofErr w:type="spellEnd"/>
+      <w:r>
+        <w:rPr>
+          <w:rFonts w:ascii="Berlin Sans FB Demi" w:hAnsi="Berlin Sans FB Demi" w:cs="B Koodak" w:hint="cs"/>
+          <w:sz w:val="32"/>
+          <w:szCs w:val="32"/>
+          <w:rtl/>
+          <w:lang w:bidi="fa-IR"/>
+        </w:rPr>
+        <w:t xml:space="preserve"> باشد</w:t>
+      </w:r>
+    </w:p>
+    <w:p>
+      <w:pPr>
+        <w:pStyle w:val="ListParagraph"/>
+        <w:numPr>
+          <w:ilvl w:val="0"/>
+          <w:numId w:val="1"/>
+        </w:numPr>
+        <w:bidi/>
+        <w:spacing w:after="0"/>
+        <w:jc w:val="both"/>
+        <w:rPr>
+          <w:rFonts w:ascii="Berlin Sans FB Demi" w:hAnsi="Berlin Sans FB Demi" w:cs="B Koodak" w:hint="cs"/>
+          <w:sz w:val="32"/>
+          <w:szCs w:val="32"/>
+          <w:lang w:bidi="fa-IR"/>
+        </w:rPr>
+      </w:pPr>
+      <w:r>
+        <w:rPr>
+          <w:rFonts w:ascii="Berlin Sans FB Demi" w:hAnsi="Berlin Sans FB Demi" w:cs="B Koodak" w:hint="cs"/>
+          <w:sz w:val="32"/>
+          <w:szCs w:val="32"/>
+          <w:rtl/>
+          <w:lang w:bidi="fa-IR"/>
+        </w:rPr>
+        <w:t xml:space="preserve">تعداد </w:t>
+      </w:r>
+      <w:proofErr w:type="spellStart"/>
+      <w:r>
+        <w:rPr>
+          <w:rFonts w:ascii="Berlin Sans FB Demi" w:hAnsi="Berlin Sans FB Demi" w:cs="B Koodak" w:hint="cs"/>
+          <w:sz w:val="32"/>
+          <w:szCs w:val="32"/>
+          <w:rtl/>
+          <w:lang w:bidi="fa-IR"/>
+        </w:rPr>
+        <w:t>نوترون</w:t>
+      </w:r>
+      <w:proofErr w:type="spellEnd"/>
+      <w:r>
+        <w:rPr>
+          <w:rFonts w:ascii="Berlin Sans FB Demi" w:hAnsi="Berlin Sans FB Demi" w:cs="B Koodak" w:hint="cs"/>
+          <w:sz w:val="32"/>
+          <w:szCs w:val="32"/>
+          <w:rtl/>
+          <w:lang w:bidi="fa-IR"/>
+        </w:rPr>
+        <w:t xml:space="preserve"> ها منتشر شده در هر ثانیه بیشتر از 500 باشد.</w:t>
+      </w:r>
+    </w:p>
+    <w:p>
+      <w:pPr>
+        <w:pStyle w:val="ListParagraph"/>
+        <w:numPr>
+          <w:ilvl w:val="0"/>
+          <w:numId w:val="1"/>
+        </w:numPr>
+        <w:bidi/>
+        <w:spacing w:after="0"/>
+        <w:jc w:val="both"/>
+        <w:rPr>
+          <w:rFonts w:ascii="Berlin Sans FB Demi" w:hAnsi="Berlin Sans FB Demi" w:cs="B Koodak" w:hint="cs"/>
+          <w:sz w:val="32"/>
+          <w:szCs w:val="32"/>
+          <w:lang w:bidi="fa-IR"/>
+        </w:rPr>
+      </w:pPr>
+      <w:proofErr w:type="spellStart"/>
+      <w:r>
+        <w:rPr>
+          <w:rFonts w:ascii="Berlin Sans FB Demi" w:hAnsi="Berlin Sans FB Demi" w:cs="B Koodak" w:hint="cs"/>
+          <w:sz w:val="32"/>
+          <w:szCs w:val="32"/>
+          <w:rtl/>
+          <w:lang w:bidi="fa-IR"/>
+        </w:rPr>
+        <w:t>حاصلضرب</w:t>
+      </w:r>
+      <w:proofErr w:type="spellEnd"/>
+      <w:r>
+        <w:rPr>
+          <w:rFonts w:ascii="Berlin Sans FB Demi" w:hAnsi="Berlin Sans FB Demi" w:cs="B Koodak" w:hint="cs"/>
+          <w:sz w:val="32"/>
+          <w:szCs w:val="32"/>
+          <w:rtl/>
+          <w:lang w:bidi="fa-IR"/>
+        </w:rPr>
+        <w:t xml:space="preserve"> دما در </w:t>
+      </w:r>
+      <w:proofErr w:type="spellStart"/>
+      <w:r>
+        <w:rPr>
+          <w:rFonts w:ascii="Berlin Sans FB Demi" w:hAnsi="Berlin Sans FB Demi" w:cs="B Koodak" w:hint="cs"/>
+          <w:sz w:val="32"/>
+          <w:szCs w:val="32"/>
+          <w:rtl/>
+          <w:lang w:bidi="fa-IR"/>
+        </w:rPr>
+        <w:t>نوترون</w:t>
+      </w:r>
+      <w:proofErr w:type="spellEnd"/>
+      <w:r>
+        <w:rPr>
+          <w:rFonts w:ascii="Berlin Sans FB Demi" w:hAnsi="Berlin Sans FB Demi" w:cs="B Koodak" w:hint="cs"/>
+          <w:sz w:val="32"/>
+          <w:szCs w:val="32"/>
+          <w:rtl/>
+          <w:lang w:bidi="fa-IR"/>
+        </w:rPr>
+        <w:t xml:space="preserve"> های منتشر شده در </w:t>
+      </w:r>
+      <w:proofErr w:type="spellStart"/>
+      <w:r>
+        <w:rPr>
+          <w:rFonts w:ascii="Berlin Sans FB Demi" w:hAnsi="Berlin Sans FB Demi" w:cs="B Koodak" w:hint="cs"/>
+          <w:sz w:val="32"/>
+          <w:szCs w:val="32"/>
+          <w:rtl/>
+          <w:lang w:bidi="fa-IR"/>
+        </w:rPr>
+        <w:t>هرثانیه</w:t>
+      </w:r>
+      <w:proofErr w:type="spellEnd"/>
+      <w:r>
+        <w:rPr>
+          <w:rFonts w:ascii="Berlin Sans FB Demi" w:hAnsi="Berlin Sans FB Demi" w:cs="B Koodak" w:hint="cs"/>
+          <w:sz w:val="32"/>
+          <w:szCs w:val="32"/>
+          <w:rtl/>
+          <w:lang w:bidi="fa-IR"/>
+        </w:rPr>
+        <w:t xml:space="preserve"> باید کمتر از 500000 باشد.</w:t>
+      </w:r>
+    </w:p>
+    <w:p>
+      <w:pPr>
+        <w:bidi/>
+        <w:spacing w:after="0"/>
+        <w:jc w:val="both"/>
+        <w:rPr>
+          <w:rFonts w:ascii="Berlin Sans FB Demi" w:hAnsi="Berlin Sans FB Demi" w:cs="B Koodak" w:hint="cs"/>
+          <w:sz w:val="32"/>
+          <w:szCs w:val="32"/>
+          <w:rtl/>
+          <w:lang w:bidi="fa-IR"/>
+        </w:rPr>
+      </w:pPr>
+      <w:r>
+        <w:rPr>
+          <w:rFonts w:ascii="Berlin Sans FB Demi" w:hAnsi="Berlin Sans FB Demi" w:cs="B Koodak" w:hint="cs"/>
+          <w:sz w:val="32"/>
+          <w:szCs w:val="32"/>
+          <w:rtl/>
+          <w:lang w:bidi="fa-IR"/>
+        </w:rPr>
+        <w:t xml:space="preserve">حالا تابع </w:t>
+      </w:r>
+      <w:proofErr w:type="spellStart"/>
+      <w:r>
+        <w:rPr>
+          <w:rFonts w:ascii="Berlin Sans FB Demi" w:hAnsi="Berlin Sans FB Demi" w:cs="B Koodak"/>
+          <w:sz w:val="32"/>
+          <w:szCs w:val="32"/>
+          <w:lang w:bidi="fa-IR"/>
+        </w:rPr>
+        <w:t>is_critically_balanced</w:t>
+      </w:r>
+      <w:proofErr w:type="spellEnd"/>
+      <w:r>
+        <w:rPr>
+          <w:rFonts w:ascii="Berlin Sans FB Demi" w:hAnsi="Berlin Sans FB Demi" w:cs="B Koodak"/>
+          <w:sz w:val="32"/>
+          <w:szCs w:val="32"/>
+          <w:lang w:bidi="fa-IR"/>
+        </w:rPr>
+        <w:t>()</w:t>
+      </w:r>
+      <w:r>
+        <w:rPr>
+          <w:rFonts w:ascii="Berlin Sans FB Demi" w:hAnsi="Berlin Sans FB Demi" w:cs="B Koodak" w:hint="cs"/>
+          <w:sz w:val="32"/>
+          <w:szCs w:val="32"/>
+          <w:rtl/>
+          <w:lang w:bidi="fa-IR"/>
+        </w:rPr>
+        <w:t xml:space="preserve"> دو تا ورودی میگیره. دما (</w:t>
+      </w:r>
+      <w:r>
+        <w:rPr>
+          <w:rFonts w:ascii="Berlin Sans FB Demi" w:hAnsi="Berlin Sans FB Demi" w:cs="B Koodak"/>
+          <w:sz w:val="32"/>
+          <w:szCs w:val="32"/>
+          <w:lang w:bidi="fa-IR"/>
+        </w:rPr>
+        <w:t>temperature</w:t>
+      </w:r>
+      <w:r>
+        <w:rPr>
+          <w:rFonts w:ascii="Berlin Sans FB Demi" w:hAnsi="Berlin Sans FB Demi" w:cs="B Koodak" w:hint="cs"/>
+          <w:sz w:val="32"/>
+          <w:szCs w:val="32"/>
+          <w:rtl/>
+          <w:lang w:bidi="fa-IR"/>
+        </w:rPr>
+        <w:t>)</w:t>
+      </w:r>
+      <w:r>
+        <w:rPr>
+          <w:rFonts w:ascii="Berlin Sans FB Demi" w:hAnsi="Berlin Sans FB Demi" w:cs="B Koodak"/>
+          <w:sz w:val="32"/>
+          <w:szCs w:val="32"/>
+          <w:lang w:bidi="fa-IR"/>
+        </w:rPr>
+        <w:t xml:space="preserve"> </w:t>
+      </w:r>
+      <w:r>
+        <w:rPr>
+          <w:rFonts w:ascii="Berlin Sans FB Demi" w:hAnsi="Berlin Sans FB Demi" w:cs="B Koodak" w:hint="cs"/>
+          <w:sz w:val="32"/>
+          <w:szCs w:val="32"/>
+          <w:rtl/>
+          <w:lang w:bidi="fa-IR"/>
+        </w:rPr>
+        <w:t xml:space="preserve">و </w:t>
+      </w:r>
+      <w:proofErr w:type="spellStart"/>
+      <w:r>
+        <w:rPr>
+          <w:rFonts w:ascii="Berlin Sans FB Demi" w:hAnsi="Berlin Sans FB Demi" w:cs="B Koodak" w:hint="cs"/>
+          <w:sz w:val="32"/>
+          <w:szCs w:val="32"/>
+          <w:rtl/>
+          <w:lang w:bidi="fa-IR"/>
+        </w:rPr>
+        <w:t>نوترون</w:t>
+      </w:r>
+      <w:proofErr w:type="spellEnd"/>
+      <w:r>
+        <w:rPr>
+          <w:rFonts w:ascii="Berlin Sans FB Demi" w:hAnsi="Berlin Sans FB Demi" w:cs="B Koodak" w:hint="cs"/>
+          <w:sz w:val="32"/>
+          <w:szCs w:val="32"/>
+          <w:rtl/>
+          <w:lang w:bidi="fa-IR"/>
+        </w:rPr>
+        <w:t xml:space="preserve"> های منتشر شده (</w:t>
+      </w:r>
+      <w:proofErr w:type="spellStart"/>
+      <w:r>
+        <w:rPr>
+          <w:rFonts w:ascii="Berlin Sans FB Demi" w:hAnsi="Berlin Sans FB Demi" w:cs="B Koodak"/>
+          <w:sz w:val="32"/>
+          <w:szCs w:val="32"/>
+          <w:lang w:bidi="fa-IR"/>
+        </w:rPr>
+        <w:t>nuetrons_emitted</w:t>
+      </w:r>
+      <w:proofErr w:type="spellEnd"/>
+      <w:r>
+        <w:rPr>
+          <w:rFonts w:ascii="Berlin Sans FB Demi" w:hAnsi="Berlin Sans FB Demi" w:cs="B Koodak" w:hint="cs"/>
+          <w:sz w:val="32"/>
+          <w:szCs w:val="32"/>
+          <w:rtl/>
+          <w:lang w:bidi="fa-IR"/>
+        </w:rPr>
+        <w:t>)</w:t>
+      </w:r>
+      <w:r>
+        <w:rPr>
+          <w:rFonts w:ascii="Berlin Sans FB Demi" w:hAnsi="Berlin Sans FB Demi" w:cs="B Koodak" w:hint="cs"/>
+          <w:sz w:val="32"/>
+          <w:szCs w:val="32"/>
+          <w:rtl/>
+          <w:lang w:bidi="fa-IR"/>
+        </w:rPr>
+        <w:t xml:space="preserve">، و نتیجه </w:t>
+      </w:r>
+      <w:proofErr w:type="spellStart"/>
+      <w:r>
+        <w:rPr>
+          <w:rFonts w:ascii="Berlin Sans FB Demi" w:hAnsi="Berlin Sans FB Demi" w:cs="B Koodak" w:hint="cs"/>
+          <w:sz w:val="32"/>
+          <w:szCs w:val="32"/>
+          <w:rtl/>
+          <w:lang w:bidi="fa-IR"/>
+        </w:rPr>
+        <w:t>بولین</w:t>
+      </w:r>
+      <w:proofErr w:type="spellEnd"/>
+      <w:r>
+        <w:rPr>
+          <w:rFonts w:ascii="Berlin Sans FB Demi" w:hAnsi="Berlin Sans FB Demi" w:cs="B Koodak" w:hint="cs"/>
+          <w:sz w:val="32"/>
+          <w:szCs w:val="32"/>
+          <w:rtl/>
+          <w:lang w:bidi="fa-IR"/>
+        </w:rPr>
+        <w:t xml:space="preserve"> </w:t>
+      </w:r>
+      <w:proofErr w:type="spellStart"/>
+      <w:r>
+        <w:rPr>
+          <w:rFonts w:ascii="Berlin Sans FB Demi" w:hAnsi="Berlin Sans FB Demi" w:cs="B Koodak" w:hint="cs"/>
+          <w:sz w:val="32"/>
+          <w:szCs w:val="32"/>
+          <w:rtl/>
+          <w:lang w:bidi="fa-IR"/>
+        </w:rPr>
+        <w:t>برمی</w:t>
+      </w:r>
+      <w:proofErr w:type="spellEnd"/>
+      <w:r>
+        <w:rPr>
+          <w:rFonts w:ascii="Berlin Sans FB Demi" w:hAnsi="Berlin Sans FB Demi" w:cs="B Koodak" w:hint="cs"/>
+          <w:sz w:val="32"/>
+          <w:szCs w:val="32"/>
+          <w:rtl/>
+          <w:lang w:bidi="fa-IR"/>
+        </w:rPr>
+        <w:t xml:space="preserve"> گردونه.</w:t>
       </w:r>
       <w:bookmarkStart w:id="0" w:name="_GoBack"/>
       <w:bookmarkEnd w:id="0"/>
@@ -4022,6 +4508,127 @@
     </w:sectPr>
   </w:body>
 </w:document>
+</file>
+
+<file path=word/numbering.xml><?xml version="1.0" encoding="utf-8"?>
+<w:numbering xmlns:wpc="http://schemas.microsoft.com/office/word/2010/wordprocessingCanvas" xmlns:cx="http://schemas.microsoft.com/office/drawing/2014/chartex" xmlns:mc="http://schemas.openxmlformats.org/markup-compatibility/2006" xmlns:o="urn:schemas-microsoft-com:office:office" xmlns:r="http://schemas.openxmlformats.org/officeDocument/2006/relationships" xmlns:m="http://schemas.openxmlformats.org/officeDocument/2006/math" xmlns:v="urn:schemas-microsoft-com:vml" xmlns:wp14="http://schemas.microsoft.com/office/word/2010/wordprocessingDrawing" xmlns:wp="http://schemas.openxmlformats.org/drawingml/2006/wordprocessingDrawing" xmlns:w10="urn:schemas-microsoft-com:office:word" xmlns:w="http://schemas.openxmlformats.org/wordprocessingml/2006/main" xmlns:w14="http://schemas.microsoft.com/office/word/2010/wordml" xmlns:w15="http://schemas.microsoft.com/office/word/2012/wordml" xmlns:w16se="http://schemas.microsoft.com/office/word/2015/wordml/symex" xmlns:wpg="http://schemas.microsoft.com/office/word/2010/wordprocessingGroup" xmlns:wpi="http://schemas.microsoft.com/office/word/2010/wordprocessingInk" xmlns:wne="http://schemas.microsoft.com/office/word/2006/wordml" xmlns:wps="http://schemas.microsoft.com/office/word/2010/wordprocessingShape" mc:Ignorable="w14 w15 w16se wp14">
+  <w:abstractNum w:abstractNumId="0" w15:restartNumberingAfterBreak="0">
+    <w:nsid w:val="5C643EED"/>
+    <w:multiLevelType w:val="hybridMultilevel"/>
+    <w:tmpl w:val="B5843BF8"/>
+    <w:lvl w:ilvl="0" w:tplc="04090001">
+      <w:start w:val="1"/>
+      <w:numFmt w:val="bullet"/>
+      <w:lvlText w:val=""/>
+      <w:lvlJc w:val="left"/>
+      <w:pPr>
+        <w:ind w:left="720" w:hanging="360"/>
+      </w:pPr>
+      <w:rPr>
+        <w:rFonts w:ascii="Symbol" w:hAnsi="Symbol" w:hint="default"/>
+      </w:rPr>
+    </w:lvl>
+    <w:lvl w:ilvl="1" w:tplc="04090003" w:tentative="1">
+      <w:start w:val="1"/>
+      <w:numFmt w:val="bullet"/>
+      <w:lvlText w:val="o"/>
+      <w:lvlJc w:val="left"/>
+      <w:pPr>
+        <w:ind w:left="1440" w:hanging="360"/>
+      </w:pPr>
+      <w:rPr>
+        <w:rFonts w:ascii="Courier New" w:hAnsi="Courier New" w:cs="Courier New" w:hint="default"/>
+      </w:rPr>
+    </w:lvl>
+    <w:lvl w:ilvl="2" w:tplc="04090005" w:tentative="1">
+      <w:start w:val="1"/>
+      <w:numFmt w:val="bullet"/>
+      <w:lvlText w:val=""/>
+      <w:lvlJc w:val="left"/>
+      <w:pPr>
+        <w:ind w:left="2160" w:hanging="360"/>
+      </w:pPr>
+      <w:rPr>
+        <w:rFonts w:ascii="Wingdings" w:hAnsi="Wingdings" w:hint="default"/>
+      </w:rPr>
+    </w:lvl>
+    <w:lvl w:ilvl="3" w:tplc="04090001" w:tentative="1">
+      <w:start w:val="1"/>
+      <w:numFmt w:val="bullet"/>
+      <w:lvlText w:val=""/>
+      <w:lvlJc w:val="left"/>
+      <w:pPr>
+        <w:ind w:left="2880" w:hanging="360"/>
+      </w:pPr>
+      <w:rPr>
+        <w:rFonts w:ascii="Symbol" w:hAnsi="Symbol" w:hint="default"/>
+      </w:rPr>
+    </w:lvl>
+    <w:lvl w:ilvl="4" w:tplc="04090003" w:tentative="1">
+      <w:start w:val="1"/>
+      <w:numFmt w:val="bullet"/>
+      <w:lvlText w:val="o"/>
+      <w:lvlJc w:val="left"/>
+      <w:pPr>
+        <w:ind w:left="3600" w:hanging="360"/>
+      </w:pPr>
+      <w:rPr>
+        <w:rFonts w:ascii="Courier New" w:hAnsi="Courier New" w:cs="Courier New" w:hint="default"/>
+      </w:rPr>
+    </w:lvl>
+    <w:lvl w:ilvl="5" w:tplc="04090005" w:tentative="1">
+      <w:start w:val="1"/>
+      <w:numFmt w:val="bullet"/>
+      <w:lvlText w:val=""/>
+      <w:lvlJc w:val="left"/>
+      <w:pPr>
+        <w:ind w:left="4320" w:hanging="360"/>
+      </w:pPr>
+      <w:rPr>
+        <w:rFonts w:ascii="Wingdings" w:hAnsi="Wingdings" w:hint="default"/>
+      </w:rPr>
+    </w:lvl>
+    <w:lvl w:ilvl="6" w:tplc="04090001" w:tentative="1">
+      <w:start w:val="1"/>
+      <w:numFmt w:val="bullet"/>
+      <w:lvlText w:val=""/>
+      <w:lvlJc w:val="left"/>
+      <w:pPr>
+        <w:ind w:left="5040" w:hanging="360"/>
+      </w:pPr>
+      <w:rPr>
+        <w:rFonts w:ascii="Symbol" w:hAnsi="Symbol" w:hint="default"/>
+      </w:rPr>
+    </w:lvl>
+    <w:lvl w:ilvl="7" w:tplc="04090003" w:tentative="1">
+      <w:start w:val="1"/>
+      <w:numFmt w:val="bullet"/>
+      <w:lvlText w:val="o"/>
+      <w:lvlJc w:val="left"/>
+      <w:pPr>
+        <w:ind w:left="5760" w:hanging="360"/>
+      </w:pPr>
+      <w:rPr>
+        <w:rFonts w:ascii="Courier New" w:hAnsi="Courier New" w:cs="Courier New" w:hint="default"/>
+      </w:rPr>
+    </w:lvl>
+    <w:lvl w:ilvl="8" w:tplc="04090005" w:tentative="1">
+      <w:start w:val="1"/>
+      <w:numFmt w:val="bullet"/>
+      <w:lvlText w:val=""/>
+      <w:lvlJc w:val="left"/>
+      <w:pPr>
+        <w:ind w:left="6480" w:hanging="360"/>
+      </w:pPr>
+      <w:rPr>
+        <w:rFonts w:ascii="Wingdings" w:hAnsi="Wingdings" w:hint="default"/>
+      </w:rPr>
+    </w:lvl>
+  </w:abstractNum>
+  <w:num w:numId="1">
+    <w:abstractNumId w:val="0"/>
+  </w:num>
+</w:numbering>
 </file>
 
 <file path=word/styles.xml><?xml version="1.0" encoding="utf-8"?>
@@ -4455,6 +5062,17 @@
       <w:color w:val="808080"/>
     </w:rPr>
   </w:style>
+  <w:style w:type="paragraph" w:styleId="ListParagraph">
+    <w:name w:val="List Paragraph"/>
+    <w:basedOn w:val="Normal"/>
+    <w:uiPriority w:val="34"/>
+    <w:qFormat/>
+    <w:rsid w:val="0043293B"/>
+    <w:pPr>
+      <w:ind w:left="720"/>
+      <w:contextualSpacing/>
+    </w:pPr>
+  </w:style>
 </w:styles>
 </file>
 
@@ -4724,7 +5342,7 @@
 </file>
 
 <file path=customXml/itemProps1.xml><?xml version="1.0" encoding="utf-8"?>
-<ds:datastoreItem xmlns:ds="http://schemas.openxmlformats.org/officeDocument/2006/customXml" ds:itemID="{CCB802F6-EC5D-4006-8DE3-400CF249A691}">
+<ds:datastoreItem xmlns:ds="http://schemas.openxmlformats.org/officeDocument/2006/customXml" ds:itemID="{CABAB8D1-A9F3-4760-888B-DB1289BC5AA6}">
   <ds:schemaRefs>
     <ds:schemaRef ds:uri="http://schemas.openxmlformats.org/officeDocument/2006/bibliography"/>
   </ds:schemaRefs>

</xml_diff>

<commit_message>
Explain E05 Second Function (reactor_efficiency)
</commit_message>
<xml_diff>
--- a/exercise_handout.docx
+++ b/exercise_handout.docx
@@ -4136,7 +4136,7 @@
         <w:spacing w:after="0"/>
         <w:jc w:val="both"/>
         <w:rPr>
-          <w:rFonts w:ascii="Berlin Sans FB Demi" w:hAnsi="Berlin Sans FB Demi" w:cs="B Koodak" w:hint="cs"/>
+          <w:rFonts w:ascii="Berlin Sans FB Demi" w:hAnsi="Berlin Sans FB Demi" w:cs="B Koodak"/>
           <w:sz w:val="32"/>
           <w:szCs w:val="32"/>
           <w:lang w:bidi="fa-IR"/>
@@ -4186,7 +4186,7 @@
         <w:spacing w:after="0"/>
         <w:jc w:val="both"/>
         <w:rPr>
-          <w:rFonts w:ascii="Berlin Sans FB Demi" w:hAnsi="Berlin Sans FB Demi" w:cs="B Koodak" w:hint="cs"/>
+          <w:rFonts w:ascii="Berlin Sans FB Demi" w:hAnsi="Berlin Sans FB Demi" w:cs="B Koodak"/>
           <w:sz w:val="32"/>
           <w:szCs w:val="32"/>
           <w:lang w:bidi="fa-IR"/>
@@ -4236,7 +4236,7 @@
         <w:spacing w:after="0"/>
         <w:jc w:val="both"/>
         <w:rPr>
-          <w:rFonts w:ascii="Berlin Sans FB Demi" w:hAnsi="Berlin Sans FB Demi" w:cs="B Koodak" w:hint="cs"/>
+          <w:rFonts w:ascii="Berlin Sans FB Demi" w:hAnsi="Berlin Sans FB Demi" w:cs="B Koodak"/>
           <w:sz w:val="32"/>
           <w:szCs w:val="32"/>
           <w:lang w:bidi="fa-IR"/>
@@ -4315,7 +4315,7 @@
         <w:spacing w:after="0"/>
         <w:jc w:val="both"/>
         <w:rPr>
-          <w:rFonts w:ascii="Berlin Sans FB Demi" w:hAnsi="Berlin Sans FB Demi" w:cs="B Koodak" w:hint="cs"/>
+          <w:rFonts w:ascii="Berlin Sans FB Demi" w:hAnsi="Berlin Sans FB Demi" w:cs="B Koodak"/>
           <w:sz w:val="32"/>
           <w:szCs w:val="32"/>
           <w:rtl/>
@@ -4497,6 +4497,575 @@
         </w:rPr>
         <w:t xml:space="preserve"> گردونه.</w:t>
       </w:r>
+    </w:p>
+    <w:p>
+      <w:pPr>
+        <w:bidi/>
+        <w:spacing w:after="0"/>
+        <w:jc w:val="both"/>
+        <w:rPr>
+          <w:rFonts w:ascii="Berlin Sans FB Demi" w:hAnsi="Berlin Sans FB Demi" w:cs="B Koodak"/>
+          <w:sz w:val="32"/>
+          <w:szCs w:val="32"/>
+          <w:rtl/>
+          <w:lang w:bidi="fa-IR"/>
+        </w:rPr>
+      </w:pPr>
+      <w:r>
+        <w:rPr>
+          <w:rFonts w:ascii="Berlin Sans FB Demi" w:hAnsi="Berlin Sans FB Demi" w:cs="B Koodak" w:hint="cs"/>
+          <w:sz w:val="32"/>
+          <w:szCs w:val="32"/>
+          <w:rtl/>
+          <w:lang w:bidi="fa-IR"/>
+        </w:rPr>
+        <w:t>2. تعیین بازه توان خروج:</w:t>
+      </w:r>
+    </w:p>
+    <w:p>
+      <w:pPr>
+        <w:bidi/>
+        <w:spacing w:after="0"/>
+        <w:jc w:val="both"/>
+        <w:rPr>
+          <w:rFonts w:ascii="Berlin Sans FB Demi" w:hAnsi="Berlin Sans FB Demi" w:cs="B Koodak" w:hint="cs"/>
+          <w:sz w:val="32"/>
+          <w:szCs w:val="32"/>
+          <w:rtl/>
+          <w:lang w:bidi="fa-IR"/>
+        </w:rPr>
+      </w:pPr>
+      <w:r>
+        <w:rPr>
+          <w:rFonts w:ascii="Berlin Sans FB Demi" w:hAnsi="Berlin Sans FB Demi" w:cs="B Koodak" w:hint="cs"/>
+          <w:sz w:val="32"/>
+          <w:szCs w:val="32"/>
+          <w:rtl/>
+          <w:lang w:bidi="fa-IR"/>
+        </w:rPr>
+        <w:t xml:space="preserve">پس از اینکه </w:t>
+      </w:r>
+      <w:proofErr w:type="spellStart"/>
+      <w:r>
+        <w:rPr>
+          <w:rFonts w:ascii="Berlin Sans FB Demi" w:hAnsi="Berlin Sans FB Demi" w:cs="B Koodak" w:hint="cs"/>
+          <w:sz w:val="32"/>
+          <w:szCs w:val="32"/>
+          <w:rtl/>
+          <w:lang w:bidi="fa-IR"/>
+        </w:rPr>
+        <w:t>راکتور</w:t>
+      </w:r>
+      <w:proofErr w:type="spellEnd"/>
+      <w:r>
+        <w:rPr>
+          <w:rFonts w:ascii="Berlin Sans FB Demi" w:hAnsi="Berlin Sans FB Demi" w:cs="B Koodak" w:hint="cs"/>
+          <w:sz w:val="32"/>
+          <w:szCs w:val="32"/>
+          <w:rtl/>
+          <w:lang w:bidi="fa-IR"/>
+        </w:rPr>
+        <w:t xml:space="preserve"> شروع به تولید انرژی کرد باید بازدهی (</w:t>
+      </w:r>
+      <w:r>
+        <w:rPr>
+          <w:rFonts w:ascii="Berlin Sans FB Demi" w:hAnsi="Berlin Sans FB Demi" w:cs="B Koodak"/>
+          <w:sz w:val="32"/>
+          <w:szCs w:val="32"/>
+          <w:lang w:bidi="fa-IR"/>
+        </w:rPr>
+        <w:t>Efficiency</w:t>
+      </w:r>
+      <w:r>
+        <w:rPr>
+          <w:rFonts w:ascii="Berlin Sans FB Demi" w:hAnsi="Berlin Sans FB Demi" w:cs="B Koodak" w:hint="cs"/>
+          <w:sz w:val="32"/>
+          <w:szCs w:val="32"/>
+          <w:rtl/>
+          <w:lang w:bidi="fa-IR"/>
+        </w:rPr>
+        <w:t>) آن تعیین شود.</w:t>
+      </w:r>
+    </w:p>
+    <w:p>
+      <w:pPr>
+        <w:pStyle w:val="ListParagraph"/>
+        <w:numPr>
+          <w:ilvl w:val="0"/>
+          <w:numId w:val="2"/>
+        </w:numPr>
+        <w:bidi/>
+        <w:spacing w:after="0"/>
+        <w:jc w:val="both"/>
+        <w:rPr>
+          <w:rFonts w:ascii="Berlin Sans FB Demi" w:hAnsi="Berlin Sans FB Demi" w:cs="B Koodak"/>
+          <w:sz w:val="32"/>
+          <w:szCs w:val="32"/>
+          <w:lang w:bidi="fa-IR"/>
+        </w:rPr>
+      </w:pPr>
+      <w:r>
+        <w:rPr>
+          <w:rFonts w:ascii="Berlin Sans FB Demi" w:hAnsi="Berlin Sans FB Demi" w:cs="B Koodak" w:hint="cs"/>
+          <w:sz w:val="32"/>
+          <w:szCs w:val="32"/>
+          <w:rtl/>
+          <w:lang w:bidi="fa-IR"/>
+        </w:rPr>
+        <w:lastRenderedPageBreak/>
+        <w:t>سبز(</w:t>
+      </w:r>
+      <w:r>
+        <w:rPr>
+          <w:rFonts w:ascii="Berlin Sans FB Demi" w:hAnsi="Berlin Sans FB Demi" w:cs="B Koodak"/>
+          <w:sz w:val="32"/>
+          <w:szCs w:val="32"/>
+          <w:lang w:bidi="fa-IR"/>
+        </w:rPr>
+        <w:t>Green</w:t>
+      </w:r>
+      <w:r>
+        <w:rPr>
+          <w:rFonts w:ascii="Berlin Sans FB Demi" w:hAnsi="Berlin Sans FB Demi" w:cs="B Koodak" w:hint="cs"/>
+          <w:sz w:val="32"/>
+          <w:szCs w:val="32"/>
+          <w:rtl/>
+          <w:lang w:bidi="fa-IR"/>
+        </w:rPr>
+        <w:t xml:space="preserve">) </w:t>
+      </w:r>
+      <w:r>
+        <w:rPr>
+          <w:rFonts w:ascii="Berlin Sans FB Demi" w:hAnsi="Berlin Sans FB Demi" w:cs="B Koodak"/>
+          <w:sz w:val="32"/>
+          <w:szCs w:val="32"/>
+          <w:lang w:bidi="fa-IR"/>
+        </w:rPr>
+        <w:t>&lt;-</w:t>
+      </w:r>
+      <w:r>
+        <w:rPr>
+          <w:rFonts w:ascii="Berlin Sans FB Demi" w:hAnsi="Berlin Sans FB Demi" w:cs="B Koodak" w:hint="cs"/>
+          <w:sz w:val="32"/>
+          <w:szCs w:val="32"/>
+          <w:rtl/>
+          <w:lang w:bidi="fa-IR"/>
+        </w:rPr>
+        <w:t xml:space="preserve"> بازدهی بیش از 80%</w:t>
+      </w:r>
+    </w:p>
+    <w:p>
+      <w:pPr>
+        <w:pStyle w:val="ListParagraph"/>
+        <w:numPr>
+          <w:ilvl w:val="0"/>
+          <w:numId w:val="2"/>
+        </w:numPr>
+        <w:bidi/>
+        <w:spacing w:after="0"/>
+        <w:jc w:val="both"/>
+        <w:rPr>
+          <w:rFonts w:ascii="Berlin Sans FB Demi" w:hAnsi="Berlin Sans FB Demi" w:cs="B Koodak"/>
+          <w:sz w:val="32"/>
+          <w:szCs w:val="32"/>
+          <w:lang w:bidi="fa-IR"/>
+        </w:rPr>
+      </w:pPr>
+      <w:r>
+        <w:rPr>
+          <w:rFonts w:ascii="Berlin Sans FB Demi" w:hAnsi="Berlin Sans FB Demi" w:cs="B Koodak" w:hint="cs"/>
+          <w:sz w:val="32"/>
+          <w:szCs w:val="32"/>
+          <w:rtl/>
+          <w:lang w:bidi="fa-IR"/>
+        </w:rPr>
+        <w:t>نارنجی (</w:t>
+      </w:r>
+      <w:r>
+        <w:rPr>
+          <w:rFonts w:ascii="Berlin Sans FB Demi" w:hAnsi="Berlin Sans FB Demi" w:cs="B Koodak"/>
+          <w:sz w:val="32"/>
+          <w:szCs w:val="32"/>
+          <w:lang w:bidi="fa-IR"/>
+        </w:rPr>
+        <w:t>Orange</w:t>
+      </w:r>
+      <w:r>
+        <w:rPr>
+          <w:rFonts w:ascii="Berlin Sans FB Demi" w:hAnsi="Berlin Sans FB Demi" w:cs="B Koodak" w:hint="cs"/>
+          <w:sz w:val="32"/>
+          <w:szCs w:val="32"/>
+          <w:rtl/>
+          <w:lang w:bidi="fa-IR"/>
+        </w:rPr>
+        <w:t>)</w:t>
+      </w:r>
+      <w:r>
+        <w:rPr>
+          <w:rFonts w:ascii="Berlin Sans FB Demi" w:hAnsi="Berlin Sans FB Demi" w:cs="B Koodak"/>
+          <w:sz w:val="32"/>
+          <w:szCs w:val="32"/>
+          <w:lang w:bidi="fa-IR"/>
+        </w:rPr>
+        <w:t>&lt;-</w:t>
+      </w:r>
+      <w:r>
+        <w:rPr>
+          <w:rFonts w:ascii="Berlin Sans FB Demi" w:hAnsi="Berlin Sans FB Demi" w:cs="B Koodak" w:hint="cs"/>
+          <w:sz w:val="32"/>
+          <w:szCs w:val="32"/>
+          <w:rtl/>
+          <w:lang w:bidi="fa-IR"/>
+        </w:rPr>
+        <w:t xml:space="preserve"> بازدهی کمتر از 80% و حداقل 60%</w:t>
+      </w:r>
+    </w:p>
+    <w:p>
+      <w:pPr>
+        <w:pStyle w:val="ListParagraph"/>
+        <w:numPr>
+          <w:ilvl w:val="0"/>
+          <w:numId w:val="2"/>
+        </w:numPr>
+        <w:bidi/>
+        <w:spacing w:after="0"/>
+        <w:jc w:val="both"/>
+        <w:rPr>
+          <w:rFonts w:ascii="Berlin Sans FB Demi" w:hAnsi="Berlin Sans FB Demi" w:cs="B Koodak"/>
+          <w:sz w:val="32"/>
+          <w:szCs w:val="32"/>
+          <w:lang w:bidi="fa-IR"/>
+        </w:rPr>
+      </w:pPr>
+      <w:r>
+        <w:rPr>
+          <w:rFonts w:ascii="Berlin Sans FB Demi" w:hAnsi="Berlin Sans FB Demi" w:cs="B Koodak" w:hint="cs"/>
+          <w:sz w:val="32"/>
+          <w:szCs w:val="32"/>
+          <w:rtl/>
+          <w:lang w:bidi="fa-IR"/>
+        </w:rPr>
+        <w:t>قرمز (</w:t>
+      </w:r>
+      <w:r>
+        <w:rPr>
+          <w:rFonts w:ascii="Berlin Sans FB Demi" w:hAnsi="Berlin Sans FB Demi" w:cs="B Koodak"/>
+          <w:sz w:val="32"/>
+          <w:szCs w:val="32"/>
+          <w:lang w:bidi="fa-IR"/>
+        </w:rPr>
+        <w:t>Red</w:t>
+      </w:r>
+      <w:r>
+        <w:rPr>
+          <w:rFonts w:ascii="Berlin Sans FB Demi" w:hAnsi="Berlin Sans FB Demi" w:cs="B Koodak" w:hint="cs"/>
+          <w:sz w:val="32"/>
+          <w:szCs w:val="32"/>
+          <w:rtl/>
+          <w:lang w:bidi="fa-IR"/>
+        </w:rPr>
+        <w:t>)</w:t>
+      </w:r>
+      <w:r>
+        <w:rPr>
+          <w:rFonts w:ascii="Berlin Sans FB Demi" w:hAnsi="Berlin Sans FB Demi" w:cs="B Koodak"/>
+          <w:sz w:val="32"/>
+          <w:szCs w:val="32"/>
+          <w:lang w:bidi="fa-IR"/>
+        </w:rPr>
+        <w:t>&lt;-</w:t>
+      </w:r>
+      <w:r>
+        <w:rPr>
+          <w:rFonts w:ascii="Berlin Sans FB Demi" w:hAnsi="Berlin Sans FB Demi" w:cs="B Koodak" w:hint="cs"/>
+          <w:sz w:val="32"/>
+          <w:szCs w:val="32"/>
+          <w:rtl/>
+          <w:lang w:bidi="fa-IR"/>
+        </w:rPr>
+        <w:t xml:space="preserve"> بازدهی کمتر از 60% ولی حداقل 30%</w:t>
+      </w:r>
+    </w:p>
+    <w:p>
+      <w:pPr>
+        <w:pStyle w:val="ListParagraph"/>
+        <w:numPr>
+          <w:ilvl w:val="0"/>
+          <w:numId w:val="2"/>
+        </w:numPr>
+        <w:bidi/>
+        <w:spacing w:after="0"/>
+        <w:jc w:val="both"/>
+        <w:rPr>
+          <w:rFonts w:ascii="Berlin Sans FB Demi" w:hAnsi="Berlin Sans FB Demi" w:cs="B Koodak"/>
+          <w:sz w:val="32"/>
+          <w:szCs w:val="32"/>
+          <w:lang w:bidi="fa-IR"/>
+        </w:rPr>
+      </w:pPr>
+      <w:r>
+        <w:rPr>
+          <w:rFonts w:ascii="Berlin Sans FB Demi" w:hAnsi="Berlin Sans FB Demi" w:cs="B Koodak" w:hint="cs"/>
+          <w:sz w:val="32"/>
+          <w:szCs w:val="32"/>
+          <w:rtl/>
+          <w:lang w:bidi="fa-IR"/>
+        </w:rPr>
+        <w:t>سیاه (</w:t>
+      </w:r>
+      <w:r>
+        <w:rPr>
+          <w:rFonts w:ascii="Berlin Sans FB Demi" w:hAnsi="Berlin Sans FB Demi" w:cs="B Koodak"/>
+          <w:sz w:val="32"/>
+          <w:szCs w:val="32"/>
+          <w:lang w:bidi="fa-IR"/>
+        </w:rPr>
+        <w:t>Black</w:t>
+      </w:r>
+      <w:r>
+        <w:rPr>
+          <w:rFonts w:ascii="Berlin Sans FB Demi" w:hAnsi="Berlin Sans FB Demi" w:cs="B Koodak" w:hint="cs"/>
+          <w:sz w:val="32"/>
+          <w:szCs w:val="32"/>
+          <w:rtl/>
+          <w:lang w:bidi="fa-IR"/>
+        </w:rPr>
+        <w:t>)</w:t>
+      </w:r>
+      <w:r>
+        <w:rPr>
+          <w:rFonts w:ascii="Berlin Sans FB Demi" w:hAnsi="Berlin Sans FB Demi" w:cs="B Koodak"/>
+          <w:sz w:val="32"/>
+          <w:szCs w:val="32"/>
+          <w:lang w:bidi="fa-IR"/>
+        </w:rPr>
+        <w:t>&lt;-</w:t>
+      </w:r>
+      <w:r>
+        <w:rPr>
+          <w:rFonts w:ascii="Berlin Sans FB Demi" w:hAnsi="Berlin Sans FB Demi" w:cs="B Koodak" w:hint="cs"/>
+          <w:sz w:val="32"/>
+          <w:szCs w:val="32"/>
+          <w:rtl/>
+          <w:lang w:bidi="fa-IR"/>
+        </w:rPr>
+        <w:t xml:space="preserve"> بازدهی کمتر از 30%</w:t>
+      </w:r>
+    </w:p>
+    <w:p>
+      <w:pPr>
+        <w:bidi/>
+        <w:spacing w:after="0"/>
+        <w:jc w:val="both"/>
+        <w:rPr>
+          <w:rFonts w:ascii="Berlin Sans FB Demi" w:hAnsi="Berlin Sans FB Demi" w:cs="B Koodak"/>
+          <w:sz w:val="32"/>
+          <w:szCs w:val="32"/>
+          <w:rtl/>
+          <w:lang w:bidi="fa-IR"/>
+        </w:rPr>
+      </w:pPr>
+      <w:r>
+        <w:rPr>
+          <w:rFonts w:ascii="Berlin Sans FB Demi" w:hAnsi="Berlin Sans FB Demi" w:cs="B Koodak" w:hint="cs"/>
+          <w:sz w:val="32"/>
+          <w:szCs w:val="32"/>
+          <w:rtl/>
+          <w:lang w:bidi="fa-IR"/>
+        </w:rPr>
+        <w:t xml:space="preserve">حالا این درصد ها چگونه به دست می آید؟ </w:t>
+      </w:r>
+    </w:p>
+    <w:p>
+      <w:pPr>
+        <w:bidi/>
+        <w:spacing w:after="0"/>
+        <w:jc w:val="center"/>
+        <w:rPr>
+          <w:rFonts w:ascii="Berlin Sans FB Demi" w:eastAsiaTheme="minorEastAsia" w:hAnsi="Berlin Sans FB Demi" w:cs="B Koodak"/>
+          <w:sz w:val="32"/>
+          <w:szCs w:val="32"/>
+          <w:lang w:bidi="fa-IR"/>
+        </w:rPr>
+      </w:pPr>
+      <m:oMathPara>
+        <m:oMath>
+          <m:d>
+            <m:dPr>
+              <m:ctrlPr>
+                <w:rPr>
+                  <w:rFonts w:ascii="Cambria Math" w:hAnsi="Cambria Math" w:cs="B Koodak"/>
+                  <w:i/>
+                  <w:sz w:val="32"/>
+                  <w:szCs w:val="32"/>
+                  <w:lang w:bidi="fa-IR"/>
+                </w:rPr>
+              </m:ctrlPr>
+            </m:dPr>
+            <m:e>
+              <m:f>
+                <m:fPr>
+                  <m:type m:val="skw"/>
+                  <m:ctrlPr>
+                    <w:rPr>
+                      <w:rFonts w:ascii="Cambria Math" w:hAnsi="Cambria Math" w:cs="B Koodak"/>
+                      <w:i/>
+                      <w:sz w:val="32"/>
+                      <w:szCs w:val="32"/>
+                      <w:lang w:bidi="fa-IR"/>
+                    </w:rPr>
+                  </m:ctrlPr>
+                </m:fPr>
+                <m:num>
+                  <m:r>
+                    <w:rPr>
+                      <w:rFonts w:ascii="Cambria Math" w:hAnsi="Cambria Math" w:cs="B Koodak"/>
+                      <w:sz w:val="32"/>
+                      <w:szCs w:val="32"/>
+                      <w:lang w:bidi="fa-IR"/>
+                    </w:rPr>
+                    <m:t>generated_power</m:t>
+                  </m:r>
+                </m:num>
+                <m:den>
+                  <m:r>
+                    <w:rPr>
+                      <w:rFonts w:ascii="Cambria Math" w:hAnsi="Cambria Math" w:cs="B Koodak"/>
+                      <w:sz w:val="32"/>
+                      <w:szCs w:val="32"/>
+                      <w:lang w:bidi="fa-IR"/>
+                    </w:rPr>
+                    <m:t>theoretical_</m:t>
+                  </m:r>
+                  <m:r>
+                    <m:rPr>
+                      <m:sty m:val="p"/>
+                    </m:rPr>
+                    <w:rPr>
+                      <w:rFonts w:ascii="Cambria Math" w:hAnsi="Cambria Math" w:cs="B Koodak"/>
+                      <w:sz w:val="32"/>
+                      <w:szCs w:val="32"/>
+                      <w:lang w:bidi="fa-IR"/>
+                    </w:rPr>
+                    <m:t>max⁡</m:t>
+                  </m:r>
+                  <m:r>
+                    <w:rPr>
+                      <w:rFonts w:ascii="Cambria Math" w:hAnsi="Cambria Math" w:cs="B Koodak"/>
+                      <w:sz w:val="32"/>
+                      <w:szCs w:val="32"/>
+                      <w:lang w:bidi="fa-IR"/>
+                    </w:rPr>
+                    <m:t>_power</m:t>
+                  </m:r>
+                </m:den>
+              </m:f>
+            </m:e>
+          </m:d>
+          <m:r>
+            <w:rPr>
+              <w:rFonts w:ascii="Cambria Math" w:hAnsi="Cambria Math" w:cs="B Koodak"/>
+              <w:sz w:val="32"/>
+              <w:szCs w:val="32"/>
+              <w:lang w:bidi="fa-IR"/>
+            </w:rPr>
+            <m:t>×100</m:t>
+          </m:r>
+        </m:oMath>
+      </m:oMathPara>
+    </w:p>
+    <w:p>
+      <w:pPr>
+        <w:bidi/>
+        <w:spacing w:after="0"/>
+        <w:jc w:val="both"/>
+        <w:rPr>
+          <w:rFonts w:ascii="Berlin Sans FB Demi" w:eastAsiaTheme="minorEastAsia" w:hAnsi="Berlin Sans FB Demi" w:cs="B Koodak" w:hint="cs"/>
+          <w:sz w:val="32"/>
+          <w:szCs w:val="32"/>
+          <w:rtl/>
+          <w:lang w:bidi="fa-IR"/>
+        </w:rPr>
+      </w:pPr>
+      <w:r>
+        <w:rPr>
+          <w:rFonts w:ascii="Berlin Sans FB Demi" w:eastAsiaTheme="minorEastAsia" w:hAnsi="Berlin Sans FB Demi" w:cs="B Koodak" w:hint="cs"/>
+          <w:sz w:val="32"/>
+          <w:szCs w:val="32"/>
+          <w:rtl/>
+          <w:lang w:bidi="fa-IR"/>
+        </w:rPr>
+        <w:t xml:space="preserve">حالا قسمت </w:t>
+      </w:r>
+      <w:proofErr w:type="spellStart"/>
+      <w:r>
+        <w:rPr>
+          <w:rFonts w:ascii="Berlin Sans FB Demi" w:eastAsiaTheme="minorEastAsia" w:hAnsi="Berlin Sans FB Demi" w:cs="B Koodak"/>
+          <w:sz w:val="32"/>
+          <w:szCs w:val="32"/>
+          <w:lang w:bidi="fa-IR"/>
+        </w:rPr>
+        <w:t>generated_power</w:t>
+      </w:r>
+      <w:proofErr w:type="spellEnd"/>
+      <w:r>
+        <w:rPr>
+          <w:rFonts w:ascii="Berlin Sans FB Demi" w:eastAsiaTheme="minorEastAsia" w:hAnsi="Berlin Sans FB Demi" w:cs="B Koodak" w:hint="cs"/>
+          <w:sz w:val="32"/>
+          <w:szCs w:val="32"/>
+          <w:rtl/>
+          <w:lang w:bidi="fa-IR"/>
+        </w:rPr>
+        <w:t xml:space="preserve"> چطوری بدست میاد؟ از این فرمول</w:t>
+      </w:r>
+    </w:p>
+    <w:p>
+      <w:pPr>
+        <w:bidi/>
+        <w:spacing w:after="0"/>
+        <w:jc w:val="center"/>
+        <w:rPr>
+          <w:rFonts w:ascii="Berlin Sans FB Demi" w:eastAsiaTheme="minorEastAsia" w:hAnsi="Berlin Sans FB Demi" w:cs="B Koodak"/>
+          <w:sz w:val="32"/>
+          <w:szCs w:val="32"/>
+          <w:rtl/>
+          <w:lang w:bidi="fa-IR"/>
+        </w:rPr>
+      </w:pPr>
+      <w:proofErr w:type="spellStart"/>
+      <w:r>
+        <w:rPr>
+          <w:rFonts w:ascii="Berlin Sans FB Demi" w:eastAsiaTheme="minorEastAsia" w:hAnsi="Berlin Sans FB Demi" w:cs="B Koodak"/>
+          <w:sz w:val="32"/>
+          <w:szCs w:val="32"/>
+          <w:lang w:bidi="fa-IR"/>
+        </w:rPr>
+        <w:t>Generated_power</w:t>
+      </w:r>
+      <w:proofErr w:type="spellEnd"/>
+      <w:r>
+        <w:rPr>
+          <w:rFonts w:ascii="Berlin Sans FB Demi" w:eastAsiaTheme="minorEastAsia" w:hAnsi="Berlin Sans FB Demi" w:cs="B Koodak"/>
+          <w:sz w:val="32"/>
+          <w:szCs w:val="32"/>
+          <w:lang w:bidi="fa-IR"/>
+        </w:rPr>
+        <w:t xml:space="preserve"> = voltage * current</w:t>
+      </w:r>
+    </w:p>
+    <w:p>
+      <w:pPr>
+        <w:bidi/>
+        <w:spacing w:after="0"/>
+        <w:jc w:val="center"/>
+        <w:rPr>
+          <w:rFonts w:ascii="Berlin Sans FB Demi" w:eastAsiaTheme="minorEastAsia" w:hAnsi="Berlin Sans FB Demi" w:cs="B Koodak" w:hint="cs"/>
+          <w:sz w:val="32"/>
+          <w:szCs w:val="32"/>
+          <w:rtl/>
+          <w:lang w:bidi="fa-IR"/>
+        </w:rPr>
+      </w:pPr>
       <w:bookmarkStart w:id="0" w:name="_GoBack"/>
       <w:bookmarkEnd w:id="0"/>
     </w:p>
@@ -4513,9 +5082,9 @@
 <file path=word/numbering.xml><?xml version="1.0" encoding="utf-8"?>
 <w:numbering xmlns:wpc="http://schemas.microsoft.com/office/word/2010/wordprocessingCanvas" xmlns:cx="http://schemas.microsoft.com/office/drawing/2014/chartex" xmlns:mc="http://schemas.openxmlformats.org/markup-compatibility/2006" xmlns:o="urn:schemas-microsoft-com:office:office" xmlns:r="http://schemas.openxmlformats.org/officeDocument/2006/relationships" xmlns:m="http://schemas.openxmlformats.org/officeDocument/2006/math" xmlns:v="urn:schemas-microsoft-com:vml" xmlns:wp14="http://schemas.microsoft.com/office/word/2010/wordprocessingDrawing" xmlns:wp="http://schemas.openxmlformats.org/drawingml/2006/wordprocessingDrawing" xmlns:w10="urn:schemas-microsoft-com:office:word" xmlns:w="http://schemas.openxmlformats.org/wordprocessingml/2006/main" xmlns:w14="http://schemas.microsoft.com/office/word/2010/wordml" xmlns:w15="http://schemas.microsoft.com/office/word/2012/wordml" xmlns:w16se="http://schemas.microsoft.com/office/word/2015/wordml/symex" xmlns:wpg="http://schemas.microsoft.com/office/word/2010/wordprocessingGroup" xmlns:wpi="http://schemas.microsoft.com/office/word/2010/wordprocessingInk" xmlns:wne="http://schemas.microsoft.com/office/word/2006/wordml" xmlns:wps="http://schemas.microsoft.com/office/word/2010/wordprocessingShape" mc:Ignorable="w14 w15 w16se wp14">
   <w:abstractNum w:abstractNumId="0" w15:restartNumberingAfterBreak="0">
-    <w:nsid w:val="5C643EED"/>
+    <w:nsid w:val="3D1624AD"/>
     <w:multiLevelType w:val="hybridMultilevel"/>
-    <w:tmpl w:val="B5843BF8"/>
+    <w:tmpl w:val="712E7D52"/>
     <w:lvl w:ilvl="0" w:tplc="04090001">
       <w:start w:val="1"/>
       <w:numFmt w:val="bullet"/>
@@ -4625,7 +5194,123 @@
       </w:rPr>
     </w:lvl>
   </w:abstractNum>
+  <w:abstractNum w:abstractNumId="1" w15:restartNumberingAfterBreak="0">
+    <w:nsid w:val="5C643EED"/>
+    <w:multiLevelType w:val="hybridMultilevel"/>
+    <w:tmpl w:val="B5843BF8"/>
+    <w:lvl w:ilvl="0" w:tplc="04090001">
+      <w:start w:val="1"/>
+      <w:numFmt w:val="bullet"/>
+      <w:lvlText w:val=""/>
+      <w:lvlJc w:val="left"/>
+      <w:pPr>
+        <w:ind w:left="720" w:hanging="360"/>
+      </w:pPr>
+      <w:rPr>
+        <w:rFonts w:ascii="Symbol" w:hAnsi="Symbol" w:hint="default"/>
+      </w:rPr>
+    </w:lvl>
+    <w:lvl w:ilvl="1" w:tplc="04090003" w:tentative="1">
+      <w:start w:val="1"/>
+      <w:numFmt w:val="bullet"/>
+      <w:lvlText w:val="o"/>
+      <w:lvlJc w:val="left"/>
+      <w:pPr>
+        <w:ind w:left="1440" w:hanging="360"/>
+      </w:pPr>
+      <w:rPr>
+        <w:rFonts w:ascii="Courier New" w:hAnsi="Courier New" w:cs="Courier New" w:hint="default"/>
+      </w:rPr>
+    </w:lvl>
+    <w:lvl w:ilvl="2" w:tplc="04090005" w:tentative="1">
+      <w:start w:val="1"/>
+      <w:numFmt w:val="bullet"/>
+      <w:lvlText w:val=""/>
+      <w:lvlJc w:val="left"/>
+      <w:pPr>
+        <w:ind w:left="2160" w:hanging="360"/>
+      </w:pPr>
+      <w:rPr>
+        <w:rFonts w:ascii="Wingdings" w:hAnsi="Wingdings" w:hint="default"/>
+      </w:rPr>
+    </w:lvl>
+    <w:lvl w:ilvl="3" w:tplc="04090001" w:tentative="1">
+      <w:start w:val="1"/>
+      <w:numFmt w:val="bullet"/>
+      <w:lvlText w:val=""/>
+      <w:lvlJc w:val="left"/>
+      <w:pPr>
+        <w:ind w:left="2880" w:hanging="360"/>
+      </w:pPr>
+      <w:rPr>
+        <w:rFonts w:ascii="Symbol" w:hAnsi="Symbol" w:hint="default"/>
+      </w:rPr>
+    </w:lvl>
+    <w:lvl w:ilvl="4" w:tplc="04090003" w:tentative="1">
+      <w:start w:val="1"/>
+      <w:numFmt w:val="bullet"/>
+      <w:lvlText w:val="o"/>
+      <w:lvlJc w:val="left"/>
+      <w:pPr>
+        <w:ind w:left="3600" w:hanging="360"/>
+      </w:pPr>
+      <w:rPr>
+        <w:rFonts w:ascii="Courier New" w:hAnsi="Courier New" w:cs="Courier New" w:hint="default"/>
+      </w:rPr>
+    </w:lvl>
+    <w:lvl w:ilvl="5" w:tplc="04090005" w:tentative="1">
+      <w:start w:val="1"/>
+      <w:numFmt w:val="bullet"/>
+      <w:lvlText w:val=""/>
+      <w:lvlJc w:val="left"/>
+      <w:pPr>
+        <w:ind w:left="4320" w:hanging="360"/>
+      </w:pPr>
+      <w:rPr>
+        <w:rFonts w:ascii="Wingdings" w:hAnsi="Wingdings" w:hint="default"/>
+      </w:rPr>
+    </w:lvl>
+    <w:lvl w:ilvl="6" w:tplc="04090001" w:tentative="1">
+      <w:start w:val="1"/>
+      <w:numFmt w:val="bullet"/>
+      <w:lvlText w:val=""/>
+      <w:lvlJc w:val="left"/>
+      <w:pPr>
+        <w:ind w:left="5040" w:hanging="360"/>
+      </w:pPr>
+      <w:rPr>
+        <w:rFonts w:ascii="Symbol" w:hAnsi="Symbol" w:hint="default"/>
+      </w:rPr>
+    </w:lvl>
+    <w:lvl w:ilvl="7" w:tplc="04090003" w:tentative="1">
+      <w:start w:val="1"/>
+      <w:numFmt w:val="bullet"/>
+      <w:lvlText w:val="o"/>
+      <w:lvlJc w:val="left"/>
+      <w:pPr>
+        <w:ind w:left="5760" w:hanging="360"/>
+      </w:pPr>
+      <w:rPr>
+        <w:rFonts w:ascii="Courier New" w:hAnsi="Courier New" w:cs="Courier New" w:hint="default"/>
+      </w:rPr>
+    </w:lvl>
+    <w:lvl w:ilvl="8" w:tplc="04090005" w:tentative="1">
+      <w:start w:val="1"/>
+      <w:numFmt w:val="bullet"/>
+      <w:lvlText w:val=""/>
+      <w:lvlJc w:val="left"/>
+      <w:pPr>
+        <w:ind w:left="6480" w:hanging="360"/>
+      </w:pPr>
+      <w:rPr>
+        <w:rFonts w:ascii="Wingdings" w:hAnsi="Wingdings" w:hint="default"/>
+      </w:rPr>
+    </w:lvl>
+  </w:abstractNum>
   <w:num w:numId="1">
+    <w:abstractNumId w:val="1"/>
+  </w:num>
+  <w:num w:numId="2">
     <w:abstractNumId w:val="0"/>
   </w:num>
 </w:numbering>
@@ -5342,7 +6027,7 @@
 </file>
 
 <file path=customXml/itemProps1.xml><?xml version="1.0" encoding="utf-8"?>
-<ds:datastoreItem xmlns:ds="http://schemas.openxmlformats.org/officeDocument/2006/customXml" ds:itemID="{CABAB8D1-A9F3-4760-888B-DB1289BC5AA6}">
+<ds:datastoreItem xmlns:ds="http://schemas.openxmlformats.org/officeDocument/2006/customXml" ds:itemID="{2CD52B94-0FF9-489C-ADD5-FEC271AEAB80}">
   <ds:schemaRefs>
     <ds:schemaRef ds:uri="http://schemas.openxmlformats.org/officeDocument/2006/bibliography"/>
   </ds:schemaRefs>

</xml_diff>

<commit_message>
Explain Exercise 5: COMPELETED
</commit_message>
<xml_diff>
--- a/exercise_handout.docx
+++ b/exercise_handout.docx
@@ -35,7 +35,7 @@
                   <wp:posOffset>409575</wp:posOffset>
                 </wp:positionV>
                 <wp:extent cx="5915025" cy="495300"/>
-                <wp:effectExtent l="0" t="0" r="28575" b="19050"/>
+                <wp:effectExtent l="0" t="0" r="9525" b="0"/>
                 <wp:wrapNone/>
                 <wp:docPr id="1" name="Text Box 1"/>
                 <wp:cNvGraphicFramePr/>
@@ -51,17 +51,42 @@
                         <a:prstGeom prst="rect">
                           <a:avLst/>
                         </a:prstGeom>
-                        <a:ln/>
+                        <a:gradFill flip="none" rotWithShape="1">
+                          <a:gsLst>
+                            <a:gs pos="0">
+                              <a:schemeClr val="accent5">
+                                <a:lumMod val="67000"/>
+                              </a:schemeClr>
+                            </a:gs>
+                            <a:gs pos="48000">
+                              <a:schemeClr val="accent5">
+                                <a:lumMod val="97000"/>
+                                <a:lumOff val="3000"/>
+                              </a:schemeClr>
+                            </a:gs>
+                            <a:gs pos="100000">
+                              <a:schemeClr val="accent5">
+                                <a:lumMod val="60000"/>
+                                <a:lumOff val="40000"/>
+                              </a:schemeClr>
+                            </a:gs>
+                          </a:gsLst>
+                          <a:lin ang="16200000" scaled="1"/>
+                          <a:tileRect/>
+                        </a:gradFill>
+                        <a:ln>
+                          <a:noFill/>
+                        </a:ln>
                       </wps:spPr>
                       <wps:style>
-                        <a:lnRef idx="3">
-                          <a:schemeClr val="lt1"/>
+                        <a:lnRef idx="0">
+                          <a:scrgbClr r="0" g="0" b="0"/>
                         </a:lnRef>
-                        <a:fillRef idx="1">
-                          <a:schemeClr val="accent6"/>
+                        <a:fillRef idx="0">
+                          <a:scrgbClr r="0" g="0" b="0"/>
                         </a:fillRef>
-                        <a:effectRef idx="1">
-                          <a:schemeClr val="accent6"/>
+                        <a:effectRef idx="0">
+                          <a:scrgbClr r="0" g="0" b="0"/>
                         </a:effectRef>
                         <a:fontRef idx="minor">
                           <a:schemeClr val="lt1"/>
@@ -115,7 +140,8 @@
                 <v:stroke joinstyle="miter"/>
                 <v:path gradientshapeok="t" o:connecttype="rect"/>
               </v:shapetype>
-              <v:shape id="Text Box 1" o:spid="_x0000_s1026" type="#_x0000_t202" style="position:absolute;left:0;text-align:left;margin-left:414.55pt;margin-top:32.25pt;width:465.75pt;height:39pt;z-index:251659264;visibility:visible;mso-wrap-style:square;mso-width-percent:0;mso-wrap-distance-left:9pt;mso-wrap-distance-top:0;mso-wrap-distance-right:9pt;mso-wrap-distance-bottom:0;mso-position-horizontal:right;mso-position-horizontal-relative:margin;mso-position-vertical:absolute;mso-position-vertical-relative:text;mso-width-percent:0;mso-width-relative:margin;v-text-anchor:top" o:gfxdata="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" fillcolor="#70ad47 [3209]" strokecolor="white [3201]" strokeweight="1.5pt">
+              <v:shape id="Text Box 1" o:spid="_x0000_s1026" type="#_x0000_t202" style="position:absolute;left:0;text-align:left;margin-left:414.55pt;margin-top:32.25pt;width:465.75pt;height:39pt;z-index:251659264;visibility:visible;mso-wrap-style:square;mso-width-percent:0;mso-wrap-distance-left:9pt;mso-wrap-distance-top:0;mso-wrap-distance-right:9pt;mso-wrap-distance-bottom:0;mso-position-horizontal:right;mso-position-horizontal-relative:margin;mso-position-vertical:absolute;mso-position-vertical-relative:text;mso-width-percent:0;mso-width-relative:margin;v-text-anchor:top" o:gfxdata="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" fillcolor="#2a4a85 [2152]" stroked="f">
+                <v:fill color2="#8eaadb [1944]" rotate="t" angle="180" colors="0 #2a4b86;31457f #4a76c6;1 #8faadc" focus="100%" type="gradient"/>
                 <v:textbox>
                   <w:txbxContent>
                     <w:p>
@@ -1005,7 +1031,7 @@
                   <wp:posOffset>51435</wp:posOffset>
                 </wp:positionV>
                 <wp:extent cx="5915025" cy="495300"/>
-                <wp:effectExtent l="0" t="0" r="28575" b="19050"/>
+                <wp:effectExtent l="0" t="0" r="9525" b="0"/>
                 <wp:wrapNone/>
                 <wp:docPr id="3" name="Text Box 3"/>
                 <wp:cNvGraphicFramePr/>
@@ -1021,17 +1047,42 @@
                         <a:prstGeom prst="rect">
                           <a:avLst/>
                         </a:prstGeom>
-                        <a:ln/>
+                        <a:gradFill flip="none" rotWithShape="1">
+                          <a:gsLst>
+                            <a:gs pos="0">
+                              <a:schemeClr val="accent5">
+                                <a:lumMod val="67000"/>
+                              </a:schemeClr>
+                            </a:gs>
+                            <a:gs pos="48000">
+                              <a:schemeClr val="accent5">
+                                <a:lumMod val="97000"/>
+                                <a:lumOff val="3000"/>
+                              </a:schemeClr>
+                            </a:gs>
+                            <a:gs pos="100000">
+                              <a:schemeClr val="accent5">
+                                <a:lumMod val="60000"/>
+                                <a:lumOff val="40000"/>
+                              </a:schemeClr>
+                            </a:gs>
+                          </a:gsLst>
+                          <a:lin ang="16200000" scaled="1"/>
+                          <a:tileRect/>
+                        </a:gradFill>
+                        <a:ln>
+                          <a:noFill/>
+                        </a:ln>
                       </wps:spPr>
                       <wps:style>
-                        <a:lnRef idx="3">
-                          <a:schemeClr val="lt1"/>
+                        <a:lnRef idx="0">
+                          <a:scrgbClr r="0" g="0" b="0"/>
                         </a:lnRef>
-                        <a:fillRef idx="1">
-                          <a:schemeClr val="accent6"/>
+                        <a:fillRef idx="0">
+                          <a:scrgbClr r="0" g="0" b="0"/>
                         </a:fillRef>
-                        <a:effectRef idx="1">
-                          <a:schemeClr val="accent6"/>
+                        <a:effectRef idx="0">
+                          <a:scrgbClr r="0" g="0" b="0"/>
                         </a:effectRef>
                         <a:fontRef idx="minor">
                           <a:schemeClr val="lt1"/>
@@ -1081,11 +1132,8 @@
           </mc:Choice>
           <mc:Fallback>
             <w:pict>
-              <v:shapetype w14:anchorId="6394E810" id="_x0000_t202" coordsize="21600,21600" o:spt="202" path="m,l,21600r21600,l21600,xe">
-                <v:stroke joinstyle="miter"/>
-                <v:path gradientshapeok="t" o:connecttype="rect"/>
-              </v:shapetype>
-              <v:shape id="Text Box 3" o:spid="_x0000_s1027" type="#_x0000_t202" style="position:absolute;left:0;text-align:left;margin-left:6.75pt;margin-top:4.05pt;width:465.75pt;height:39pt;z-index:251661312;visibility:visible;mso-wrap-style:square;mso-width-percent:0;mso-wrap-distance-left:9pt;mso-wrap-distance-top:0;mso-wrap-distance-right:9pt;mso-wrap-distance-bottom:0;mso-position-horizontal:absolute;mso-position-horizontal-relative:margin;mso-position-vertical:absolute;mso-position-vertical-relative:text;mso-width-percent:0;mso-width-relative:margin;v-text-anchor:top" o:gfxdata="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" fillcolor="#70ad47 [3209]" strokecolor="white [3201]" strokeweight="1.5pt">
+              <v:shape w14:anchorId="6394E810" id="Text Box 3" o:spid="_x0000_s1027" type="#_x0000_t202" style="position:absolute;left:0;text-align:left;margin-left:6.75pt;margin-top:4.05pt;width:465.75pt;height:39pt;z-index:251661312;visibility:visible;mso-wrap-style:square;mso-width-percent:0;mso-wrap-distance-left:9pt;mso-wrap-distance-top:0;mso-wrap-distance-right:9pt;mso-wrap-distance-bottom:0;mso-position-horizontal:absolute;mso-position-horizontal-relative:margin;mso-position-vertical:absolute;mso-position-vertical-relative:text;mso-width-percent:0;mso-width-relative:margin;v-text-anchor:top" o:gfxdata="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" fillcolor="#2a4a85 [2152]" stroked="f">
+                <v:fill color2="#8eaadb [1944]" rotate="t" angle="180" colors="0 #2a4b86;31457f #4a76c6;1 #8faadc" focus="100%" type="gradient"/>
                 <v:textbox>
                   <w:txbxContent>
                     <w:p>
@@ -1593,7 +1641,7 @@
                   <wp:posOffset>1080770</wp:posOffset>
                 </wp:positionV>
                 <wp:extent cx="5915025" cy="495300"/>
-                <wp:effectExtent l="0" t="0" r="28575" b="19050"/>
+                <wp:effectExtent l="0" t="0" r="9525" b="0"/>
                 <wp:wrapNone/>
                 <wp:docPr id="5" name="Text Box 5"/>
                 <wp:cNvGraphicFramePr/>
@@ -1609,17 +1657,42 @@
                         <a:prstGeom prst="rect">
                           <a:avLst/>
                         </a:prstGeom>
-                        <a:ln/>
+                        <a:gradFill flip="none" rotWithShape="1">
+                          <a:gsLst>
+                            <a:gs pos="0">
+                              <a:schemeClr val="accent5">
+                                <a:lumMod val="67000"/>
+                              </a:schemeClr>
+                            </a:gs>
+                            <a:gs pos="48000">
+                              <a:schemeClr val="accent5">
+                                <a:lumMod val="97000"/>
+                                <a:lumOff val="3000"/>
+                              </a:schemeClr>
+                            </a:gs>
+                            <a:gs pos="100000">
+                              <a:schemeClr val="accent5">
+                                <a:lumMod val="60000"/>
+                                <a:lumOff val="40000"/>
+                              </a:schemeClr>
+                            </a:gs>
+                          </a:gsLst>
+                          <a:lin ang="16200000" scaled="1"/>
+                          <a:tileRect/>
+                        </a:gradFill>
+                        <a:ln>
+                          <a:noFill/>
+                        </a:ln>
                       </wps:spPr>
                       <wps:style>
-                        <a:lnRef idx="3">
-                          <a:schemeClr val="lt1"/>
+                        <a:lnRef idx="0">
+                          <a:scrgbClr r="0" g="0" b="0"/>
                         </a:lnRef>
-                        <a:fillRef idx="1">
-                          <a:schemeClr val="accent6"/>
+                        <a:fillRef idx="0">
+                          <a:scrgbClr r="0" g="0" b="0"/>
                         </a:fillRef>
-                        <a:effectRef idx="1">
-                          <a:schemeClr val="accent6"/>
+                        <a:effectRef idx="0">
+                          <a:scrgbClr r="0" g="0" b="0"/>
                         </a:effectRef>
                         <a:fontRef idx="minor">
                           <a:schemeClr val="lt1"/>
@@ -1669,7 +1742,8 @@
           </mc:Choice>
           <mc:Fallback>
             <w:pict>
-              <v:shape w14:anchorId="0F73A6CA" id="Text Box 5" o:spid="_x0000_s1028" type="#_x0000_t202" style="position:absolute;left:0;text-align:left;margin-left:414.55pt;margin-top:85.1pt;width:465.75pt;height:39pt;z-index:251663360;visibility:visible;mso-wrap-style:square;mso-width-percent:0;mso-wrap-distance-left:9pt;mso-wrap-distance-top:0;mso-wrap-distance-right:9pt;mso-wrap-distance-bottom:0;mso-position-horizontal:right;mso-position-horizontal-relative:margin;mso-position-vertical:absolute;mso-position-vertical-relative:text;mso-width-percent:0;mso-width-relative:margin;v-text-anchor:top" o:gfxdata="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" fillcolor="#70ad47 [3209]" strokecolor="white [3201]" strokeweight="1.5pt">
+              <v:shape w14:anchorId="0F73A6CA" id="Text Box 5" o:spid="_x0000_s1028" type="#_x0000_t202" style="position:absolute;left:0;text-align:left;margin-left:414.55pt;margin-top:85.1pt;width:465.75pt;height:39pt;z-index:251663360;visibility:visible;mso-wrap-style:square;mso-width-percent:0;mso-wrap-distance-left:9pt;mso-wrap-distance-top:0;mso-wrap-distance-right:9pt;mso-wrap-distance-bottom:0;mso-position-horizontal:right;mso-position-horizontal-relative:margin;mso-position-vertical:absolute;mso-position-vertical-relative:text;mso-width-percent:0;mso-width-relative:margin;v-text-anchor:top" o:gfxdata="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" fillcolor="#2a4a85 [2152]" stroked="f">
+                <v:fill color2="#8eaadb [1944]" rotate="t" angle="180" colors="0 #2a4b86;31457f #4a76c6;1 #8faadc" focus="100%" type="gradient"/>
                 <v:textbox>
                   <w:txbxContent>
                     <w:p>
@@ -3531,7 +3605,7 @@
                   <wp:posOffset>-276860</wp:posOffset>
                 </wp:positionV>
                 <wp:extent cx="5915025" cy="495300"/>
-                <wp:effectExtent l="0" t="0" r="28575" b="19050"/>
+                <wp:effectExtent l="0" t="0" r="9525" b="0"/>
                 <wp:wrapNone/>
                 <wp:docPr id="6" name="Text Box 6"/>
                 <wp:cNvGraphicFramePr/>
@@ -3547,17 +3621,42 @@
                         <a:prstGeom prst="rect">
                           <a:avLst/>
                         </a:prstGeom>
-                        <a:ln/>
+                        <a:gradFill flip="none" rotWithShape="1">
+                          <a:gsLst>
+                            <a:gs pos="0">
+                              <a:schemeClr val="accent5">
+                                <a:lumMod val="67000"/>
+                              </a:schemeClr>
+                            </a:gs>
+                            <a:gs pos="48000">
+                              <a:schemeClr val="accent5">
+                                <a:lumMod val="97000"/>
+                                <a:lumOff val="3000"/>
+                              </a:schemeClr>
+                            </a:gs>
+                            <a:gs pos="100000">
+                              <a:schemeClr val="accent5">
+                                <a:lumMod val="60000"/>
+                                <a:lumOff val="40000"/>
+                              </a:schemeClr>
+                            </a:gs>
+                          </a:gsLst>
+                          <a:lin ang="16200000" scaled="1"/>
+                          <a:tileRect/>
+                        </a:gradFill>
+                        <a:ln>
+                          <a:noFill/>
+                        </a:ln>
                       </wps:spPr>
                       <wps:style>
-                        <a:lnRef idx="3">
-                          <a:schemeClr val="lt1"/>
+                        <a:lnRef idx="0">
+                          <a:scrgbClr r="0" g="0" b="0"/>
                         </a:lnRef>
-                        <a:fillRef idx="1">
-                          <a:schemeClr val="accent6"/>
+                        <a:fillRef idx="0">
+                          <a:scrgbClr r="0" g="0" b="0"/>
                         </a:fillRef>
-                        <a:effectRef idx="1">
-                          <a:schemeClr val="accent6"/>
+                        <a:effectRef idx="0">
+                          <a:scrgbClr r="0" g="0" b="0"/>
                         </a:effectRef>
                         <a:fontRef idx="minor">
                           <a:schemeClr val="lt1"/>
@@ -3607,11 +3706,8 @@
           </mc:Choice>
           <mc:Fallback>
             <w:pict>
-              <v:shapetype w14:anchorId="55E1BAB9" id="_x0000_t202" coordsize="21600,21600" o:spt="202" path="m,l,21600r21600,l21600,xe">
-                <v:stroke joinstyle="miter"/>
-                <v:path gradientshapeok="t" o:connecttype="rect"/>
-              </v:shapetype>
-              <v:shape id="Text Box 6" o:spid="_x0000_s1029" type="#_x0000_t202" style="position:absolute;left:0;text-align:left;margin-left:414.55pt;margin-top:-21.8pt;width:465.75pt;height:39pt;z-index:251665408;visibility:visible;mso-wrap-style:square;mso-width-percent:0;mso-wrap-distance-left:9pt;mso-wrap-distance-top:0;mso-wrap-distance-right:9pt;mso-wrap-distance-bottom:0;mso-position-horizontal:right;mso-position-horizontal-relative:margin;mso-position-vertical:absolute;mso-position-vertical-relative:text;mso-width-percent:0;mso-width-relative:margin;v-text-anchor:top" o:gfxdata="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" fillcolor="#70ad47 [3209]" strokecolor="white [3201]" strokeweight="1.5pt">
+              <v:shape w14:anchorId="55E1BAB9" id="Text Box 6" o:spid="_x0000_s1029" type="#_x0000_t202" style="position:absolute;left:0;text-align:left;margin-left:414.55pt;margin-top:-21.8pt;width:465.75pt;height:39pt;z-index:251665408;visibility:visible;mso-wrap-style:square;mso-width-percent:0;mso-wrap-distance-left:9pt;mso-wrap-distance-top:0;mso-wrap-distance-right:9pt;mso-wrap-distance-bottom:0;mso-position-horizontal:right;mso-position-horizontal-relative:margin;mso-position-vertical:absolute;mso-position-vertical-relative:text;mso-width-percent:0;mso-width-relative:margin;v-text-anchor:top" o:gfxdata="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" fillcolor="#2a4a85 [2152]" stroked="f">
+                <v:fill color2="#8eaadb [1944]" rotate="t" angle="180" colors="0 #2a4b86;31457f #4a76c6;1 #8faadc" focus="100%" type="gradient"/>
                 <v:textbox>
                   <w:txbxContent>
                     <w:p>
@@ -4528,7 +4624,7 @@
         <w:spacing w:after="0"/>
         <w:jc w:val="both"/>
         <w:rPr>
-          <w:rFonts w:ascii="Berlin Sans FB Demi" w:hAnsi="Berlin Sans FB Demi" w:cs="B Koodak" w:hint="cs"/>
+          <w:rFonts w:ascii="Berlin Sans FB Demi" w:hAnsi="Berlin Sans FB Demi" w:cs="B Koodak"/>
           <w:sz w:val="32"/>
           <w:szCs w:val="32"/>
           <w:rtl/>
@@ -4980,7 +5076,7 @@
         <w:spacing w:after="0"/>
         <w:jc w:val="both"/>
         <w:rPr>
-          <w:rFonts w:ascii="Berlin Sans FB Demi" w:eastAsiaTheme="minorEastAsia" w:hAnsi="Berlin Sans FB Demi" w:cs="B Koodak" w:hint="cs"/>
+          <w:rFonts w:ascii="Berlin Sans FB Demi" w:eastAsiaTheme="minorEastAsia" w:hAnsi="Berlin Sans FB Demi" w:cs="B Koodak"/>
           <w:sz w:val="32"/>
           <w:szCs w:val="32"/>
           <w:rtl/>
@@ -5057,8 +5153,106 @@
       <w:pPr>
         <w:bidi/>
         <w:spacing w:after="0"/>
+        <w:jc w:val="both"/>
+        <w:rPr>
+          <w:rFonts w:ascii="Berlin Sans FB Demi" w:eastAsiaTheme="minorEastAsia" w:hAnsi="Berlin Sans FB Demi" w:cs="B Koodak"/>
+          <w:sz w:val="32"/>
+          <w:szCs w:val="32"/>
+          <w:rtl/>
+          <w:lang w:bidi="fa-IR"/>
+        </w:rPr>
+      </w:pPr>
+      <w:r>
+        <w:rPr>
+          <w:rFonts w:ascii="Berlin Sans FB Demi" w:eastAsiaTheme="minorEastAsia" w:hAnsi="Berlin Sans FB Demi" w:cs="B Koodak" w:hint="cs"/>
+          <w:sz w:val="32"/>
+          <w:szCs w:val="32"/>
+          <w:rtl/>
+          <w:lang w:bidi="fa-IR"/>
+        </w:rPr>
+        <w:t>پس تابع ما میشه:</w:t>
+      </w:r>
+    </w:p>
+    <w:p>
+      <w:pPr>
+        <w:bidi/>
+        <w:spacing w:after="0"/>
         <w:jc w:val="center"/>
         <w:rPr>
+          <w:rFonts w:ascii="Berlin Sans FB Demi" w:eastAsiaTheme="minorEastAsia" w:hAnsi="Berlin Sans FB Demi" w:cs="B Koodak"/>
+          <w:sz w:val="32"/>
+          <w:szCs w:val="32"/>
+          <w:rtl/>
+          <w:lang w:bidi="fa-IR"/>
+        </w:rPr>
+      </w:pPr>
+      <w:proofErr w:type="spellStart"/>
+      <w:r>
+        <w:rPr>
+          <w:rFonts w:ascii="Berlin Sans FB Demi" w:eastAsiaTheme="minorEastAsia" w:hAnsi="Berlin Sans FB Demi" w:cs="B Koodak"/>
+          <w:sz w:val="32"/>
+          <w:szCs w:val="32"/>
+          <w:lang w:bidi="fa-IR"/>
+        </w:rPr>
+        <w:t>reactor_</w:t>
+      </w:r>
+      <w:proofErr w:type="gramStart"/>
+      <w:r>
+        <w:rPr>
+          <w:rFonts w:ascii="Berlin Sans FB Demi" w:eastAsiaTheme="minorEastAsia" w:hAnsi="Berlin Sans FB Demi" w:cs="B Koodak"/>
+          <w:sz w:val="32"/>
+          <w:szCs w:val="32"/>
+          <w:lang w:bidi="fa-IR"/>
+        </w:rPr>
+        <w:t>efficiency</w:t>
+      </w:r>
+      <w:proofErr w:type="spellEnd"/>
+      <w:r>
+        <w:rPr>
+          <w:rFonts w:ascii="Berlin Sans FB Demi" w:eastAsiaTheme="minorEastAsia" w:hAnsi="Berlin Sans FB Demi" w:cs="B Koodak"/>
+          <w:sz w:val="32"/>
+          <w:szCs w:val="32"/>
+          <w:lang w:bidi="fa-IR"/>
+        </w:rPr>
+        <w:t>(</w:t>
+      </w:r>
+      <w:proofErr w:type="gramEnd"/>
+      <w:r>
+        <w:rPr>
+          <w:rFonts w:ascii="Berlin Sans FB Demi" w:eastAsiaTheme="minorEastAsia" w:hAnsi="Berlin Sans FB Demi" w:cs="B Koodak"/>
+          <w:sz w:val="32"/>
+          <w:szCs w:val="32"/>
+          <w:lang w:bidi="fa-IR"/>
+        </w:rPr>
+        <w:t xml:space="preserve">voltage, current, </w:t>
+      </w:r>
+      <w:proofErr w:type="spellStart"/>
+      <w:r>
+        <w:rPr>
+          <w:rFonts w:ascii="Berlin Sans FB Demi" w:eastAsiaTheme="minorEastAsia" w:hAnsi="Berlin Sans FB Demi" w:cs="B Koodak"/>
+          <w:sz w:val="32"/>
+          <w:szCs w:val="32"/>
+          <w:lang w:bidi="fa-IR"/>
+        </w:rPr>
+        <w:t>theoretical_max_power</w:t>
+      </w:r>
+      <w:proofErr w:type="spellEnd"/>
+      <w:r>
+        <w:rPr>
+          <w:rFonts w:ascii="Berlin Sans FB Demi" w:eastAsiaTheme="minorEastAsia" w:hAnsi="Berlin Sans FB Demi" w:cs="B Koodak"/>
+          <w:sz w:val="32"/>
+          <w:szCs w:val="32"/>
+          <w:lang w:bidi="fa-IR"/>
+        </w:rPr>
+        <w:t>)</w:t>
+      </w:r>
+    </w:p>
+    <w:p>
+      <w:pPr>
+        <w:bidi/>
+        <w:spacing w:after="0"/>
+        <w:jc w:val="both"/>
+        <w:rPr>
           <w:rFonts w:ascii="Berlin Sans FB Demi" w:eastAsiaTheme="minorEastAsia" w:hAnsi="Berlin Sans FB Demi" w:cs="B Koodak" w:hint="cs"/>
           <w:sz w:val="32"/>
           <w:szCs w:val="32"/>
@@ -5066,8 +5260,457 @@
           <w:lang w:bidi="fa-IR"/>
         </w:rPr>
       </w:pPr>
+      <w:r>
+        <w:rPr>
+          <w:rFonts w:ascii="Berlin Sans FB Demi" w:eastAsiaTheme="minorEastAsia" w:hAnsi="Berlin Sans FB Demi" w:cs="B Koodak" w:hint="cs"/>
+          <w:sz w:val="32"/>
+          <w:szCs w:val="32"/>
+          <w:rtl/>
+          <w:lang w:bidi="fa-IR"/>
+        </w:rPr>
+        <w:t>این تابع باید دقیقا رنگ برگرداند.</w:t>
+      </w:r>
+    </w:p>
+    <w:p>
+      <w:pPr>
+        <w:bidi/>
+        <w:spacing w:after="0"/>
+        <w:jc w:val="both"/>
+        <w:rPr>
+          <w:rFonts w:ascii="Berlin Sans FB Demi" w:eastAsiaTheme="minorEastAsia" w:hAnsi="Berlin Sans FB Demi" w:cs="B Koodak"/>
+          <w:sz w:val="32"/>
+          <w:szCs w:val="32"/>
+          <w:rtl/>
+          <w:lang w:bidi="fa-IR"/>
+        </w:rPr>
+      </w:pPr>
+      <w:r>
+        <w:rPr>
+          <w:rFonts w:ascii="Berlin Sans FB Demi" w:eastAsiaTheme="minorEastAsia" w:hAnsi="Berlin Sans FB Demi" w:cs="B Koodak" w:hint="cs"/>
+          <w:sz w:val="32"/>
+          <w:szCs w:val="32"/>
+          <w:rtl/>
+          <w:lang w:bidi="fa-IR"/>
+        </w:rPr>
+        <w:t xml:space="preserve">3. </w:t>
+      </w:r>
+      <w:proofErr w:type="spellStart"/>
+      <w:r>
+        <w:rPr>
+          <w:rFonts w:ascii="Berlin Sans FB Demi" w:eastAsiaTheme="minorEastAsia" w:hAnsi="Berlin Sans FB Demi" w:cs="B Koodak" w:hint="cs"/>
+          <w:sz w:val="32"/>
+          <w:szCs w:val="32"/>
+          <w:rtl/>
+          <w:lang w:bidi="fa-IR"/>
+        </w:rPr>
+        <w:t>سازوکار</w:t>
+      </w:r>
+      <w:proofErr w:type="spellEnd"/>
+      <w:r>
+        <w:rPr>
+          <w:rFonts w:ascii="Berlin Sans FB Demi" w:eastAsiaTheme="minorEastAsia" w:hAnsi="Berlin Sans FB Demi" w:cs="B Koodak" w:hint="cs"/>
+          <w:sz w:val="32"/>
+          <w:szCs w:val="32"/>
+          <w:rtl/>
+          <w:lang w:bidi="fa-IR"/>
+        </w:rPr>
+        <w:t xml:space="preserve"> ایمن در شرایط بحرانی:</w:t>
+      </w:r>
+    </w:p>
+    <w:p>
+      <w:pPr>
+        <w:bidi/>
+        <w:spacing w:after="0"/>
+        <w:jc w:val="both"/>
+        <w:rPr>
+          <w:rFonts w:ascii="Berlin Sans FB Demi" w:eastAsiaTheme="minorEastAsia" w:hAnsi="Berlin Sans FB Demi" w:cs="B Koodak"/>
+          <w:sz w:val="32"/>
+          <w:szCs w:val="32"/>
+          <w:rtl/>
+          <w:lang w:bidi="fa-IR"/>
+        </w:rPr>
+      </w:pPr>
+      <w:r>
+        <w:rPr>
+          <w:rFonts w:ascii="Berlin Sans FB Demi" w:eastAsiaTheme="minorEastAsia" w:hAnsi="Berlin Sans FB Demi" w:cs="B Koodak" w:hint="cs"/>
+          <w:sz w:val="32"/>
+          <w:szCs w:val="32"/>
+          <w:rtl/>
+          <w:lang w:bidi="fa-IR"/>
+        </w:rPr>
+        <w:t xml:space="preserve">وظیفه نهایی ما اینکه، یک </w:t>
+      </w:r>
+      <w:proofErr w:type="spellStart"/>
+      <w:r>
+        <w:rPr>
+          <w:rFonts w:ascii="Berlin Sans FB Demi" w:eastAsiaTheme="minorEastAsia" w:hAnsi="Berlin Sans FB Demi" w:cs="B Koodak" w:hint="cs"/>
+          <w:sz w:val="32"/>
+          <w:szCs w:val="32"/>
+          <w:rtl/>
+          <w:lang w:bidi="fa-IR"/>
+        </w:rPr>
+        <w:t>سازوکار</w:t>
+      </w:r>
+      <w:proofErr w:type="spellEnd"/>
+      <w:r>
+        <w:rPr>
+          <w:rFonts w:ascii="Berlin Sans FB Demi" w:eastAsiaTheme="minorEastAsia" w:hAnsi="Berlin Sans FB Demi" w:cs="B Koodak" w:hint="cs"/>
+          <w:sz w:val="32"/>
+          <w:szCs w:val="32"/>
+          <w:rtl/>
+          <w:lang w:bidi="fa-IR"/>
+        </w:rPr>
+        <w:t xml:space="preserve"> ایمن برای جلوگیری از اضافه بار و ذوب هسته است. این </w:t>
+      </w:r>
+      <w:proofErr w:type="spellStart"/>
+      <w:r>
+        <w:rPr>
+          <w:rFonts w:ascii="Berlin Sans FB Demi" w:eastAsiaTheme="minorEastAsia" w:hAnsi="Berlin Sans FB Demi" w:cs="B Koodak" w:hint="cs"/>
+          <w:sz w:val="32"/>
+          <w:szCs w:val="32"/>
+          <w:rtl/>
+          <w:lang w:bidi="fa-IR"/>
+        </w:rPr>
+        <w:t>سازوکار</w:t>
+      </w:r>
+      <w:proofErr w:type="spellEnd"/>
+      <w:r>
+        <w:rPr>
+          <w:rFonts w:ascii="Berlin Sans FB Demi" w:eastAsiaTheme="minorEastAsia" w:hAnsi="Berlin Sans FB Demi" w:cs="B Koodak" w:hint="cs"/>
+          <w:sz w:val="32"/>
+          <w:szCs w:val="32"/>
+          <w:rtl/>
+          <w:lang w:bidi="fa-IR"/>
+        </w:rPr>
+        <w:t xml:space="preserve"> مشخص می کند </w:t>
+      </w:r>
+      <w:proofErr w:type="spellStart"/>
+      <w:r>
+        <w:rPr>
+          <w:rFonts w:ascii="Berlin Sans FB Demi" w:eastAsiaTheme="minorEastAsia" w:hAnsi="Berlin Sans FB Demi" w:cs="B Koodak" w:hint="cs"/>
+          <w:sz w:val="32"/>
+          <w:szCs w:val="32"/>
+          <w:rtl/>
+          <w:lang w:bidi="fa-IR"/>
+        </w:rPr>
+        <w:t>وضعیته</w:t>
+      </w:r>
+      <w:proofErr w:type="spellEnd"/>
+      <w:r>
+        <w:rPr>
+          <w:rFonts w:ascii="Berlin Sans FB Demi" w:eastAsiaTheme="minorEastAsia" w:hAnsi="Berlin Sans FB Demi" w:cs="B Koodak" w:hint="cs"/>
+          <w:sz w:val="32"/>
+          <w:szCs w:val="32"/>
+          <w:rtl/>
+          <w:lang w:bidi="fa-IR"/>
+        </w:rPr>
+        <w:t xml:space="preserve"> </w:t>
+      </w:r>
+      <w:proofErr w:type="spellStart"/>
+      <w:r>
+        <w:rPr>
+          <w:rFonts w:ascii="Berlin Sans FB Demi" w:eastAsiaTheme="minorEastAsia" w:hAnsi="Berlin Sans FB Demi" w:cs="B Koodak" w:hint="cs"/>
+          <w:sz w:val="32"/>
+          <w:szCs w:val="32"/>
+          <w:rtl/>
+          <w:lang w:bidi="fa-IR"/>
+        </w:rPr>
+        <w:t>راکتور</w:t>
+      </w:r>
+      <w:proofErr w:type="spellEnd"/>
+      <w:r>
+        <w:rPr>
+          <w:rFonts w:ascii="Berlin Sans FB Demi" w:eastAsiaTheme="minorEastAsia" w:hAnsi="Berlin Sans FB Demi" w:cs="B Koodak" w:hint="cs"/>
+          <w:sz w:val="32"/>
+          <w:szCs w:val="32"/>
+          <w:rtl/>
+          <w:lang w:bidi="fa-IR"/>
+        </w:rPr>
+        <w:t xml:space="preserve"> کمتر از حد بحرانی ایده </w:t>
+      </w:r>
+      <w:proofErr w:type="spellStart"/>
+      <w:r>
+        <w:rPr>
+          <w:rFonts w:ascii="Berlin Sans FB Demi" w:eastAsiaTheme="minorEastAsia" w:hAnsi="Berlin Sans FB Demi" w:cs="B Koodak" w:hint="cs"/>
+          <w:sz w:val="32"/>
+          <w:szCs w:val="32"/>
+          <w:rtl/>
+          <w:lang w:bidi="fa-IR"/>
+        </w:rPr>
+        <w:t>ال</w:t>
+      </w:r>
+      <w:proofErr w:type="spellEnd"/>
+      <w:r>
+        <w:rPr>
+          <w:rFonts w:ascii="Berlin Sans FB Demi" w:eastAsiaTheme="minorEastAsia" w:hAnsi="Berlin Sans FB Demi" w:cs="B Koodak" w:hint="cs"/>
+          <w:sz w:val="32"/>
+          <w:szCs w:val="32"/>
+          <w:rtl/>
+          <w:lang w:bidi="fa-IR"/>
+        </w:rPr>
+        <w:t xml:space="preserve"> است، در حد بحرانی ایده آل هست، یا بیش از حد بحرانی است.</w:t>
+      </w:r>
+    </w:p>
+    <w:p>
+      <w:pPr>
+        <w:bidi/>
+        <w:spacing w:after="0"/>
+        <w:jc w:val="both"/>
+        <w:rPr>
+          <w:rFonts w:ascii="Berlin Sans FB Demi" w:eastAsiaTheme="minorEastAsia" w:hAnsi="Berlin Sans FB Demi" w:cs="B Koodak"/>
+          <w:sz w:val="32"/>
+          <w:szCs w:val="32"/>
+          <w:rtl/>
+          <w:lang w:bidi="fa-IR"/>
+        </w:rPr>
+      </w:pPr>
+      <w:r>
+        <w:rPr>
+          <w:rFonts w:ascii="Berlin Sans FB Demi" w:eastAsiaTheme="minorEastAsia" w:hAnsi="Berlin Sans FB Demi" w:cs="B Koodak" w:hint="cs"/>
+          <w:sz w:val="32"/>
+          <w:szCs w:val="32"/>
+          <w:rtl/>
+          <w:lang w:bidi="fa-IR"/>
+        </w:rPr>
+        <w:t xml:space="preserve">تابع </w:t>
+      </w:r>
+      <w:proofErr w:type="spellStart"/>
+      <w:r>
+        <w:rPr>
+          <w:rFonts w:ascii="Berlin Sans FB Demi" w:eastAsiaTheme="minorEastAsia" w:hAnsi="Berlin Sans FB Demi" w:cs="B Koodak"/>
+          <w:sz w:val="32"/>
+          <w:szCs w:val="32"/>
+          <w:lang w:bidi="fa-IR"/>
+        </w:rPr>
+        <w:t>fail_safe</w:t>
+      </w:r>
+      <w:proofErr w:type="spellEnd"/>
+      <w:r>
+        <w:rPr>
+          <w:rFonts w:ascii="Berlin Sans FB Demi" w:eastAsiaTheme="minorEastAsia" w:hAnsi="Berlin Sans FB Demi" w:cs="B Koodak"/>
+          <w:sz w:val="32"/>
+          <w:szCs w:val="32"/>
+          <w:lang w:bidi="fa-IR"/>
+        </w:rPr>
+        <w:t>()</w:t>
+      </w:r>
+      <w:r>
+        <w:rPr>
+          <w:rFonts w:ascii="Berlin Sans FB Demi" w:eastAsiaTheme="minorEastAsia" w:hAnsi="Berlin Sans FB Demi" w:cs="B Koodak" w:hint="cs"/>
+          <w:sz w:val="32"/>
+          <w:szCs w:val="32"/>
+          <w:rtl/>
+          <w:lang w:bidi="fa-IR"/>
+        </w:rPr>
+        <w:t xml:space="preserve"> داریم با سه ورودی:</w:t>
+      </w:r>
+    </w:p>
+    <w:p>
+      <w:pPr>
+        <w:pStyle w:val="ListParagraph"/>
+        <w:numPr>
+          <w:ilvl w:val="0"/>
+          <w:numId w:val="3"/>
+        </w:numPr>
+        <w:bidi/>
+        <w:spacing w:after="0"/>
+        <w:jc w:val="both"/>
+        <w:rPr>
+          <w:rFonts w:ascii="Berlin Sans FB Demi" w:eastAsiaTheme="minorEastAsia" w:hAnsi="Berlin Sans FB Demi" w:cs="B Koodak" w:hint="cs"/>
+          <w:sz w:val="32"/>
+          <w:szCs w:val="32"/>
+          <w:lang w:bidi="fa-IR"/>
+        </w:rPr>
+      </w:pPr>
+      <w:proofErr w:type="spellStart"/>
+      <w:r>
+        <w:rPr>
+          <w:rFonts w:ascii="Berlin Sans FB Demi" w:eastAsiaTheme="minorEastAsia" w:hAnsi="Berlin Sans FB Demi" w:cs="B Koodak"/>
+          <w:sz w:val="32"/>
+          <w:szCs w:val="32"/>
+          <w:lang w:bidi="fa-IR"/>
+        </w:rPr>
+        <w:t>Tempreture</w:t>
+      </w:r>
+      <w:proofErr w:type="spellEnd"/>
+      <w:r>
+        <w:rPr>
+          <w:rFonts w:ascii="Berlin Sans FB Demi" w:eastAsiaTheme="minorEastAsia" w:hAnsi="Berlin Sans FB Demi" w:cs="B Koodak" w:hint="cs"/>
+          <w:sz w:val="32"/>
+          <w:szCs w:val="32"/>
+          <w:rtl/>
+          <w:lang w:bidi="fa-IR"/>
+        </w:rPr>
+        <w:t xml:space="preserve">: دما اندازه گیری شده بر حسب </w:t>
+      </w:r>
+      <w:proofErr w:type="spellStart"/>
+      <w:r>
+        <w:rPr>
+          <w:rFonts w:ascii="Berlin Sans FB Demi" w:eastAsiaTheme="minorEastAsia" w:hAnsi="Berlin Sans FB Demi" w:cs="B Koodak" w:hint="cs"/>
+          <w:sz w:val="32"/>
+          <w:szCs w:val="32"/>
+          <w:rtl/>
+          <w:lang w:bidi="fa-IR"/>
+        </w:rPr>
+        <w:t>کلوین</w:t>
+      </w:r>
+      <w:proofErr w:type="spellEnd"/>
+    </w:p>
+    <w:p>
+      <w:pPr>
+        <w:pStyle w:val="ListParagraph"/>
+        <w:numPr>
+          <w:ilvl w:val="0"/>
+          <w:numId w:val="3"/>
+        </w:numPr>
+        <w:bidi/>
+        <w:spacing w:after="0"/>
+        <w:jc w:val="both"/>
+        <w:rPr>
+          <w:rFonts w:ascii="Berlin Sans FB Demi" w:eastAsiaTheme="minorEastAsia" w:hAnsi="Berlin Sans FB Demi" w:cs="B Koodak" w:hint="cs"/>
+          <w:sz w:val="32"/>
+          <w:szCs w:val="32"/>
+          <w:lang w:bidi="fa-IR"/>
+        </w:rPr>
+      </w:pPr>
+      <w:proofErr w:type="spellStart"/>
+      <w:r>
+        <w:rPr>
+          <w:rFonts w:ascii="Berlin Sans FB Demi" w:eastAsiaTheme="minorEastAsia" w:hAnsi="Berlin Sans FB Demi" w:cs="B Koodak"/>
+          <w:sz w:val="32"/>
+          <w:szCs w:val="32"/>
+          <w:lang w:bidi="fa-IR"/>
+        </w:rPr>
+        <w:t>Neutrons_produced_per_second</w:t>
+      </w:r>
+      <w:proofErr w:type="spellEnd"/>
+      <w:r>
+        <w:rPr>
+          <w:rFonts w:ascii="Berlin Sans FB Demi" w:eastAsiaTheme="minorEastAsia" w:hAnsi="Berlin Sans FB Demi" w:cs="B Koodak" w:hint="cs"/>
+          <w:sz w:val="32"/>
+          <w:szCs w:val="32"/>
+          <w:rtl/>
+          <w:lang w:bidi="fa-IR"/>
+        </w:rPr>
+        <w:t xml:space="preserve">: تعداد </w:t>
+      </w:r>
+      <w:proofErr w:type="spellStart"/>
+      <w:r>
+        <w:rPr>
+          <w:rFonts w:ascii="Berlin Sans FB Demi" w:eastAsiaTheme="minorEastAsia" w:hAnsi="Berlin Sans FB Demi" w:cs="B Koodak" w:hint="cs"/>
+          <w:sz w:val="32"/>
+          <w:szCs w:val="32"/>
+          <w:rtl/>
+          <w:lang w:bidi="fa-IR"/>
+        </w:rPr>
+        <w:t>نوترون</w:t>
+      </w:r>
+      <w:proofErr w:type="spellEnd"/>
+      <w:r>
+        <w:rPr>
+          <w:rFonts w:ascii="Berlin Sans FB Demi" w:eastAsiaTheme="minorEastAsia" w:hAnsi="Berlin Sans FB Demi" w:cs="B Koodak" w:hint="cs"/>
+          <w:sz w:val="32"/>
+          <w:szCs w:val="32"/>
+          <w:rtl/>
+          <w:lang w:bidi="fa-IR"/>
+        </w:rPr>
+        <w:t xml:space="preserve"> های تولید شده در ثانیه</w:t>
+      </w:r>
+    </w:p>
+    <w:p>
+      <w:pPr>
+        <w:pStyle w:val="ListParagraph"/>
+        <w:numPr>
+          <w:ilvl w:val="0"/>
+          <w:numId w:val="3"/>
+        </w:numPr>
+        <w:bidi/>
+        <w:spacing w:after="0"/>
+        <w:jc w:val="both"/>
+        <w:rPr>
+          <w:rFonts w:ascii="Berlin Sans FB Demi" w:eastAsiaTheme="minorEastAsia" w:hAnsi="Berlin Sans FB Demi" w:cs="B Koodak" w:hint="cs"/>
+          <w:sz w:val="32"/>
+          <w:szCs w:val="32"/>
+          <w:lang w:bidi="fa-IR"/>
+        </w:rPr>
+      </w:pPr>
+      <w:r>
+        <w:rPr>
+          <w:rFonts w:ascii="Berlin Sans FB Demi" w:eastAsiaTheme="minorEastAsia" w:hAnsi="Berlin Sans FB Demi" w:cs="B Koodak"/>
+          <w:sz w:val="32"/>
+          <w:szCs w:val="32"/>
+          <w:lang w:bidi="fa-IR"/>
+        </w:rPr>
+        <w:t>Threshold</w:t>
+      </w:r>
+      <w:r>
+        <w:rPr>
+          <w:rFonts w:ascii="Berlin Sans FB Demi" w:eastAsiaTheme="minorEastAsia" w:hAnsi="Berlin Sans FB Demi" w:cs="B Koodak" w:hint="cs"/>
+          <w:sz w:val="32"/>
+          <w:szCs w:val="32"/>
+          <w:rtl/>
+          <w:lang w:bidi="fa-IR"/>
+        </w:rPr>
+        <w:t>: آستانه بحرانی.</w:t>
+      </w:r>
+    </w:p>
+    <w:p>
+      <w:pPr>
+        <w:bidi/>
+        <w:spacing w:after="0"/>
+        <w:jc w:val="both"/>
+        <w:rPr>
+          <w:rFonts w:ascii="Berlin Sans FB Demi" w:eastAsiaTheme="minorEastAsia" w:hAnsi="Berlin Sans FB Demi" w:cs="B Koodak" w:hint="cs"/>
+          <w:sz w:val="32"/>
+          <w:szCs w:val="32"/>
+          <w:rtl/>
+          <w:lang w:bidi="fa-IR"/>
+        </w:rPr>
+      </w:pPr>
+      <w:r>
+        <w:rPr>
+          <w:rFonts w:ascii="Berlin Sans FB Demi" w:eastAsiaTheme="minorEastAsia" w:hAnsi="Berlin Sans FB Demi" w:cs="B Koodak" w:hint="cs"/>
+          <w:sz w:val="32"/>
+          <w:szCs w:val="32"/>
+          <w:rtl/>
+          <w:lang w:bidi="fa-IR"/>
+        </w:rPr>
+        <w:t xml:space="preserve">یا تابع یک کد وضعیت </w:t>
+      </w:r>
+      <w:proofErr w:type="spellStart"/>
+      <w:r>
+        <w:rPr>
+          <w:rFonts w:ascii="Berlin Sans FB Demi" w:eastAsiaTheme="minorEastAsia" w:hAnsi="Berlin Sans FB Demi" w:cs="B Koodak" w:hint="cs"/>
+          <w:sz w:val="32"/>
+          <w:szCs w:val="32"/>
+          <w:rtl/>
+          <w:lang w:bidi="fa-IR"/>
+        </w:rPr>
+        <w:t>میفرسته</w:t>
+      </w:r>
+      <w:proofErr w:type="spellEnd"/>
+      <w:r>
+        <w:rPr>
+          <w:rFonts w:ascii="Berlin Sans FB Demi" w:eastAsiaTheme="minorEastAsia" w:hAnsi="Berlin Sans FB Demi" w:cs="B Koodak" w:hint="cs"/>
+          <w:sz w:val="32"/>
+          <w:szCs w:val="32"/>
+          <w:rtl/>
+          <w:lang w:bidi="fa-IR"/>
+        </w:rPr>
+        <w:t xml:space="preserve"> (همون متن هم هست.</w:t>
+      </w:r>
       <w:bookmarkStart w:id="0" w:name="_GoBack"/>
       <w:bookmarkEnd w:id="0"/>
+      <w:r>
+        <w:rPr>
+          <w:rFonts w:ascii="Berlin Sans FB Demi" w:eastAsiaTheme="minorEastAsia" w:hAnsi="Berlin Sans FB Demi" w:cs="B Koodak" w:hint="cs"/>
+          <w:sz w:val="32"/>
+          <w:szCs w:val="32"/>
+          <w:rtl/>
+          <w:lang w:bidi="fa-IR"/>
+        </w:rPr>
+        <w:t>)</w:t>
+      </w:r>
     </w:p>
     <w:sectPr>
       <w:pgSz w:w="12240" w:h="15840"/>
@@ -5082,9 +5725,9 @@
 <file path=word/numbering.xml><?xml version="1.0" encoding="utf-8"?>
 <w:numbering xmlns:wpc="http://schemas.microsoft.com/office/word/2010/wordprocessingCanvas" xmlns:cx="http://schemas.microsoft.com/office/drawing/2014/chartex" xmlns:mc="http://schemas.openxmlformats.org/markup-compatibility/2006" xmlns:o="urn:schemas-microsoft-com:office:office" xmlns:r="http://schemas.openxmlformats.org/officeDocument/2006/relationships" xmlns:m="http://schemas.openxmlformats.org/officeDocument/2006/math" xmlns:v="urn:schemas-microsoft-com:vml" xmlns:wp14="http://schemas.microsoft.com/office/word/2010/wordprocessingDrawing" xmlns:wp="http://schemas.openxmlformats.org/drawingml/2006/wordprocessingDrawing" xmlns:w10="urn:schemas-microsoft-com:office:word" xmlns:w="http://schemas.openxmlformats.org/wordprocessingml/2006/main" xmlns:w14="http://schemas.microsoft.com/office/word/2010/wordml" xmlns:w15="http://schemas.microsoft.com/office/word/2012/wordml" xmlns:w16se="http://schemas.microsoft.com/office/word/2015/wordml/symex" xmlns:wpg="http://schemas.microsoft.com/office/word/2010/wordprocessingGroup" xmlns:wpi="http://schemas.microsoft.com/office/word/2010/wordprocessingInk" xmlns:wne="http://schemas.microsoft.com/office/word/2006/wordml" xmlns:wps="http://schemas.microsoft.com/office/word/2010/wordprocessingShape" mc:Ignorable="w14 w15 w16se wp14">
   <w:abstractNum w:abstractNumId="0" w15:restartNumberingAfterBreak="0">
-    <w:nsid w:val="3D1624AD"/>
+    <w:nsid w:val="3A127700"/>
     <w:multiLevelType w:val="hybridMultilevel"/>
-    <w:tmpl w:val="712E7D52"/>
+    <w:tmpl w:val="1DDCE05C"/>
     <w:lvl w:ilvl="0" w:tplc="04090001">
       <w:start w:val="1"/>
       <w:numFmt w:val="bullet"/>
@@ -5195,9 +5838,9 @@
     </w:lvl>
   </w:abstractNum>
   <w:abstractNum w:abstractNumId="1" w15:restartNumberingAfterBreak="0">
-    <w:nsid w:val="5C643EED"/>
+    <w:nsid w:val="3D1624AD"/>
     <w:multiLevelType w:val="hybridMultilevel"/>
-    <w:tmpl w:val="B5843BF8"/>
+    <w:tmpl w:val="712E7D52"/>
     <w:lvl w:ilvl="0" w:tplc="04090001">
       <w:start w:val="1"/>
       <w:numFmt w:val="bullet"/>
@@ -5307,10 +5950,126 @@
       </w:rPr>
     </w:lvl>
   </w:abstractNum>
+  <w:abstractNum w:abstractNumId="2" w15:restartNumberingAfterBreak="0">
+    <w:nsid w:val="5C643EED"/>
+    <w:multiLevelType w:val="hybridMultilevel"/>
+    <w:tmpl w:val="B5843BF8"/>
+    <w:lvl w:ilvl="0" w:tplc="04090001">
+      <w:start w:val="1"/>
+      <w:numFmt w:val="bullet"/>
+      <w:lvlText w:val=""/>
+      <w:lvlJc w:val="left"/>
+      <w:pPr>
+        <w:ind w:left="720" w:hanging="360"/>
+      </w:pPr>
+      <w:rPr>
+        <w:rFonts w:ascii="Symbol" w:hAnsi="Symbol" w:hint="default"/>
+      </w:rPr>
+    </w:lvl>
+    <w:lvl w:ilvl="1" w:tplc="04090003" w:tentative="1">
+      <w:start w:val="1"/>
+      <w:numFmt w:val="bullet"/>
+      <w:lvlText w:val="o"/>
+      <w:lvlJc w:val="left"/>
+      <w:pPr>
+        <w:ind w:left="1440" w:hanging="360"/>
+      </w:pPr>
+      <w:rPr>
+        <w:rFonts w:ascii="Courier New" w:hAnsi="Courier New" w:cs="Courier New" w:hint="default"/>
+      </w:rPr>
+    </w:lvl>
+    <w:lvl w:ilvl="2" w:tplc="04090005" w:tentative="1">
+      <w:start w:val="1"/>
+      <w:numFmt w:val="bullet"/>
+      <w:lvlText w:val=""/>
+      <w:lvlJc w:val="left"/>
+      <w:pPr>
+        <w:ind w:left="2160" w:hanging="360"/>
+      </w:pPr>
+      <w:rPr>
+        <w:rFonts w:ascii="Wingdings" w:hAnsi="Wingdings" w:hint="default"/>
+      </w:rPr>
+    </w:lvl>
+    <w:lvl w:ilvl="3" w:tplc="04090001" w:tentative="1">
+      <w:start w:val="1"/>
+      <w:numFmt w:val="bullet"/>
+      <w:lvlText w:val=""/>
+      <w:lvlJc w:val="left"/>
+      <w:pPr>
+        <w:ind w:left="2880" w:hanging="360"/>
+      </w:pPr>
+      <w:rPr>
+        <w:rFonts w:ascii="Symbol" w:hAnsi="Symbol" w:hint="default"/>
+      </w:rPr>
+    </w:lvl>
+    <w:lvl w:ilvl="4" w:tplc="04090003" w:tentative="1">
+      <w:start w:val="1"/>
+      <w:numFmt w:val="bullet"/>
+      <w:lvlText w:val="o"/>
+      <w:lvlJc w:val="left"/>
+      <w:pPr>
+        <w:ind w:left="3600" w:hanging="360"/>
+      </w:pPr>
+      <w:rPr>
+        <w:rFonts w:ascii="Courier New" w:hAnsi="Courier New" w:cs="Courier New" w:hint="default"/>
+      </w:rPr>
+    </w:lvl>
+    <w:lvl w:ilvl="5" w:tplc="04090005" w:tentative="1">
+      <w:start w:val="1"/>
+      <w:numFmt w:val="bullet"/>
+      <w:lvlText w:val=""/>
+      <w:lvlJc w:val="left"/>
+      <w:pPr>
+        <w:ind w:left="4320" w:hanging="360"/>
+      </w:pPr>
+      <w:rPr>
+        <w:rFonts w:ascii="Wingdings" w:hAnsi="Wingdings" w:hint="default"/>
+      </w:rPr>
+    </w:lvl>
+    <w:lvl w:ilvl="6" w:tplc="04090001" w:tentative="1">
+      <w:start w:val="1"/>
+      <w:numFmt w:val="bullet"/>
+      <w:lvlText w:val=""/>
+      <w:lvlJc w:val="left"/>
+      <w:pPr>
+        <w:ind w:left="5040" w:hanging="360"/>
+      </w:pPr>
+      <w:rPr>
+        <w:rFonts w:ascii="Symbol" w:hAnsi="Symbol" w:hint="default"/>
+      </w:rPr>
+    </w:lvl>
+    <w:lvl w:ilvl="7" w:tplc="04090003" w:tentative="1">
+      <w:start w:val="1"/>
+      <w:numFmt w:val="bullet"/>
+      <w:lvlText w:val="o"/>
+      <w:lvlJc w:val="left"/>
+      <w:pPr>
+        <w:ind w:left="5760" w:hanging="360"/>
+      </w:pPr>
+      <w:rPr>
+        <w:rFonts w:ascii="Courier New" w:hAnsi="Courier New" w:cs="Courier New" w:hint="default"/>
+      </w:rPr>
+    </w:lvl>
+    <w:lvl w:ilvl="8" w:tplc="04090005" w:tentative="1">
+      <w:start w:val="1"/>
+      <w:numFmt w:val="bullet"/>
+      <w:lvlText w:val=""/>
+      <w:lvlJc w:val="left"/>
+      <w:pPr>
+        <w:ind w:left="6480" w:hanging="360"/>
+      </w:pPr>
+      <w:rPr>
+        <w:rFonts w:ascii="Wingdings" w:hAnsi="Wingdings" w:hint="default"/>
+      </w:rPr>
+    </w:lvl>
+  </w:abstractNum>
   <w:num w:numId="1">
+    <w:abstractNumId w:val="2"/>
+  </w:num>
+  <w:num w:numId="2">
     <w:abstractNumId w:val="1"/>
   </w:num>
-  <w:num w:numId="2">
+  <w:num w:numId="3">
     <w:abstractNumId w:val="0"/>
   </w:num>
 </w:numbering>
@@ -6027,7 +6786,7 @@
 </file>
 
 <file path=customXml/itemProps1.xml><?xml version="1.0" encoding="utf-8"?>
-<ds:datastoreItem xmlns:ds="http://schemas.openxmlformats.org/officeDocument/2006/customXml" ds:itemID="{2CD52B94-0FF9-489C-ADD5-FEC271AEAB80}">
+<ds:datastoreItem xmlns:ds="http://schemas.openxmlformats.org/officeDocument/2006/customXml" ds:itemID="{20EDF938-C063-4EDE-B86E-C59DF21459C8}">
   <ds:schemaRefs>
     <ds:schemaRef ds:uri="http://schemas.openxmlformats.org/officeDocument/2006/bibliography"/>
   </ds:schemaRefs>

</xml_diff>

<commit_message>
Processing On Function 3 of Exercise 5
</commit_message>
<xml_diff>
--- a/exercise_handout.docx
+++ b/exercise_handout.docx
@@ -7,32 +7,32 @@
         <w:bidi/>
         <w:jc w:val="center"/>
         <w:rPr>
-          <w:rFonts w:ascii="Berlin Sans FB Demi" w:hAnsi="Berlin Sans FB Demi" w:cs="B Koodak"/>
-          <w:color w:val="0070C0"/>
-          <w:sz w:val="32"/>
-          <w:szCs w:val="32"/>
-          <w:lang w:bidi="fa-IR"/>
-        </w:rPr>
-      </w:pPr>
-      <w:r>
-        <w:rPr>
-          <w:rFonts w:cs="B Koodak" w:hint="cs"/>
+          <w:rFonts w:ascii="Berlin Sans FB Demi" w:hAnsi="Berlin Sans FB Demi" w:cs="2  Farnaz"/>
+          <w:color w:val="B70909"/>
+          <w:sz w:val="32"/>
+          <w:szCs w:val="32"/>
+          <w:lang w:bidi="fa-IR"/>
+        </w:rPr>
+      </w:pPr>
+      <w:r>
+        <w:rPr>
+          <w:rFonts w:cs="2  Farnaz" w:hint="cs"/>
           <w:noProof/>
-          <w:color w:val="0070C0"/>
-          <w:sz w:val="32"/>
-          <w:szCs w:val="32"/>
+          <w:color w:val="B70909"/>
+          <w:sz w:val="56"/>
+          <w:szCs w:val="56"/>
           <w:rtl/>
         </w:rPr>
         <mc:AlternateContent>
           <mc:Choice Requires="wps">
             <w:drawing>
-              <wp:anchor distT="0" distB="0" distL="114300" distR="114300" simplePos="0" relativeHeight="251659264" behindDoc="0" locked="0" layoutInCell="1" allowOverlap="1" wp14:anchorId="61000343" wp14:editId="588A0046">
+              <wp:anchor distT="0" distB="0" distL="114300" distR="114300" simplePos="0" relativeHeight="251659264" behindDoc="0" locked="0" layoutInCell="1" allowOverlap="1" wp14:anchorId="5EBA445E" wp14:editId="2ADDA4BD">
                 <wp:simplePos x="0" y="0"/>
                 <wp:positionH relativeFrom="margin">
-                  <wp:align>right</wp:align>
+                  <wp:posOffset>19050</wp:posOffset>
                 </wp:positionH>
                 <wp:positionV relativeFrom="paragraph">
-                  <wp:posOffset>409575</wp:posOffset>
+                  <wp:posOffset>590550</wp:posOffset>
                 </wp:positionV>
                 <wp:extent cx="5915025" cy="495300"/>
                 <wp:effectExtent l="0" t="0" r="9525" b="0"/>
@@ -136,11 +136,11 @@
           </mc:Choice>
           <mc:Fallback>
             <w:pict>
-              <v:shapetype w14:anchorId="61000343" id="_x0000_t202" coordsize="21600,21600" o:spt="202" path="m,l,21600r21600,l21600,xe">
+              <v:shapetype w14:anchorId="5EBA445E" id="_x0000_t202" coordsize="21600,21600" o:spt="202" path="m,l,21600r21600,l21600,xe">
                 <v:stroke joinstyle="miter"/>
                 <v:path gradientshapeok="t" o:connecttype="rect"/>
               </v:shapetype>
-              <v:shape id="Text Box 1" o:spid="_x0000_s1026" type="#_x0000_t202" style="position:absolute;left:0;text-align:left;margin-left:414.55pt;margin-top:32.25pt;width:465.75pt;height:39pt;z-index:251659264;visibility:visible;mso-wrap-style:square;mso-width-percent:0;mso-wrap-distance-left:9pt;mso-wrap-distance-top:0;mso-wrap-distance-right:9pt;mso-wrap-distance-bottom:0;mso-position-horizontal:right;mso-position-horizontal-relative:margin;mso-position-vertical:absolute;mso-position-vertical-relative:text;mso-width-percent:0;mso-width-relative:margin;v-text-anchor:top" o:gfxdata="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" fillcolor="#2a4a85 [2152]" stroked="f">
+              <v:shape id="Text Box 1" o:spid="_x0000_s1026" type="#_x0000_t202" style="position:absolute;left:0;text-align:left;margin-left:1.5pt;margin-top:46.5pt;width:465.75pt;height:39pt;z-index:251659264;visibility:visible;mso-wrap-style:square;mso-width-percent:0;mso-wrap-distance-left:9pt;mso-wrap-distance-top:0;mso-wrap-distance-right:9pt;mso-wrap-distance-bottom:0;mso-position-horizontal:absolute;mso-position-horizontal-relative:margin;mso-position-vertical:absolute;mso-position-vertical-relative:text;mso-width-percent:0;mso-width-relative:margin;v-text-anchor:top" o:gfxdata="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" fillcolor="#2a4a85 [2152]" stroked="f">
                 <v:fill color2="#8eaadb [1944]" rotate="t" angle="180" colors="0 #2a4b86;31457f #4a76c6;1 #8faadc" focus="100%" type="gradient"/>
                 <v:textbox>
                   <w:txbxContent>
@@ -177,10 +177,10 @@
       </w:r>
       <w:r>
         <w:rPr>
-          <w:rFonts w:cs="B Koodak" w:hint="cs"/>
-          <w:color w:val="0070C0"/>
-          <w:sz w:val="32"/>
-          <w:szCs w:val="32"/>
+          <w:rFonts w:cs="2  Farnaz" w:hint="cs"/>
+          <w:color w:val="B70909"/>
+          <w:sz w:val="56"/>
+          <w:szCs w:val="56"/>
           <w:rtl/>
           <w:lang w:bidi="fa-IR"/>
         </w:rPr>
@@ -189,10 +189,10 @@
       <w:proofErr w:type="spellStart"/>
       <w:r>
         <w:rPr>
-          <w:rFonts w:ascii="Berlin Sans FB Demi" w:hAnsi="Berlin Sans FB Demi" w:cs="B Koodak"/>
-          <w:color w:val="0070C0"/>
-          <w:sz w:val="32"/>
-          <w:szCs w:val="32"/>
+          <w:rFonts w:ascii="Berlin Sans FB Demi" w:hAnsi="Berlin Sans FB Demi" w:cs="2  Farnaz"/>
+          <w:color w:val="B70909"/>
+          <w:sz w:val="56"/>
+          <w:szCs w:val="56"/>
           <w:lang w:bidi="fa-IR"/>
         </w:rPr>
         <w:t>Exercism</w:t>
@@ -887,7 +887,19 @@
           <w:rtl/>
           <w:lang w:bidi="fa-IR"/>
         </w:rPr>
-        <w:t xml:space="preserve"> با ورودی تعداد لایه های که آماده کردیم به علاوه </w:t>
+        <w:t xml:space="preserve"> با ورودی تعداد </w:t>
+      </w:r>
+      <w:r>
+        <w:rPr>
+          <w:rFonts w:ascii="Berlin Sans FB Demi" w:hAnsi="Berlin Sans FB Demi" w:cs="B Koodak" w:hint="cs"/>
+          <w:color w:val="FF0000"/>
+          <w:sz w:val="32"/>
+          <w:szCs w:val="32"/>
+          <w:rtl/>
+          <w:lang w:bidi="fa-IR"/>
+        </w:rPr>
+        <w:lastRenderedPageBreak/>
+        <w:t xml:space="preserve">لایه های که آماده کردیم به علاوه </w:t>
       </w:r>
       <w:proofErr w:type="spellStart"/>
       <w:r>
@@ -955,7 +967,6 @@
           <w:sz w:val="32"/>
           <w:szCs w:val="32"/>
         </w:rPr>
-        <w:lastRenderedPageBreak/>
         <w:drawing>
           <wp:inline distT="0" distB="0" distL="0" distR="0" wp14:anchorId="21090C67" wp14:editId="732D8A48">
             <wp:extent cx="5943600" cy="1289050"/>
@@ -1370,6 +1381,7 @@
           <w:rtl/>
           <w:lang w:bidi="fa-IR"/>
         </w:rPr>
+        <w:lastRenderedPageBreak/>
         <w:t>بولین</w:t>
       </w:r>
       <w:proofErr w:type="spellEnd"/>
@@ -1467,7 +1479,6 @@
           <w:rtl/>
           <w:lang w:bidi="fa-IR"/>
         </w:rPr>
-        <w:lastRenderedPageBreak/>
         <w:t xml:space="preserve">2. تابع امتیاز پک من: دو تا پارامتر میگیره، (( اگر پک من، درحال لمس گلوله قدرت باشه، و پک من </w:t>
       </w:r>
       <w:proofErr w:type="spellStart"/>
@@ -1638,7 +1649,7 @@
                   <wp:align>right</wp:align>
                 </wp:positionH>
                 <wp:positionV relativeFrom="paragraph">
-                  <wp:posOffset>1080770</wp:posOffset>
+                  <wp:posOffset>1166495</wp:posOffset>
                 </wp:positionV>
                 <wp:extent cx="5915025" cy="495300"/>
                 <wp:effectExtent l="0" t="0" r="9525" b="0"/>
@@ -1742,7 +1753,7 @@
           </mc:Choice>
           <mc:Fallback>
             <w:pict>
-              <v:shape w14:anchorId="0F73A6CA" id="Text Box 5" o:spid="_x0000_s1028" type="#_x0000_t202" style="position:absolute;left:0;text-align:left;margin-left:414.55pt;margin-top:85.1pt;width:465.75pt;height:39pt;z-index:251663360;visibility:visible;mso-wrap-style:square;mso-width-percent:0;mso-wrap-distance-left:9pt;mso-wrap-distance-top:0;mso-wrap-distance-right:9pt;mso-wrap-distance-bottom:0;mso-position-horizontal:right;mso-position-horizontal-relative:margin;mso-position-vertical:absolute;mso-position-vertical-relative:text;mso-width-percent:0;mso-width-relative:margin;v-text-anchor:top" o:gfxdata="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" fillcolor="#2a4a85 [2152]" stroked="f">
+              <v:shape w14:anchorId="0F73A6CA" id="Text Box 5" o:spid="_x0000_s1028" type="#_x0000_t202" style="position:absolute;left:0;text-align:left;margin-left:414.55pt;margin-top:91.85pt;width:465.75pt;height:39pt;z-index:251663360;visibility:visible;mso-wrap-style:square;mso-width-percent:0;mso-wrap-distance-left:9pt;mso-wrap-distance-top:0;mso-wrap-distance-right:9pt;mso-wrap-distance-bottom:0;mso-position-horizontal:right;mso-position-horizontal-relative:margin;mso-position-vertical:absolute;mso-position-vertical-relative:text;mso-width-percent:0;mso-width-relative:margin;v-text-anchor:top" o:gfxdata="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" fillcolor="#2a4a85 [2152]" stroked="f">
                 <v:fill color2="#8eaadb [1944]" rotate="t" angle="180" colors="0 #2a4b86;31457f #4a76c6;1 #8faadc" focus="100%" type="gradient"/>
                 <v:textbox>
                   <w:txbxContent>
@@ -2104,7 +2115,18 @@
           <w:rtl/>
           <w:lang w:bidi="fa-IR"/>
         </w:rPr>
-        <w:t xml:space="preserve"> کنی. دومی نرخ تبدیل: قیمت اون ارزی که میخوای بخری. مثلا، الان 1 دلار 100.000 تومان می باشد. پس باید مقدار پول اینجوری بدست </w:t>
+        <w:t xml:space="preserve"> کنی. دومی نرخ تبدیل: قیمت اون ارزی که میخوای بخری. مثلا، </w:t>
+      </w:r>
+      <w:r>
+        <w:rPr>
+          <w:rFonts w:ascii="Berlin Sans FB Demi" w:hAnsi="Berlin Sans FB Demi" w:cs="B Koodak" w:hint="cs"/>
+          <w:sz w:val="32"/>
+          <w:szCs w:val="32"/>
+          <w:rtl/>
+          <w:lang w:bidi="fa-IR"/>
+        </w:rPr>
+        <w:lastRenderedPageBreak/>
+        <w:t xml:space="preserve">الان 1 دلار 100.000 تومان می باشد. پس باید مقدار پول اینجوری بدست </w:t>
       </w:r>
       <w:proofErr w:type="spellStart"/>
       <w:r>
@@ -2241,7 +2263,6 @@
           <w:rtl/>
           <w:lang w:bidi="fa-IR"/>
         </w:rPr>
-        <w:lastRenderedPageBreak/>
         <w:t xml:space="preserve">2. </w:t>
       </w:r>
       <w:r>
@@ -2764,6 +2785,7 @@
           <w:rtl/>
           <w:lang w:bidi="fa-IR"/>
         </w:rPr>
+        <w:lastRenderedPageBreak/>
         <w:t xml:space="preserve">6. محاسبه مقدار قابل دریافت پس از تبدیل ارز: این تابع چهار ورودی دارد، اولی مقدار پول اولیه، دومی نرخ تبدیل ارز، سومی درصد </w:t>
       </w:r>
       <w:proofErr w:type="spellStart"/>
@@ -2811,7 +2833,6 @@
           <w:rtl/>
           <w:lang w:bidi="fa-IR"/>
         </w:rPr>
-        <w:lastRenderedPageBreak/>
         <w:t xml:space="preserve">نکات مهم: </w:t>
       </w:r>
       <w:r>
@@ -3521,68 +3542,21 @@
           <w:rFonts w:ascii="Berlin Sans FB Demi" w:hAnsi="Berlin Sans FB Demi" w:cs="B Koodak"/>
           <w:sz w:val="32"/>
           <w:szCs w:val="32"/>
-          <w:lang w:bidi="fa-IR"/>
-        </w:rPr>
-      </w:pPr>
-      <w:r>
-        <w:rPr>
-          <w:rFonts w:ascii="Berlin Sans FB Demi" w:hAnsi="Berlin Sans FB Demi" w:cs="B Koodak" w:hint="cs"/>
-          <w:sz w:val="32"/>
-          <w:szCs w:val="32"/>
-          <w:rtl/>
-          <w:lang w:bidi="fa-IR"/>
-        </w:rPr>
+          <w:rtl/>
+          <w:lang w:bidi="fa-IR"/>
+        </w:rPr>
+      </w:pPr>
+      <w:r>
+        <w:rPr>
+          <w:rFonts w:ascii="Berlin Sans FB Demi" w:hAnsi="Berlin Sans FB Demi" w:cs="B Koodak" w:hint="cs"/>
+          <w:sz w:val="32"/>
+          <w:szCs w:val="32"/>
+          <w:rtl/>
+          <w:lang w:bidi="fa-IR"/>
+        </w:rPr>
+        <w:lastRenderedPageBreak/>
         <w:t>یعنی این 26 باید در 5 ضرب کنیم تا ارزش کل اسکناس بدست بیاد.</w:t>
       </w:r>
-    </w:p>
-    <w:p>
-      <w:pPr>
-        <w:bidi/>
-        <w:spacing w:after="0"/>
-        <w:jc w:val="both"/>
-        <w:rPr>
-          <w:rFonts w:ascii="Berlin Sans FB Demi" w:hAnsi="Berlin Sans FB Demi" w:cs="B Koodak"/>
-          <w:sz w:val="32"/>
-          <w:szCs w:val="32"/>
-          <w:rtl/>
-          <w:lang w:bidi="fa-IR"/>
-        </w:rPr>
-      </w:pPr>
-    </w:p>
-    <w:p>
-      <w:pPr>
-        <w:rPr>
-          <w:rFonts w:ascii="Berlin Sans FB Demi" w:hAnsi="Berlin Sans FB Demi" w:cs="B Koodak"/>
-          <w:sz w:val="32"/>
-          <w:szCs w:val="32"/>
-          <w:rtl/>
-          <w:lang w:bidi="fa-IR"/>
-        </w:rPr>
-      </w:pPr>
-      <w:r>
-        <w:rPr>
-          <w:rFonts w:ascii="Berlin Sans FB Demi" w:hAnsi="Berlin Sans FB Demi" w:cs="B Koodak"/>
-          <w:sz w:val="32"/>
-          <w:szCs w:val="32"/>
-          <w:rtl/>
-          <w:lang w:bidi="fa-IR"/>
-        </w:rPr>
-        <w:br w:type="page"/>
-      </w:r>
-    </w:p>
-    <w:p>
-      <w:pPr>
-        <w:bidi/>
-        <w:spacing w:after="0"/>
-        <w:jc w:val="both"/>
-        <w:rPr>
-          <w:rFonts w:ascii="Berlin Sans FB Demi" w:hAnsi="Berlin Sans FB Demi" w:cs="B Koodak"/>
-          <w:sz w:val="32"/>
-          <w:szCs w:val="32"/>
-          <w:rtl/>
-          <w:lang w:bidi="fa-IR"/>
-        </w:rPr>
-      </w:pPr>
       <w:r>
         <w:rPr>
           <w:rFonts w:cs="B Koodak" w:hint="cs"/>
@@ -3592,17 +3566,16 @@
           <w:szCs w:val="32"/>
           <w:rtl/>
         </w:rPr>
-        <w:lastRenderedPageBreak/>
         <mc:AlternateContent>
           <mc:Choice Requires="wps">
             <w:drawing>
-              <wp:anchor distT="0" distB="0" distL="114300" distR="114300" simplePos="0" relativeHeight="251665408" behindDoc="0" locked="0" layoutInCell="1" allowOverlap="1" wp14:anchorId="55E1BAB9" wp14:editId="4FC53395">
+              <wp:anchor distT="0" distB="0" distL="114300" distR="114300" simplePos="0" relativeHeight="251665408" behindDoc="0" locked="0" layoutInCell="1" allowOverlap="1" wp14:anchorId="25E6B91E" wp14:editId="1F586FFE">
                 <wp:simplePos x="0" y="0"/>
                 <wp:positionH relativeFrom="margin">
                   <wp:align>right</wp:align>
                 </wp:positionH>
                 <wp:positionV relativeFrom="paragraph">
-                  <wp:posOffset>-276860</wp:posOffset>
+                  <wp:posOffset>9525</wp:posOffset>
                 </wp:positionV>
                 <wp:extent cx="5915025" cy="495300"/>
                 <wp:effectExtent l="0" t="0" r="9525" b="0"/>
@@ -3706,7 +3679,7 @@
           </mc:Choice>
           <mc:Fallback>
             <w:pict>
-              <v:shape w14:anchorId="55E1BAB9" id="Text Box 6" o:spid="_x0000_s1029" type="#_x0000_t202" style="position:absolute;left:0;text-align:left;margin-left:414.55pt;margin-top:-21.8pt;width:465.75pt;height:39pt;z-index:251665408;visibility:visible;mso-wrap-style:square;mso-width-percent:0;mso-wrap-distance-left:9pt;mso-wrap-distance-top:0;mso-wrap-distance-right:9pt;mso-wrap-distance-bottom:0;mso-position-horizontal:right;mso-position-horizontal-relative:margin;mso-position-vertical:absolute;mso-position-vertical-relative:text;mso-width-percent:0;mso-width-relative:margin;v-text-anchor:top" o:gfxdata="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" fillcolor="#2a4a85 [2152]" stroked="f">
+              <v:shape w14:anchorId="25E6B91E" id="Text Box 6" o:spid="_x0000_s1029" type="#_x0000_t202" style="position:absolute;left:0;text-align:left;margin-left:414.55pt;margin-top:.75pt;width:465.75pt;height:39pt;z-index:251665408;visibility:visible;mso-wrap-style:square;mso-width-percent:0;mso-wrap-distance-left:9pt;mso-wrap-distance-top:0;mso-wrap-distance-right:9pt;mso-wrap-distance-bottom:0;mso-position-horizontal:right;mso-position-horizontal-relative:margin;mso-position-vertical:absolute;mso-position-vertical-relative:text;mso-width-percent:0;mso-width-relative:margin;v-text-anchor:top" o:gfxdata="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" fillcolor="#2a4a85 [2152]" stroked="f">
                 <v:fill color2="#8eaadb [1944]" rotate="t" angle="180" colors="0 #2a4b86;31457f #4a76c6;1 #8faadc" focus="100%" type="gradient"/>
                 <v:textbox>
                   <w:txbxContent>
@@ -3755,6 +3728,20 @@
           <w:lang w:bidi="fa-IR"/>
         </w:rPr>
       </w:pPr>
+    </w:p>
+    <w:p>
+      <w:pPr>
+        <w:bidi/>
+        <w:spacing w:after="0"/>
+        <w:jc w:val="both"/>
+        <w:rPr>
+          <w:rFonts w:ascii="Berlin Sans FB Demi" w:hAnsi="Berlin Sans FB Demi" w:cs="B Koodak"/>
+          <w:sz w:val="32"/>
+          <w:szCs w:val="32"/>
+          <w:rtl/>
+          <w:lang w:bidi="fa-IR"/>
+        </w:rPr>
+      </w:pPr>
       <w:r>
         <w:rPr>
           <w:rFonts w:ascii="Berlin Sans FB Demi" w:hAnsi="Berlin Sans FB Demi" w:cs="_MRT_Khodkar" w:hint="cs"/>
@@ -4639,6 +4626,7 @@
           <w:rtl/>
           <w:lang w:bidi="fa-IR"/>
         </w:rPr>
+        <w:lastRenderedPageBreak/>
         <w:t xml:space="preserve">پس از اینکه </w:t>
       </w:r>
       <w:proofErr w:type="spellStart"/>
@@ -4708,7 +4696,6 @@
           <w:rtl/>
           <w:lang w:bidi="fa-IR"/>
         </w:rPr>
-        <w:lastRenderedPageBreak/>
         <w:t>سبز(</w:t>
       </w:r>
       <w:r>
@@ -5675,7 +5662,7 @@
           <w:rtl/>
           <w:lang w:bidi="fa-IR"/>
         </w:rPr>
-        <w:t xml:space="preserve">یا تابع یک کد وضعیت </w:t>
+        <w:t xml:space="preserve">تابع یک کد وضعیت </w:t>
       </w:r>
       <w:proofErr w:type="spellStart"/>
       <w:r>
@@ -5721,9 +5708,26 @@
           <w:rtl/>
           <w:lang w:bidi="fa-IR"/>
         </w:rPr>
-        <w:t xml:space="preserve">دو تابع </w:t>
-      </w:r>
-      <w:proofErr w:type="spellStart"/>
+        <w:t>چگونه کد وضعیت انتخاب می شود؟</w:t>
+      </w:r>
+    </w:p>
+    <w:p>
+      <w:pPr>
+        <w:pStyle w:val="ListParagraph"/>
+        <w:numPr>
+          <w:ilvl w:val="0"/>
+          <w:numId w:val="4"/>
+        </w:numPr>
+        <w:bidi/>
+        <w:spacing w:after="0"/>
+        <w:jc w:val="both"/>
+        <w:rPr>
+          <w:rFonts w:ascii="Berlin Sans FB Demi" w:eastAsiaTheme="minorEastAsia" w:hAnsi="Berlin Sans FB Demi" w:cs="B Koodak"/>
+          <w:sz w:val="32"/>
+          <w:szCs w:val="32"/>
+          <w:lang w:bidi="fa-IR"/>
+        </w:rPr>
+      </w:pPr>
       <w:r>
         <w:rPr>
           <w:rFonts w:ascii="Berlin Sans FB Demi" w:eastAsiaTheme="minorEastAsia" w:hAnsi="Berlin Sans FB Demi" w:cs="B Koodak" w:hint="cs"/>
@@ -5732,9 +5736,10 @@
           <w:rtl/>
           <w:lang w:bidi="fa-IR"/>
         </w:rPr>
-        <w:t>اوکی</w:t>
-      </w:r>
-      <w:proofErr w:type="spellEnd"/>
+        <w:lastRenderedPageBreak/>
+        <w:t xml:space="preserve">اگر </w:t>
+      </w:r>
+      <w:proofErr w:type="spellStart"/>
       <w:r>
         <w:rPr>
           <w:rFonts w:ascii="Berlin Sans FB Demi" w:eastAsiaTheme="minorEastAsia" w:hAnsi="Berlin Sans FB Demi" w:cs="B Koodak" w:hint="cs"/>
@@ -5743,10 +5748,219 @@
           <w:rtl/>
           <w:lang w:bidi="fa-IR"/>
         </w:rPr>
-        <w:t xml:space="preserve"> شد.</w:t>
+        <w:t>حاصلضرب</w:t>
+      </w:r>
+      <w:proofErr w:type="spellEnd"/>
+      <w:r>
+        <w:rPr>
+          <w:rFonts w:ascii="Berlin Sans FB Demi" w:eastAsiaTheme="minorEastAsia" w:hAnsi="Berlin Sans FB Demi" w:cs="B Koodak" w:hint="cs"/>
+          <w:sz w:val="32"/>
+          <w:szCs w:val="32"/>
+          <w:rtl/>
+          <w:lang w:bidi="fa-IR"/>
+        </w:rPr>
+        <w:t xml:space="preserve"> دما * تعداد </w:t>
+      </w:r>
+      <w:proofErr w:type="spellStart"/>
+      <w:r>
+        <w:rPr>
+          <w:rFonts w:ascii="Berlin Sans FB Demi" w:eastAsiaTheme="minorEastAsia" w:hAnsi="Berlin Sans FB Demi" w:cs="B Koodak" w:hint="cs"/>
+          <w:sz w:val="32"/>
+          <w:szCs w:val="32"/>
+          <w:rtl/>
+          <w:lang w:bidi="fa-IR"/>
+        </w:rPr>
+        <w:t>نوترون</w:t>
+      </w:r>
+      <w:proofErr w:type="spellEnd"/>
+      <w:r>
+        <w:rPr>
+          <w:rFonts w:ascii="Berlin Sans FB Demi" w:eastAsiaTheme="minorEastAsia" w:hAnsi="Berlin Sans FB Demi" w:cs="B Koodak" w:hint="cs"/>
+          <w:sz w:val="32"/>
+          <w:szCs w:val="32"/>
+          <w:rtl/>
+          <w:lang w:bidi="fa-IR"/>
+        </w:rPr>
+        <w:t xml:space="preserve"> های </w:t>
+      </w:r>
+      <w:proofErr w:type="spellStart"/>
+      <w:r>
+        <w:rPr>
+          <w:rFonts w:ascii="Berlin Sans FB Demi" w:eastAsiaTheme="minorEastAsia" w:hAnsi="Berlin Sans FB Demi" w:cs="B Koodak" w:hint="cs"/>
+          <w:sz w:val="32"/>
+          <w:szCs w:val="32"/>
+          <w:rtl/>
+          <w:lang w:bidi="fa-IR"/>
+        </w:rPr>
+        <w:t>منتشرشده</w:t>
+      </w:r>
+      <w:proofErr w:type="spellEnd"/>
+      <w:r>
+        <w:rPr>
+          <w:rFonts w:ascii="Berlin Sans FB Demi" w:eastAsiaTheme="minorEastAsia" w:hAnsi="Berlin Sans FB Demi" w:cs="B Koodak" w:hint="cs"/>
+          <w:sz w:val="32"/>
+          <w:szCs w:val="32"/>
+          <w:rtl/>
+          <w:lang w:bidi="fa-IR"/>
+        </w:rPr>
+        <w:t xml:space="preserve"> کمتر از 90%</w:t>
+      </w:r>
+      <w:r>
+        <w:rPr>
+          <w:rFonts w:ascii="Berlin Sans FB Demi" w:eastAsiaTheme="minorEastAsia" w:hAnsi="Berlin Sans FB Demi" w:cs="B Koodak" w:hint="cs"/>
+          <w:sz w:val="32"/>
+          <w:szCs w:val="32"/>
+          <w:rtl/>
+          <w:lang w:bidi="fa-IR"/>
+        </w:rPr>
+        <w:t xml:space="preserve"> آستانه بحرانی باشه،</w:t>
+      </w:r>
+      <w:r>
+        <w:rPr>
+          <w:rFonts w:ascii="Berlin Sans FB Demi" w:eastAsiaTheme="minorEastAsia" w:hAnsi="Berlin Sans FB Demi" w:cs="B Koodak" w:hint="cs"/>
+          <w:sz w:val="32"/>
+          <w:szCs w:val="32"/>
+          <w:rtl/>
+          <w:lang w:bidi="fa-IR"/>
+        </w:rPr>
+        <w:t xml:space="preserve"> کد وضعیت </w:t>
+      </w:r>
+      <w:r>
+        <w:rPr>
+          <w:rFonts w:ascii="Berlin Sans FB Demi" w:eastAsiaTheme="minorEastAsia" w:hAnsi="Berlin Sans FB Demi" w:cs="B Koodak"/>
+          <w:sz w:val="32"/>
+          <w:szCs w:val="32"/>
+          <w:lang w:bidi="fa-IR"/>
+        </w:rPr>
+        <w:t>LOW</w:t>
+      </w:r>
+      <w:r>
+        <w:rPr>
+          <w:rFonts w:ascii="Berlin Sans FB Demi" w:eastAsiaTheme="minorEastAsia" w:hAnsi="Berlin Sans FB Demi" w:cs="B Koodak" w:hint="cs"/>
+          <w:sz w:val="32"/>
+          <w:szCs w:val="32"/>
+          <w:rtl/>
+          <w:lang w:bidi="fa-IR"/>
+        </w:rPr>
+        <w:t xml:space="preserve">. (( توضیح </w:t>
+      </w:r>
+      <w:proofErr w:type="spellStart"/>
+      <w:r>
+        <w:rPr>
+          <w:rFonts w:ascii="Berlin Sans FB Demi" w:eastAsiaTheme="minorEastAsia" w:hAnsi="Berlin Sans FB Demi" w:cs="B Koodak" w:hint="cs"/>
+          <w:sz w:val="32"/>
+          <w:szCs w:val="32"/>
+          <w:rtl/>
+          <w:lang w:bidi="fa-IR"/>
+        </w:rPr>
+        <w:t>کوچیک</w:t>
+      </w:r>
+      <w:proofErr w:type="spellEnd"/>
+      <w:r>
+        <w:rPr>
+          <w:rFonts w:ascii="Berlin Sans FB Demi" w:eastAsiaTheme="minorEastAsia" w:hAnsi="Berlin Sans FB Demi" w:cs="B Koodak" w:hint="cs"/>
+          <w:sz w:val="32"/>
+          <w:szCs w:val="32"/>
+          <w:rtl/>
+          <w:lang w:bidi="fa-IR"/>
+        </w:rPr>
+        <w:t xml:space="preserve"> بدم: 90 درصد آستانه بحرانی، آستانه بحرانی به عنوان ورودی تابع داده میشه، اینجا ضرب در 0.9 میشه تا 90% بدست بیاد.))</w:t>
       </w:r>
       <w:bookmarkStart w:id="0" w:name="_GoBack"/>
       <w:bookmarkEnd w:id="0"/>
+    </w:p>
+    <w:p>
+      <w:pPr>
+        <w:pStyle w:val="ListParagraph"/>
+        <w:numPr>
+          <w:ilvl w:val="0"/>
+          <w:numId w:val="4"/>
+        </w:numPr>
+        <w:bidi/>
+        <w:spacing w:after="0"/>
+        <w:jc w:val="both"/>
+        <w:rPr>
+          <w:rFonts w:ascii="Berlin Sans FB Demi" w:eastAsiaTheme="minorEastAsia" w:hAnsi="Berlin Sans FB Demi" w:cs="B Koodak"/>
+          <w:sz w:val="32"/>
+          <w:szCs w:val="32"/>
+          <w:rtl/>
+          <w:lang w:bidi="fa-IR"/>
+        </w:rPr>
+      </w:pPr>
+      <w:r>
+        <w:rPr>
+          <w:rFonts w:ascii="Berlin Sans FB Demi" w:eastAsiaTheme="minorEastAsia" w:hAnsi="Berlin Sans FB Demi" w:cs="B Koodak" w:hint="cs"/>
+          <w:sz w:val="32"/>
+          <w:szCs w:val="32"/>
+          <w:rtl/>
+          <w:lang w:bidi="fa-IR"/>
+        </w:rPr>
+        <w:t xml:space="preserve">اگر </w:t>
+      </w:r>
+      <w:proofErr w:type="spellStart"/>
+      <w:r>
+        <w:rPr>
+          <w:rFonts w:ascii="Berlin Sans FB Demi" w:eastAsiaTheme="minorEastAsia" w:hAnsi="Berlin Sans FB Demi" w:cs="B Koodak" w:hint="cs"/>
+          <w:sz w:val="32"/>
+          <w:szCs w:val="32"/>
+          <w:rtl/>
+          <w:lang w:bidi="fa-IR"/>
+        </w:rPr>
+        <w:t>حاصلضرب</w:t>
+      </w:r>
+      <w:proofErr w:type="spellEnd"/>
+      <w:r>
+        <w:rPr>
+          <w:rFonts w:ascii="Berlin Sans FB Demi" w:eastAsiaTheme="minorEastAsia" w:hAnsi="Berlin Sans FB Demi" w:cs="B Koodak" w:hint="cs"/>
+          <w:sz w:val="32"/>
+          <w:szCs w:val="32"/>
+          <w:rtl/>
+          <w:lang w:bidi="fa-IR"/>
+        </w:rPr>
+        <w:t xml:space="preserve"> دما * تعداد </w:t>
+      </w:r>
+      <w:proofErr w:type="spellStart"/>
+      <w:r>
+        <w:rPr>
+          <w:rFonts w:ascii="Berlin Sans FB Demi" w:eastAsiaTheme="minorEastAsia" w:hAnsi="Berlin Sans FB Demi" w:cs="B Koodak" w:hint="cs"/>
+          <w:sz w:val="32"/>
+          <w:szCs w:val="32"/>
+          <w:rtl/>
+          <w:lang w:bidi="fa-IR"/>
+        </w:rPr>
+        <w:t>نوترون</w:t>
+      </w:r>
+      <w:proofErr w:type="spellEnd"/>
+      <w:r>
+        <w:rPr>
+          <w:rFonts w:ascii="Berlin Sans FB Demi" w:eastAsiaTheme="minorEastAsia" w:hAnsi="Berlin Sans FB Demi" w:cs="B Koodak" w:hint="cs"/>
+          <w:sz w:val="32"/>
+          <w:szCs w:val="32"/>
+          <w:rtl/>
+          <w:lang w:bidi="fa-IR"/>
+        </w:rPr>
+        <w:t xml:space="preserve"> ها در بازه 0 </w:t>
+      </w:r>
+      <w:r>
+        <w:rPr>
+          <w:rFonts w:ascii="Times New Roman" w:eastAsiaTheme="minorEastAsia" w:hAnsi="Times New Roman" w:cs="Times New Roman" w:hint="cs"/>
+          <w:sz w:val="32"/>
+          <w:szCs w:val="32"/>
+          <w:rtl/>
+          <w:lang w:bidi="fa-IR"/>
+        </w:rPr>
+        <w:t>–</w:t>
+      </w:r>
+      <w:r>
+        <w:rPr>
+          <w:rFonts w:ascii="Berlin Sans FB Demi" w:eastAsiaTheme="minorEastAsia" w:hAnsi="Berlin Sans FB Demi" w:cs="B Koodak" w:hint="cs"/>
+          <w:sz w:val="32"/>
+          <w:szCs w:val="32"/>
+          <w:rtl/>
+          <w:lang w:bidi="fa-IR"/>
+        </w:rPr>
+        <w:t xml:space="preserve"> 10% </w:t>
+      </w:r>
     </w:p>
     <w:sectPr>
       <w:pgSz w:w="12240" w:h="15840"/>
@@ -5761,9 +5975,9 @@
 <file path=word/numbering.xml><?xml version="1.0" encoding="utf-8"?>
 <w:numbering xmlns:wpc="http://schemas.microsoft.com/office/word/2010/wordprocessingCanvas" xmlns:cx="http://schemas.microsoft.com/office/drawing/2014/chartex" xmlns:mc="http://schemas.openxmlformats.org/markup-compatibility/2006" xmlns:o="urn:schemas-microsoft-com:office:office" xmlns:r="http://schemas.openxmlformats.org/officeDocument/2006/relationships" xmlns:m="http://schemas.openxmlformats.org/officeDocument/2006/math" xmlns:v="urn:schemas-microsoft-com:vml" xmlns:wp14="http://schemas.microsoft.com/office/word/2010/wordprocessingDrawing" xmlns:wp="http://schemas.openxmlformats.org/drawingml/2006/wordprocessingDrawing" xmlns:w10="urn:schemas-microsoft-com:office:word" xmlns:w="http://schemas.openxmlformats.org/wordprocessingml/2006/main" xmlns:w14="http://schemas.microsoft.com/office/word/2010/wordml" xmlns:w15="http://schemas.microsoft.com/office/word/2012/wordml" xmlns:w16se="http://schemas.microsoft.com/office/word/2015/wordml/symex" xmlns:wpg="http://schemas.microsoft.com/office/word/2010/wordprocessingGroup" xmlns:wpi="http://schemas.microsoft.com/office/word/2010/wordprocessingInk" xmlns:wne="http://schemas.microsoft.com/office/word/2006/wordml" xmlns:wps="http://schemas.microsoft.com/office/word/2010/wordprocessingShape" mc:Ignorable="w14 w15 w16se wp14">
   <w:abstractNum w:abstractNumId="0" w15:restartNumberingAfterBreak="0">
-    <w:nsid w:val="3A127700"/>
+    <w:nsid w:val="1ECC40D0"/>
     <w:multiLevelType w:val="hybridMultilevel"/>
-    <w:tmpl w:val="1DDCE05C"/>
+    <w:tmpl w:val="6622BEB0"/>
     <w:lvl w:ilvl="0" w:tplc="04090001">
       <w:start w:val="1"/>
       <w:numFmt w:val="bullet"/>
@@ -5874,9 +6088,9 @@
     </w:lvl>
   </w:abstractNum>
   <w:abstractNum w:abstractNumId="1" w15:restartNumberingAfterBreak="0">
-    <w:nsid w:val="3D1624AD"/>
+    <w:nsid w:val="3A127700"/>
     <w:multiLevelType w:val="hybridMultilevel"/>
-    <w:tmpl w:val="712E7D52"/>
+    <w:tmpl w:val="1DDCE05C"/>
     <w:lvl w:ilvl="0" w:tplc="04090001">
       <w:start w:val="1"/>
       <w:numFmt w:val="bullet"/>
@@ -5987,9 +6201,9 @@
     </w:lvl>
   </w:abstractNum>
   <w:abstractNum w:abstractNumId="2" w15:restartNumberingAfterBreak="0">
-    <w:nsid w:val="5C643EED"/>
+    <w:nsid w:val="3D1624AD"/>
     <w:multiLevelType w:val="hybridMultilevel"/>
-    <w:tmpl w:val="B5843BF8"/>
+    <w:tmpl w:val="712E7D52"/>
     <w:lvl w:ilvl="0" w:tplc="04090001">
       <w:start w:val="1"/>
       <w:numFmt w:val="bullet"/>
@@ -6099,13 +6313,129 @@
       </w:rPr>
     </w:lvl>
   </w:abstractNum>
+  <w:abstractNum w:abstractNumId="3" w15:restartNumberingAfterBreak="0">
+    <w:nsid w:val="5C643EED"/>
+    <w:multiLevelType w:val="hybridMultilevel"/>
+    <w:tmpl w:val="B5843BF8"/>
+    <w:lvl w:ilvl="0" w:tplc="04090001">
+      <w:start w:val="1"/>
+      <w:numFmt w:val="bullet"/>
+      <w:lvlText w:val=""/>
+      <w:lvlJc w:val="left"/>
+      <w:pPr>
+        <w:ind w:left="720" w:hanging="360"/>
+      </w:pPr>
+      <w:rPr>
+        <w:rFonts w:ascii="Symbol" w:hAnsi="Symbol" w:hint="default"/>
+      </w:rPr>
+    </w:lvl>
+    <w:lvl w:ilvl="1" w:tplc="04090003" w:tentative="1">
+      <w:start w:val="1"/>
+      <w:numFmt w:val="bullet"/>
+      <w:lvlText w:val="o"/>
+      <w:lvlJc w:val="left"/>
+      <w:pPr>
+        <w:ind w:left="1440" w:hanging="360"/>
+      </w:pPr>
+      <w:rPr>
+        <w:rFonts w:ascii="Courier New" w:hAnsi="Courier New" w:cs="Courier New" w:hint="default"/>
+      </w:rPr>
+    </w:lvl>
+    <w:lvl w:ilvl="2" w:tplc="04090005" w:tentative="1">
+      <w:start w:val="1"/>
+      <w:numFmt w:val="bullet"/>
+      <w:lvlText w:val=""/>
+      <w:lvlJc w:val="left"/>
+      <w:pPr>
+        <w:ind w:left="2160" w:hanging="360"/>
+      </w:pPr>
+      <w:rPr>
+        <w:rFonts w:ascii="Wingdings" w:hAnsi="Wingdings" w:hint="default"/>
+      </w:rPr>
+    </w:lvl>
+    <w:lvl w:ilvl="3" w:tplc="04090001" w:tentative="1">
+      <w:start w:val="1"/>
+      <w:numFmt w:val="bullet"/>
+      <w:lvlText w:val=""/>
+      <w:lvlJc w:val="left"/>
+      <w:pPr>
+        <w:ind w:left="2880" w:hanging="360"/>
+      </w:pPr>
+      <w:rPr>
+        <w:rFonts w:ascii="Symbol" w:hAnsi="Symbol" w:hint="default"/>
+      </w:rPr>
+    </w:lvl>
+    <w:lvl w:ilvl="4" w:tplc="04090003" w:tentative="1">
+      <w:start w:val="1"/>
+      <w:numFmt w:val="bullet"/>
+      <w:lvlText w:val="o"/>
+      <w:lvlJc w:val="left"/>
+      <w:pPr>
+        <w:ind w:left="3600" w:hanging="360"/>
+      </w:pPr>
+      <w:rPr>
+        <w:rFonts w:ascii="Courier New" w:hAnsi="Courier New" w:cs="Courier New" w:hint="default"/>
+      </w:rPr>
+    </w:lvl>
+    <w:lvl w:ilvl="5" w:tplc="04090005" w:tentative="1">
+      <w:start w:val="1"/>
+      <w:numFmt w:val="bullet"/>
+      <w:lvlText w:val=""/>
+      <w:lvlJc w:val="left"/>
+      <w:pPr>
+        <w:ind w:left="4320" w:hanging="360"/>
+      </w:pPr>
+      <w:rPr>
+        <w:rFonts w:ascii="Wingdings" w:hAnsi="Wingdings" w:hint="default"/>
+      </w:rPr>
+    </w:lvl>
+    <w:lvl w:ilvl="6" w:tplc="04090001" w:tentative="1">
+      <w:start w:val="1"/>
+      <w:numFmt w:val="bullet"/>
+      <w:lvlText w:val=""/>
+      <w:lvlJc w:val="left"/>
+      <w:pPr>
+        <w:ind w:left="5040" w:hanging="360"/>
+      </w:pPr>
+      <w:rPr>
+        <w:rFonts w:ascii="Symbol" w:hAnsi="Symbol" w:hint="default"/>
+      </w:rPr>
+    </w:lvl>
+    <w:lvl w:ilvl="7" w:tplc="04090003" w:tentative="1">
+      <w:start w:val="1"/>
+      <w:numFmt w:val="bullet"/>
+      <w:lvlText w:val="o"/>
+      <w:lvlJc w:val="left"/>
+      <w:pPr>
+        <w:ind w:left="5760" w:hanging="360"/>
+      </w:pPr>
+      <w:rPr>
+        <w:rFonts w:ascii="Courier New" w:hAnsi="Courier New" w:cs="Courier New" w:hint="default"/>
+      </w:rPr>
+    </w:lvl>
+    <w:lvl w:ilvl="8" w:tplc="04090005" w:tentative="1">
+      <w:start w:val="1"/>
+      <w:numFmt w:val="bullet"/>
+      <w:lvlText w:val=""/>
+      <w:lvlJc w:val="left"/>
+      <w:pPr>
+        <w:ind w:left="6480" w:hanging="360"/>
+      </w:pPr>
+      <w:rPr>
+        <w:rFonts w:ascii="Wingdings" w:hAnsi="Wingdings" w:hint="default"/>
+      </w:rPr>
+    </w:lvl>
+  </w:abstractNum>
   <w:num w:numId="1">
+    <w:abstractNumId w:val="3"/>
+  </w:num>
+  <w:num w:numId="2">
     <w:abstractNumId w:val="2"/>
   </w:num>
-  <w:num w:numId="2">
+  <w:num w:numId="3">
     <w:abstractNumId w:val="1"/>
   </w:num>
-  <w:num w:numId="3">
+  <w:num w:numId="4">
     <w:abstractNumId w:val="0"/>
   </w:num>
 </w:numbering>
@@ -6822,7 +7152,7 @@
 </file>
 
 <file path=customXml/itemProps1.xml><?xml version="1.0" encoding="utf-8"?>
-<ds:datastoreItem xmlns:ds="http://schemas.openxmlformats.org/officeDocument/2006/customXml" ds:itemID="{91EF1431-B3AE-4A1F-A300-2F32B653B2C9}">
+<ds:datastoreItem xmlns:ds="http://schemas.openxmlformats.org/officeDocument/2006/customXml" ds:itemID="{EF675A26-3290-4A46-9172-D667E9890E8C}">
   <ds:schemaRefs>
     <ds:schemaRef ds:uri="http://schemas.openxmlformats.org/officeDocument/2006/bibliography"/>
   </ds:schemaRefs>

</xml_diff>

<commit_message>
Start explaining Exercise 6
</commit_message>
<xml_diff>
--- a/exercise_handout.docx
+++ b/exercise_handout.docx
@@ -6745,7 +6745,6 @@
           <w:rFonts w:ascii="Berlin Sans FB Demi" w:eastAsiaTheme="minorEastAsia" w:hAnsi="Berlin Sans FB Demi" w:cs="B Koodak"/>
           <w:sz w:val="32"/>
           <w:szCs w:val="32"/>
-          <w:rtl/>
           <w:lang w:bidi="fa-IR"/>
         </w:rPr>
       </w:pPr>
@@ -6790,18 +6789,288 @@
         </w:rPr>
         <w:t>&gt;,&lt;,==,&lt;=,&gt;=,!=, is, is not, in, not in</w:t>
       </w:r>
+      <w:r>
+        <w:rPr>
+          <w:rFonts w:ascii="Berlin Sans FB Demi" w:eastAsiaTheme="minorEastAsia" w:hAnsi="Berlin Sans FB Demi" w:cs="B Koodak" w:hint="cs"/>
+          <w:sz w:val="32"/>
+          <w:szCs w:val="32"/>
+          <w:rtl/>
+          <w:lang w:bidi="fa-IR"/>
+        </w:rPr>
+        <w:t>)</w:t>
+      </w:r>
+    </w:p>
+    <w:p>
+      <w:pPr>
+        <w:bidi/>
+        <w:spacing w:after="0"/>
+        <w:jc w:val="both"/>
+        <w:rPr>
+          <w:rFonts w:ascii="Berlin Sans FB Demi" w:eastAsiaTheme="minorEastAsia" w:hAnsi="Berlin Sans FB Demi" w:cs="B Koodak"/>
+          <w:sz w:val="32"/>
+          <w:szCs w:val="32"/>
+          <w:lang w:bidi="fa-IR"/>
+        </w:rPr>
+      </w:pPr>
+      <w:r>
+        <w:rPr>
+          <w:rFonts w:ascii="Berlin Sans FB Demi" w:eastAsiaTheme="minorEastAsia" w:hAnsi="Berlin Sans FB Demi" w:cs="_MRT_Khodkar" w:hint="cs"/>
+          <w:color w:val="FF0000"/>
+          <w:sz w:val="40"/>
+          <w:szCs w:val="40"/>
+          <w:rtl/>
+          <w:lang w:bidi="fa-IR"/>
+        </w:rPr>
+        <w:lastRenderedPageBreak/>
+        <w:t>نکته از تمرین:</w:t>
+      </w:r>
+      <w:r>
+        <w:rPr>
+          <w:rFonts w:ascii="Berlin Sans FB Demi" w:eastAsiaTheme="minorEastAsia" w:hAnsi="Berlin Sans FB Demi" w:cs="B Koodak" w:hint="cs"/>
+          <w:color w:val="FF0000"/>
+          <w:sz w:val="40"/>
+          <w:szCs w:val="40"/>
+          <w:rtl/>
+          <w:lang w:bidi="fa-IR"/>
+        </w:rPr>
+        <w:t xml:space="preserve"> </w:t>
+      </w:r>
+      <w:r>
+        <w:rPr>
+          <w:rFonts w:ascii="Berlin Sans FB Demi" w:eastAsiaTheme="minorEastAsia" w:hAnsi="Berlin Sans FB Demi" w:cs="B Koodak" w:hint="cs"/>
+          <w:sz w:val="32"/>
+          <w:szCs w:val="32"/>
+          <w:rtl/>
+          <w:lang w:bidi="fa-IR"/>
+        </w:rPr>
+        <w:t xml:space="preserve">برای  مقایسه دو تا </w:t>
+      </w:r>
+      <w:proofErr w:type="spellStart"/>
+      <w:r>
+        <w:rPr>
+          <w:rFonts w:ascii="Berlin Sans FB Demi" w:eastAsiaTheme="minorEastAsia" w:hAnsi="Berlin Sans FB Demi" w:cs="B Koodak" w:hint="cs"/>
+          <w:sz w:val="32"/>
+          <w:szCs w:val="32"/>
+          <w:rtl/>
+          <w:lang w:bidi="fa-IR"/>
+        </w:rPr>
+        <w:t>استرینگ</w:t>
+      </w:r>
+      <w:proofErr w:type="spellEnd"/>
+      <w:r>
+        <w:rPr>
+          <w:rFonts w:ascii="Berlin Sans FB Demi" w:eastAsiaTheme="minorEastAsia" w:hAnsi="Berlin Sans FB Demi" w:cs="B Koodak" w:hint="cs"/>
+          <w:sz w:val="32"/>
+          <w:szCs w:val="32"/>
+          <w:rtl/>
+          <w:lang w:bidi="fa-IR"/>
+        </w:rPr>
+        <w:t xml:space="preserve"> باید حروف به حروف مقایسه کرد. که برای این کار می توانیم از تابع </w:t>
+      </w:r>
+      <w:proofErr w:type="spellStart"/>
+      <w:r>
+        <w:rPr>
+          <w:rFonts w:ascii="Berlin Sans FB Demi" w:eastAsiaTheme="minorEastAsia" w:hAnsi="Berlin Sans FB Demi" w:cs="B Koodak"/>
+          <w:sz w:val="32"/>
+          <w:szCs w:val="32"/>
+          <w:lang w:bidi="fa-IR"/>
+        </w:rPr>
+        <w:t>ord</w:t>
+      </w:r>
+      <w:proofErr w:type="spellEnd"/>
+      <w:r>
+        <w:rPr>
+          <w:rFonts w:ascii="Berlin Sans FB Demi" w:eastAsiaTheme="minorEastAsia" w:hAnsi="Berlin Sans FB Demi" w:cs="B Koodak"/>
+          <w:sz w:val="32"/>
+          <w:szCs w:val="32"/>
+          <w:lang w:bidi="fa-IR"/>
+        </w:rPr>
+        <w:t>()</w:t>
+      </w:r>
+      <w:r>
+        <w:rPr>
+          <w:rFonts w:ascii="Berlin Sans FB Demi" w:eastAsiaTheme="minorEastAsia" w:hAnsi="Berlin Sans FB Demi" w:cs="B Koodak" w:hint="cs"/>
+          <w:sz w:val="32"/>
+          <w:szCs w:val="32"/>
+          <w:rtl/>
+          <w:lang w:bidi="fa-IR"/>
+        </w:rPr>
+        <w:t xml:space="preserve"> استفاده کنیم تا کد </w:t>
+      </w:r>
+      <w:proofErr w:type="spellStart"/>
+      <w:r>
+        <w:rPr>
+          <w:rFonts w:ascii="Berlin Sans FB Demi" w:eastAsiaTheme="minorEastAsia" w:hAnsi="Berlin Sans FB Demi" w:cs="B Koodak" w:hint="cs"/>
+          <w:sz w:val="32"/>
+          <w:szCs w:val="32"/>
+          <w:rtl/>
+          <w:lang w:bidi="fa-IR"/>
+        </w:rPr>
+        <w:t>یونیک</w:t>
+      </w:r>
+      <w:proofErr w:type="spellEnd"/>
+      <w:r>
+        <w:rPr>
+          <w:rFonts w:ascii="Berlin Sans FB Demi" w:eastAsiaTheme="minorEastAsia" w:hAnsi="Berlin Sans FB Demi" w:cs="B Koodak" w:hint="cs"/>
+          <w:sz w:val="32"/>
+          <w:szCs w:val="32"/>
+          <w:rtl/>
+          <w:lang w:bidi="fa-IR"/>
+        </w:rPr>
+        <w:t xml:space="preserve"> (</w:t>
+      </w:r>
+      <w:r>
+        <w:rPr>
+          <w:rFonts w:ascii="Berlin Sans FB Demi" w:eastAsiaTheme="minorEastAsia" w:hAnsi="Berlin Sans FB Demi" w:cs="B Koodak"/>
+          <w:sz w:val="32"/>
+          <w:szCs w:val="32"/>
+          <w:lang w:bidi="fa-IR"/>
+        </w:rPr>
+        <w:t>Unicode</w:t>
+      </w:r>
+      <w:r>
+        <w:rPr>
+          <w:rFonts w:ascii="Berlin Sans FB Demi" w:eastAsiaTheme="minorEastAsia" w:hAnsi="Berlin Sans FB Demi" w:cs="B Koodak" w:hint="cs"/>
+          <w:sz w:val="32"/>
+          <w:szCs w:val="32"/>
+          <w:rtl/>
+          <w:lang w:bidi="fa-IR"/>
+        </w:rPr>
+        <w:t xml:space="preserve">) کاراکتر مشخص کنیم. این تابع فقط یک ورودی یا کاراکتر دریافت می کند. و در مقایسه </w:t>
+      </w:r>
+      <w:proofErr w:type="spellStart"/>
+      <w:r>
+        <w:rPr>
+          <w:rFonts w:ascii="Berlin Sans FB Demi" w:eastAsiaTheme="minorEastAsia" w:hAnsi="Berlin Sans FB Demi" w:cs="B Koodak" w:hint="cs"/>
+          <w:sz w:val="32"/>
+          <w:szCs w:val="32"/>
+          <w:rtl/>
+          <w:lang w:bidi="fa-IR"/>
+        </w:rPr>
+        <w:t>استرینگ</w:t>
+      </w:r>
+      <w:proofErr w:type="spellEnd"/>
+      <w:r>
+        <w:rPr>
+          <w:rFonts w:ascii="Berlin Sans FB Demi" w:eastAsiaTheme="minorEastAsia" w:hAnsi="Berlin Sans FB Demi" w:cs="B Koodak" w:hint="cs"/>
+          <w:sz w:val="32"/>
+          <w:szCs w:val="32"/>
+          <w:rtl/>
+          <w:lang w:bidi="fa-IR"/>
+        </w:rPr>
+        <w:t xml:space="preserve"> ها هم اگر کاراکتر اول مساوی بودن میریم سراغ کار</w:t>
+      </w:r>
+      <w:r>
+        <w:rPr>
+          <w:rFonts w:ascii="Berlin Sans FB Demi" w:eastAsiaTheme="minorEastAsia" w:hAnsi="Berlin Sans FB Demi" w:cs="B Koodak" w:hint="cs"/>
+          <w:sz w:val="32"/>
+          <w:szCs w:val="32"/>
+          <w:rtl/>
+          <w:lang w:bidi="fa-IR"/>
+        </w:rPr>
+        <w:t>ا</w:t>
+      </w:r>
+      <w:r>
+        <w:rPr>
+          <w:rFonts w:ascii="Berlin Sans FB Demi" w:eastAsiaTheme="minorEastAsia" w:hAnsi="Berlin Sans FB Demi" w:cs="B Koodak" w:hint="cs"/>
+          <w:sz w:val="32"/>
+          <w:szCs w:val="32"/>
+          <w:rtl/>
+          <w:lang w:bidi="fa-IR"/>
+        </w:rPr>
+        <w:t>کتر بع</w:t>
+      </w:r>
+      <w:r>
+        <w:rPr>
+          <w:rFonts w:ascii="Berlin Sans FB Demi" w:eastAsiaTheme="minorEastAsia" w:hAnsi="Berlin Sans FB Demi" w:cs="B Koodak" w:hint="cs"/>
+          <w:sz w:val="32"/>
+          <w:szCs w:val="32"/>
+          <w:rtl/>
+          <w:lang w:bidi="fa-IR"/>
+        </w:rPr>
+        <w:t>دی.</w:t>
+      </w:r>
+    </w:p>
+    <w:p>
+      <w:pPr>
+        <w:bidi/>
+        <w:spacing w:after="0"/>
+        <w:jc w:val="both"/>
+        <w:rPr>
+          <w:rFonts w:ascii="Berlin Sans FB Demi" w:hAnsi="Berlin Sans FB Demi" w:cs="B Koodak" w:hint="cs"/>
+          <w:sz w:val="32"/>
+          <w:szCs w:val="32"/>
+          <w:rtl/>
+          <w:lang w:bidi="fa-IR"/>
+        </w:rPr>
+      </w:pPr>
+      <w:r>
+        <w:rPr>
+          <w:rFonts w:ascii="Berlin Sans FB Demi" w:hAnsi="Berlin Sans FB Demi" w:cs="_MRT_Khodkar" w:hint="cs"/>
+          <w:color w:val="00B0F0"/>
+          <w:sz w:val="40"/>
+          <w:szCs w:val="40"/>
+          <w:rtl/>
+          <w:lang w:bidi="fa-IR"/>
+        </w:rPr>
+        <w:t xml:space="preserve">توضیح تمرین: </w:t>
+      </w:r>
+      <w:r>
+        <w:rPr>
+          <w:rFonts w:ascii="Berlin Sans FB Demi" w:hAnsi="Berlin Sans FB Demi" w:cs="B Koodak" w:hint="cs"/>
+          <w:sz w:val="32"/>
+          <w:szCs w:val="32"/>
+          <w:rtl/>
+          <w:lang w:bidi="fa-IR"/>
+        </w:rPr>
+        <w:t xml:space="preserve">توی این تمرین ما </w:t>
+      </w:r>
+      <w:proofErr w:type="spellStart"/>
+      <w:r>
+        <w:rPr>
+          <w:rFonts w:ascii="Berlin Sans FB Demi" w:hAnsi="Berlin Sans FB Demi" w:cs="B Koodak" w:hint="cs"/>
+          <w:sz w:val="32"/>
+          <w:szCs w:val="32"/>
+          <w:rtl/>
+          <w:lang w:bidi="fa-IR"/>
+        </w:rPr>
+        <w:t>میخوایم</w:t>
+      </w:r>
+      <w:proofErr w:type="spellEnd"/>
+      <w:r>
+        <w:rPr>
+          <w:rFonts w:ascii="Berlin Sans FB Demi" w:hAnsi="Berlin Sans FB Demi" w:cs="B Koodak" w:hint="cs"/>
+          <w:sz w:val="32"/>
+          <w:szCs w:val="32"/>
+          <w:rtl/>
+          <w:lang w:bidi="fa-IR"/>
+        </w:rPr>
+        <w:t xml:space="preserve"> یکسری از قوانین </w:t>
+      </w:r>
+      <w:proofErr w:type="spellStart"/>
+      <w:r>
+        <w:rPr>
+          <w:rFonts w:ascii="Berlin Sans FB Demi" w:hAnsi="Berlin Sans FB Demi" w:cs="B Koodak" w:hint="cs"/>
+          <w:sz w:val="32"/>
+          <w:szCs w:val="32"/>
+          <w:rtl/>
+          <w:lang w:bidi="fa-IR"/>
+        </w:rPr>
+        <w:t>بلک</w:t>
+      </w:r>
+      <w:proofErr w:type="spellEnd"/>
+      <w:r>
+        <w:rPr>
+          <w:rFonts w:ascii="Berlin Sans FB Demi" w:hAnsi="Berlin Sans FB Demi" w:cs="B Koodak" w:hint="cs"/>
+          <w:sz w:val="32"/>
+          <w:szCs w:val="32"/>
+          <w:rtl/>
+          <w:lang w:bidi="fa-IR"/>
+        </w:rPr>
+        <w:t xml:space="preserve"> جک پیاده سازی کنیم.</w:t>
+      </w:r>
       <w:bookmarkStart w:id="0" w:name="_GoBack"/>
       <w:bookmarkEnd w:id="0"/>
-      <w:r>
-        <w:rPr>
-          <w:rFonts w:ascii="Berlin Sans FB Demi" w:eastAsiaTheme="minorEastAsia" w:hAnsi="Berlin Sans FB Demi" w:cs="B Koodak" w:hint="cs"/>
-          <w:sz w:val="32"/>
-          <w:szCs w:val="32"/>
-          <w:rtl/>
-          <w:lang w:bidi="fa-IR"/>
-        </w:rPr>
-        <w:t>)</w:t>
-      </w:r>
     </w:p>
     <w:p>
       <w:pPr>
@@ -8020,7 +8289,7 @@
 </file>
 
 <file path=customXml/itemProps1.xml><?xml version="1.0" encoding="utf-8"?>
-<ds:datastoreItem xmlns:ds="http://schemas.openxmlformats.org/officeDocument/2006/customXml" ds:itemID="{26BBEB4B-6707-4B4E-98B7-B300AB0482A2}">
+<ds:datastoreItem xmlns:ds="http://schemas.openxmlformats.org/officeDocument/2006/customXml" ds:itemID="{BF394723-CEB9-42D5-A6E6-AE62540EFB66}">
   <ds:schemaRefs>
     <ds:schemaRef ds:uri="http://schemas.openxmlformats.org/officeDocument/2006/bibliography"/>
   </ds:schemaRefs>

</xml_diff>